<commit_message>
merging work on draft
</commit_message>
<xml_diff>
--- a/q2_draft_12.26.2020.docx
+++ b/q2_draft_12.26.2020.docx
@@ -18024,7 +18024,7 @@
         <w:widowControl w:val="0"/>
         <w:suppressLineNumbers/>
         <w:rPr>
-          <w:del w:id="1076" w:author="Chelsey Nieman" w:date="2020-12-23T13:51:00Z"/>
+          <w:del w:id="1075" w:author="Chelsey Nieman" w:date="2020-12-23T13:51:00Z"/>
           <w:rFonts w:ascii="Times New Roman" w:hAnsi="Times New Roman" w:cs="Times New Roman"/>
           <w:color w:val="auto"/>
         </w:rPr>
@@ -18037,7 +18037,7 @@
         <w:lastRenderedPageBreak/>
         <w:t>Discu</w:t>
       </w:r>
-      <w:commentRangeStart w:id="1077"/>
+      <w:commentRangeStart w:id="1076"/>
       <w:r>
         <w:rPr>
           <w:rFonts w:ascii="Times New Roman" w:hAnsi="Times New Roman" w:cs="Times New Roman"/>
@@ -18045,7 +18045,7 @@
         </w:rPr>
         <w:t>ssio</w:t>
       </w:r>
-      <w:commentRangeEnd w:id="1077"/>
+      <w:commentRangeEnd w:id="1076"/>
       <w:r>
         <w:rPr>
           <w:rStyle w:val="CommentReference"/>
@@ -18054,7 +18054,7 @@
           <w:bCs w:val="0"/>
           <w:color w:val="auto"/>
         </w:rPr>
-        <w:commentReference w:id="1077"/>
+        <w:commentReference w:id="1076"/>
       </w:r>
       <w:r>
         <w:rPr>
@@ -18071,7 +18071,7 @@
         <w:keepLines w:val="0"/>
         <w:widowControl w:val="0"/>
         <w:suppressLineNumbers/>
-        <w:pPrChange w:id="1078" w:author="Chelsey Nieman" w:date="2020-12-23T13:51:00Z">
+        <w:pPrChange w:id="1077" w:author="Chelsey Nieman" w:date="2020-12-23T13:51:00Z">
           <w:pPr>
             <w:pStyle w:val="ImageCaption"/>
             <w:widowControl w:val="0"/>
@@ -18118,7 +18118,7 @@
         </w:rPr>
         <w:t xml:space="preserve"> on these systems grow and erode system resilience</w:t>
       </w:r>
-      <w:ins w:id="1079" w:author="Chelsey Nieman" w:date="2020-12-28T09:47:00Z">
+      <w:ins w:id="1078" w:author="Chelsey Nieman" w:date="2020-12-28T09:47:00Z">
         <w:r>
           <w:rPr>
             <w:rFonts w:ascii="Times New Roman" w:hAnsi="Times New Roman" w:cs="Times New Roman"/>
@@ -18127,7 +18127,7 @@
           <w:t xml:space="preserve"> (</w:t>
         </w:r>
       </w:ins>
-      <w:ins w:id="1080" w:author="Colin Dassow" w:date="2020-12-29T15:41:00Z">
+      <w:ins w:id="1079" w:author="Colin Dassow" w:date="2020-12-29T15:41:00Z">
         <w:r>
           <w:rPr>
             <w:rFonts w:ascii="Times New Roman" w:hAnsi="Times New Roman" w:cs="Times New Roman"/>
@@ -18168,7 +18168,7 @@
           <w:t xml:space="preserve"> 2002, </w:t>
         </w:r>
       </w:ins>
-      <w:ins w:id="1081" w:author="Colin Dassow" w:date="2020-12-29T15:39:00Z">
+      <w:ins w:id="1080" w:author="Colin Dassow" w:date="2020-12-29T15:39:00Z">
         <w:r>
           <w:rPr>
             <w:rFonts w:ascii="Times New Roman" w:hAnsi="Times New Roman" w:cs="Times New Roman"/>
@@ -18209,16 +18209,16 @@
           <w:t xml:space="preserve"> et al. 2007</w:t>
         </w:r>
       </w:ins>
-      <w:commentRangeStart w:id="1082"/>
-      <w:ins w:id="1083" w:author="Chelsey Nieman" w:date="2020-12-28T09:47:00Z">
-        <w:del w:id="1084" w:author="Colin Dassow" w:date="2020-12-29T15:41:00Z">
+      <w:commentRangeStart w:id="1081"/>
+      <w:ins w:id="1082" w:author="Chelsey Nieman" w:date="2020-12-28T09:47:00Z">
+        <w:del w:id="1083" w:author="Colin Dassow" w:date="2020-12-29T15:41:00Z">
           <w:r>
             <w:rPr>
               <w:rFonts w:ascii="Times New Roman" w:hAnsi="Times New Roman" w:cs="Times New Roman"/>
               <w:b/>
               <w:bCs/>
               <w:i w:val="0"/>
-              <w:rPrChange w:id="1085" w:author="Chelsey Nieman" w:date="2020-12-28T09:47:00Z">
+              <w:rPrChange w:id="1084" w:author="Chelsey Nieman" w:date="2020-12-28T09:47:00Z">
                 <w:rPr>
                   <w:rFonts w:ascii="Times New Roman" w:hAnsi="Times New Roman" w:cs="Times New Roman"/>
                   <w:i w:val="0"/>
@@ -18228,13 +18228,13 @@
             <w:delText>citations</w:delText>
           </w:r>
         </w:del>
-        <w:commentRangeEnd w:id="1082"/>
+        <w:commentRangeEnd w:id="1081"/>
         <w:r>
           <w:rPr>
             <w:rStyle w:val="CommentReference"/>
             <w:i w:val="0"/>
           </w:rPr>
-          <w:commentReference w:id="1082"/>
+          <w:commentReference w:id="1081"/>
         </w:r>
         <w:r>
           <w:rPr>
@@ -18251,7 +18251,7 @@
         </w:rPr>
         <w:t xml:space="preserve">. </w:t>
       </w:r>
-      <w:del w:id="1086" w:author="Colin Dassow" w:date="2020-12-27T11:35:00Z">
+      <w:del w:id="1085" w:author="Colin Dassow" w:date="2020-12-27T11:35:00Z">
         <w:r>
           <w:rPr>
             <w:rFonts w:ascii="Times New Roman" w:hAnsi="Times New Roman" w:cs="Times New Roman"/>
@@ -18259,8 +18259,8 @@
           </w:rPr>
           <w:delText>Here</w:delText>
         </w:r>
+        <w:commentRangeStart w:id="1086"/>
         <w:commentRangeStart w:id="1087"/>
-        <w:commentRangeStart w:id="1088"/>
         <w:r>
           <w:rPr>
             <w:rFonts w:ascii="Times New Roman" w:hAnsi="Times New Roman" w:cs="Times New Roman"/>
@@ -18268,21 +18268,21 @@
           </w:rPr>
           <w:delText>, we have illustrated how species interactions can result in non-linearity in a fisheries system, which can ultimately result in transition between alternative stable s</w:delText>
         </w:r>
-        <w:commentRangeEnd w:id="1087"/>
+        <w:commentRangeEnd w:id="1086"/>
         <w:r>
           <w:rPr>
             <w:rStyle w:val="CommentReference"/>
             <w:i w:val="0"/>
           </w:rPr>
-          <w:commentReference w:id="1087"/>
-        </w:r>
-        <w:commentRangeEnd w:id="1088"/>
+          <w:commentReference w:id="1086"/>
+        </w:r>
+        <w:commentRangeEnd w:id="1087"/>
         <w:r>
           <w:rPr>
             <w:rStyle w:val="CommentReference"/>
             <w:i w:val="0"/>
           </w:rPr>
-          <w:commentReference w:id="1088"/>
+          <w:commentReference w:id="1087"/>
         </w:r>
         <w:r>
           <w:rPr>
@@ -18299,7 +18299,7 @@
         </w:rPr>
         <w:t>We</w:t>
       </w:r>
-      <w:del w:id="1089" w:author="Colin Dassow" w:date="2020-12-27T11:35:00Z">
+      <w:del w:id="1088" w:author="Colin Dassow" w:date="2020-12-27T11:35:00Z">
         <w:r>
           <w:rPr>
             <w:rFonts w:ascii="Times New Roman" w:hAnsi="Times New Roman" w:cs="Times New Roman"/>
@@ -18392,7 +18392,7 @@
         </w:rPr>
         <w:t xml:space="preserve"> those interactions in order to influence fishery outcomes. </w:t>
       </w:r>
-      <w:del w:id="1090" w:author="Chelsey Nieman" w:date="2020-12-28T09:48:00Z">
+      <w:del w:id="1089" w:author="Chelsey Nieman" w:date="2020-12-28T09:48:00Z">
         <w:r>
           <w:rPr>
             <w:rFonts w:ascii="Times New Roman" w:hAnsi="Times New Roman" w:cs="Times New Roman"/>
@@ -18401,7 +18401,7 @@
           <w:delText xml:space="preserve">While </w:delText>
         </w:r>
       </w:del>
-      <w:ins w:id="1091" w:author="Chelsey Nieman" w:date="2020-12-28T09:48:00Z">
+      <w:ins w:id="1090" w:author="Chelsey Nieman" w:date="2020-12-28T09:48:00Z">
         <w:r>
           <w:rPr>
             <w:rFonts w:ascii="Times New Roman" w:hAnsi="Times New Roman" w:cs="Times New Roman"/>
@@ -18417,9 +18417,9 @@
         </w:rPr>
         <w:t>our model is a simplification of a complex system, it demonstrates the need to incorporate our understanding of the ecology of aquatic ecosystems into a holistic view of managing these important r</w:t>
       </w:r>
+      <w:commentRangeStart w:id="1091"/>
       <w:commentRangeStart w:id="1092"/>
       <w:commentRangeStart w:id="1093"/>
-      <w:commentRangeStart w:id="1094"/>
       <w:r>
         <w:rPr>
           <w:rFonts w:ascii="Times New Roman" w:hAnsi="Times New Roman" w:cs="Times New Roman"/>
@@ -18427,6 +18427,14 @@
         </w:rPr>
         <w:t>esources</w:t>
       </w:r>
+      <w:commentRangeEnd w:id="1091"/>
+      <w:r>
+        <w:rPr>
+          <w:rStyle w:val="CommentReference"/>
+          <w:i w:val="0"/>
+        </w:rPr>
+        <w:commentReference w:id="1091"/>
+      </w:r>
       <w:commentRangeEnd w:id="1092"/>
       <w:r>
         <w:rPr>
@@ -18443,22 +18451,14 @@
         </w:rPr>
         <w:commentReference w:id="1093"/>
       </w:r>
-      <w:commentRangeEnd w:id="1094"/>
-      <w:r>
-        <w:rPr>
-          <w:rStyle w:val="CommentReference"/>
+      <w:r>
+        <w:rPr>
+          <w:rFonts w:ascii="Times New Roman" w:hAnsi="Times New Roman" w:cs="Times New Roman"/>
           <w:i w:val="0"/>
         </w:rPr>
-        <w:commentReference w:id="1094"/>
-      </w:r>
-      <w:r>
-        <w:rPr>
-          <w:rFonts w:ascii="Times New Roman" w:hAnsi="Times New Roman" w:cs="Times New Roman"/>
-          <w:i w:val="0"/>
-        </w:rPr>
         <w:t>.</w:t>
       </w:r>
-      <w:ins w:id="1095" w:author="Colin Dassow" w:date="2020-12-29T11:06:00Z">
+      <w:ins w:id="1094" w:author="Colin Dassow" w:date="2020-12-29T11:06:00Z">
         <w:r>
           <w:rPr>
             <w:rFonts w:ascii="Times New Roman" w:hAnsi="Times New Roman" w:cs="Times New Roman"/>
@@ -18467,7 +18467,7 @@
           <w:t xml:space="preserve"> In practice, this is difficult to do</w:t>
         </w:r>
       </w:ins>
-      <w:ins w:id="1096" w:author="Colin Dassow" w:date="2020-12-29T11:11:00Z">
+      <w:ins w:id="1095" w:author="Colin Dassow" w:date="2020-12-29T11:11:00Z">
         <w:r>
           <w:rPr>
             <w:rFonts w:ascii="Times New Roman" w:hAnsi="Times New Roman" w:cs="Times New Roman"/>
@@ -18476,7 +18476,7 @@
           <w:t xml:space="preserve"> as </w:t>
         </w:r>
       </w:ins>
-      <w:ins w:id="1097" w:author="Colin Dassow" w:date="2020-12-29T11:17:00Z">
+      <w:ins w:id="1096" w:author="Colin Dassow" w:date="2020-12-29T11:17:00Z">
         <w:r>
           <w:rPr>
             <w:rFonts w:ascii="Times New Roman" w:hAnsi="Times New Roman" w:cs="Times New Roman"/>
@@ -18485,7 +18485,7 @@
           <w:t xml:space="preserve">interactions within </w:t>
         </w:r>
       </w:ins>
-      <w:ins w:id="1098" w:author="Colin Dassow" w:date="2020-12-29T11:11:00Z">
+      <w:ins w:id="1097" w:author="Colin Dassow" w:date="2020-12-29T11:11:00Z">
         <w:r>
           <w:rPr>
             <w:rFonts w:ascii="Times New Roman" w:hAnsi="Times New Roman" w:cs="Times New Roman"/>
@@ -18563,7 +18563,7 @@
         </w:rPr>
         <w:t xml:space="preserve">). Our results, and the </w:t>
       </w:r>
-      <w:ins w:id="1099" w:author="Chelsey Nieman" w:date="2020-12-28T09:49:00Z">
+      <w:ins w:id="1098" w:author="Chelsey Nieman" w:date="2020-12-28T09:49:00Z">
         <w:r>
           <w:rPr>
             <w:rFonts w:ascii="Times New Roman" w:hAnsi="Times New Roman" w:cs="Times New Roman"/>
@@ -18572,7 +18572,7 @@
           <w:t>research</w:t>
         </w:r>
       </w:ins>
-      <w:del w:id="1100" w:author="Chelsey Nieman" w:date="2020-12-28T09:49:00Z">
+      <w:del w:id="1099" w:author="Chelsey Nieman" w:date="2020-12-28T09:49:00Z">
         <w:r>
           <w:rPr>
             <w:rFonts w:ascii="Times New Roman" w:hAnsi="Times New Roman" w:cs="Times New Roman"/>
@@ -18581,7 +18581,7 @@
           <w:delText>wor</w:delText>
         </w:r>
       </w:del>
-      <w:del w:id="1101" w:author="Chelsey Nieman" w:date="2020-12-28T09:48:00Z">
+      <w:del w:id="1100" w:author="Chelsey Nieman" w:date="2020-12-28T09:48:00Z">
         <w:r>
           <w:rPr>
             <w:rFonts w:ascii="Times New Roman" w:hAnsi="Times New Roman" w:cs="Times New Roman"/>
@@ -18655,7 +18655,7 @@
         </w:rPr>
         <w:t>. In our model</w:t>
       </w:r>
-      <w:ins w:id="1102" w:author="Chelsey Nieman" w:date="2020-12-28T09:49:00Z">
+      <w:ins w:id="1101" w:author="Chelsey Nieman" w:date="2020-12-28T09:49:00Z">
         <w:r>
           <w:rPr>
             <w:rFonts w:ascii="Times New Roman" w:hAnsi="Times New Roman" w:cs="Times New Roman"/>
@@ -18689,7 +18689,7 @@
         <m:sSub>
           <m:sSubPr>
             <m:ctrlPr>
-              <w:ins w:id="1103" w:author="Chelsey Nieman" w:date="2020-12-23T09:17:00Z">
+              <w:ins w:id="1102" w:author="Chelsey Nieman" w:date="2020-12-23T09:17:00Z">
                 <w:rPr>
                   <w:rFonts w:ascii="Cambria Math" w:hAnsi="Cambria Math" w:cs="Times New Roman"/>
                 </w:rPr>
@@ -18721,7 +18721,7 @@
         </w:rPr>
         <w:t xml:space="preserve"> maturing to adulthood</w:t>
       </w:r>
-      <w:commentRangeStart w:id="1104"/>
+      <w:commentRangeStart w:id="1103"/>
       <w:r>
         <w:rPr>
           <w:rFonts w:ascii="Times New Roman" w:hAnsi="Times New Roman" w:cs="Times New Roman"/>
@@ -18729,7 +18729,7 @@
         </w:rPr>
         <w:t xml:space="preserve">. This can be done directly through stocking, </w:t>
       </w:r>
-      <w:ins w:id="1105" w:author="Colin Dassow" w:date="2020-12-29T11:20:00Z">
+      <w:ins w:id="1104" w:author="Colin Dassow" w:date="2020-12-29T11:20:00Z">
         <w:r>
           <w:rPr>
             <w:rFonts w:ascii="Times New Roman" w:hAnsi="Times New Roman" w:cs="Times New Roman"/>
@@ -18738,80 +18738,80 @@
           <w:t xml:space="preserve">but because of density –dependent mortality due to limited predation refuge or prey availability, simply adding more individuals is often insufficient. Furthermore, the costs associated with stocking often limit how many individuals can be added to any one system. </w:t>
         </w:r>
       </w:ins>
+      <w:del w:id="1105" w:author="Colin Dassow" w:date="2020-12-29T11:22:00Z">
+        <w:r>
+          <w:rPr>
+            <w:rFonts w:ascii="Times New Roman" w:hAnsi="Times New Roman" w:cs="Times New Roman"/>
+            <w:i w:val="0"/>
+          </w:rPr>
+          <w:delText>adding more juveniles such that more survive to adulthood</w:delText>
+        </w:r>
+      </w:del>
+      <w:commentRangeEnd w:id="1103"/>
+      <w:r>
+        <w:rPr>
+          <w:rStyle w:val="CommentReference"/>
+          <w:i w:val="0"/>
+        </w:rPr>
+        <w:commentReference w:id="1103"/>
+      </w:r>
       <w:del w:id="1106" w:author="Colin Dassow" w:date="2020-12-29T11:22:00Z">
         <w:r>
           <w:rPr>
             <w:rFonts w:ascii="Times New Roman" w:hAnsi="Times New Roman" w:cs="Times New Roman"/>
             <w:i w:val="0"/>
           </w:rPr>
-          <w:delText>adding more juveniles such that more survive to adulthood</w:delText>
+          <w:delText xml:space="preserve">. </w:delText>
         </w:r>
       </w:del>
-      <w:commentRangeEnd w:id="1104"/>
-      <w:r>
-        <w:rPr>
-          <w:rStyle w:val="CommentReference"/>
+      <w:r>
+        <w:rPr>
+          <w:rFonts w:ascii="Times New Roman" w:hAnsi="Times New Roman" w:cs="Times New Roman"/>
           <w:i w:val="0"/>
         </w:rPr>
-        <w:commentReference w:id="1104"/>
-      </w:r>
-      <w:del w:id="1107" w:author="Colin Dassow" w:date="2020-12-29T11:22:00Z">
+        <w:t xml:space="preserve">Our model demonstrates how </w:t>
+      </w:r>
+      <w:r>
+        <w:rPr>
+          <w:rFonts w:ascii="Times New Roman" w:hAnsi="Times New Roman" w:cs="Times New Roman"/>
+          <w:i w:val="0"/>
+        </w:rPr>
+        <w:t>this</w:t>
+      </w:r>
+      <w:r>
+        <w:rPr>
+          <w:rFonts w:ascii="Times New Roman" w:hAnsi="Times New Roman" w:cs="Times New Roman"/>
+          <w:i w:val="0"/>
+        </w:rPr>
+        <w:t xml:space="preserve"> </w:t>
+      </w:r>
+      <w:del w:id="1107" w:author="Colin Dassow" w:date="2020-12-29T11:23:00Z">
         <w:r>
           <w:rPr>
             <w:rFonts w:ascii="Times New Roman" w:hAnsi="Times New Roman" w:cs="Times New Roman"/>
             <w:i w:val="0"/>
           </w:rPr>
-          <w:delText xml:space="preserve">. </w:delText>
+          <w:delText>may be less effective than expected</w:delText>
         </w:r>
       </w:del>
+      <w:ins w:id="1108" w:author="Colin Dassow" w:date="2020-12-29T11:23:00Z">
+        <w:r>
+          <w:rPr>
+            <w:rFonts w:ascii="Times New Roman" w:hAnsi="Times New Roman" w:cs="Times New Roman"/>
+            <w:i w:val="0"/>
+          </w:rPr>
+          <w:t>can occur</w:t>
+        </w:r>
+      </w:ins>
       <w:r>
         <w:rPr>
           <w:rFonts w:ascii="Times New Roman" w:hAnsi="Times New Roman" w:cs="Times New Roman"/>
           <w:i w:val="0"/>
         </w:rPr>
-        <w:t xml:space="preserve">Our model demonstrates how </w:t>
-      </w:r>
-      <w:r>
-        <w:rPr>
-          <w:rFonts w:ascii="Times New Roman" w:hAnsi="Times New Roman" w:cs="Times New Roman"/>
-          <w:i w:val="0"/>
-        </w:rPr>
-        <w:t>this</w:t>
-      </w:r>
-      <w:r>
-        <w:rPr>
-          <w:rFonts w:ascii="Times New Roman" w:hAnsi="Times New Roman" w:cs="Times New Roman"/>
-          <w:i w:val="0"/>
-        </w:rPr>
-        <w:t xml:space="preserve"> </w:t>
-      </w:r>
-      <w:del w:id="1108" w:author="Colin Dassow" w:date="2020-12-29T11:23:00Z">
-        <w:r>
-          <w:rPr>
-            <w:rFonts w:ascii="Times New Roman" w:hAnsi="Times New Roman" w:cs="Times New Roman"/>
-            <w:i w:val="0"/>
-          </w:rPr>
-          <w:delText>may be less effective than expected</w:delText>
-        </w:r>
-      </w:del>
-      <w:ins w:id="1109" w:author="Colin Dassow" w:date="2020-12-29T11:23:00Z">
-        <w:r>
-          <w:rPr>
-            <w:rFonts w:ascii="Times New Roman" w:hAnsi="Times New Roman" w:cs="Times New Roman"/>
-            <w:i w:val="0"/>
-          </w:rPr>
-          <w:t>can occur</w:t>
-        </w:r>
-      </w:ins>
-      <w:r>
-        <w:rPr>
-          <w:rFonts w:ascii="Times New Roman" w:hAnsi="Times New Roman" w:cs="Times New Roman"/>
-          <w:i w:val="0"/>
-        </w:rPr>
         <w:t xml:space="preserve"> because a portion of the stocked fish will feed </w:t>
       </w:r>
+      <w:commentRangeStart w:id="1109"/>
       <w:commentRangeStart w:id="1110"/>
-      <w:commentRangeStart w:id="1111"/>
       <w:r>
         <w:rPr>
           <w:rFonts w:ascii="Times New Roman" w:hAnsi="Times New Roman" w:cs="Times New Roman"/>
@@ -18851,7 +18851,7 @@
         <m:sSub>
           <m:sSubPr>
             <m:ctrlPr>
-              <w:ins w:id="1112" w:author="Chelsey Nieman" w:date="2020-12-23T09:17:00Z">
+              <w:ins w:id="1111" w:author="Chelsey Nieman" w:date="2020-12-23T09:17:00Z">
                 <w:rPr>
                   <w:rFonts w:ascii="Cambria Math" w:hAnsi="Cambria Math" w:cs="Times New Roman"/>
                 </w:rPr>
@@ -18911,48 +18911,48 @@
         </w:rPr>
         <w:t>Thus</w:t>
       </w:r>
+      <w:ins w:id="1112" w:author="Chelsey Nieman" w:date="2020-12-28T09:49:00Z">
+        <w:r>
+          <w:rPr>
+            <w:rFonts w:ascii="Times New Roman" w:hAnsi="Times New Roman" w:cs="Times New Roman"/>
+            <w:i w:val="0"/>
+          </w:rPr>
+          <w:t>,</w:t>
+        </w:r>
+      </w:ins>
+      <w:r>
+        <w:rPr>
+          <w:rFonts w:ascii="Times New Roman" w:hAnsi="Times New Roman" w:cs="Times New Roman"/>
+          <w:i w:val="0"/>
+        </w:rPr>
+        <w:t xml:space="preserve"> the magnitude </w:t>
+      </w:r>
       <w:ins w:id="1113" w:author="Chelsey Nieman" w:date="2020-12-28T09:49:00Z">
         <w:r>
           <w:rPr>
             <w:rFonts w:ascii="Times New Roman" w:hAnsi="Times New Roman" w:cs="Times New Roman"/>
             <w:i w:val="0"/>
           </w:rPr>
-          <w:t>,</w:t>
-        </w:r>
-      </w:ins>
+          <w:t>of</w:t>
+        </w:r>
+      </w:ins>
+      <w:del w:id="1114" w:author="Chelsey Nieman" w:date="2020-12-28T09:49:00Z">
+        <w:r>
+          <w:rPr>
+            <w:rFonts w:ascii="Times New Roman" w:hAnsi="Times New Roman" w:cs="Times New Roman"/>
+            <w:i w:val="0"/>
+          </w:rPr>
+          <w:delText>to</w:delText>
+        </w:r>
+      </w:del>
       <w:r>
         <w:rPr>
           <w:rFonts w:ascii="Times New Roman" w:hAnsi="Times New Roman" w:cs="Times New Roman"/>
           <w:i w:val="0"/>
         </w:rPr>
-        <w:t xml:space="preserve"> the magnitude </w:t>
-      </w:r>
-      <w:ins w:id="1114" w:author="Chelsey Nieman" w:date="2020-12-28T09:49:00Z">
-        <w:r>
-          <w:rPr>
-            <w:rFonts w:ascii="Times New Roman" w:hAnsi="Times New Roman" w:cs="Times New Roman"/>
-            <w:i w:val="0"/>
-          </w:rPr>
-          <w:t>of</w:t>
-        </w:r>
-      </w:ins>
-      <w:del w:id="1115" w:author="Chelsey Nieman" w:date="2020-12-28T09:49:00Z">
-        <w:r>
-          <w:rPr>
-            <w:rFonts w:ascii="Times New Roman" w:hAnsi="Times New Roman" w:cs="Times New Roman"/>
-            <w:i w:val="0"/>
-          </w:rPr>
-          <w:delText>to</w:delText>
-        </w:r>
-      </w:del>
-      <w:r>
-        <w:rPr>
-          <w:rFonts w:ascii="Times New Roman" w:hAnsi="Times New Roman" w:cs="Times New Roman"/>
-          <w:i w:val="0"/>
-        </w:rPr>
         <w:t xml:space="preserve"> stocking that is necessary to maintain the system is greatly increased when it is used in isolation</w:t>
       </w:r>
-      <w:ins w:id="1116" w:author="Chelsey Nieman" w:date="2020-12-28T09:50:00Z">
+      <w:ins w:id="1115" w:author="Chelsey Nieman" w:date="2020-12-28T09:50:00Z">
         <w:r>
           <w:rPr>
             <w:rFonts w:ascii="Times New Roman" w:hAnsi="Times New Roman" w:cs="Times New Roman"/>
@@ -18985,7 +18985,7 @@
         <m:sSub>
           <m:sSubPr>
             <m:ctrlPr>
-              <w:ins w:id="1117" w:author="Chelsey Nieman" w:date="2020-12-23T09:17:00Z">
+              <w:ins w:id="1116" w:author="Chelsey Nieman" w:date="2020-12-23T09:17:00Z">
                 <w:rPr>
                   <w:rFonts w:ascii="Cambria Math" w:hAnsi="Cambria Math" w:cs="Times New Roman"/>
                 </w:rPr>
@@ -19028,7 +19028,7 @@
         <m:sSub>
           <m:sSubPr>
             <m:ctrlPr>
-              <w:ins w:id="1118" w:author="Chelsey Nieman" w:date="2020-12-23T09:17:00Z">
+              <w:ins w:id="1117" w:author="Chelsey Nieman" w:date="2020-12-23T09:17:00Z">
                 <w:rPr>
                   <w:rFonts w:ascii="Cambria Math" w:hAnsi="Cambria Math" w:cs="Times New Roman"/>
                 </w:rPr>
@@ -19088,7 +19088,7 @@
         </w:rPr>
         <w:t xml:space="preserve"> An understanding of how ecological interactions create positive feedback loops that result in stable ecosystem states can allow managers to make decisions that leverage these feedback loops to </w:t>
       </w:r>
-      <w:ins w:id="1119" w:author="Chelsey Nieman" w:date="2020-12-28T09:52:00Z">
+      <w:ins w:id="1118" w:author="Chelsey Nieman" w:date="2020-12-28T09:52:00Z">
         <w:r>
           <w:rPr>
             <w:rFonts w:ascii="Times New Roman" w:hAnsi="Times New Roman" w:cs="Times New Roman"/>
@@ -19097,7 +19097,7 @@
           <w:t>increase the probability o</w:t>
         </w:r>
       </w:ins>
-      <w:ins w:id="1120" w:author="Chelsey Nieman" w:date="2020-12-28T09:53:00Z">
+      <w:ins w:id="1119" w:author="Chelsey Nieman" w:date="2020-12-28T09:53:00Z">
         <w:r>
           <w:rPr>
             <w:rFonts w:ascii="Times New Roman" w:hAnsi="Times New Roman" w:cs="Times New Roman"/>
@@ -19106,7 +19106,7 @@
           <w:t>f maintaining</w:t>
         </w:r>
       </w:ins>
-      <w:del w:id="1121" w:author="Chelsey Nieman" w:date="2020-12-28T09:53:00Z">
+      <w:del w:id="1120" w:author="Chelsey Nieman" w:date="2020-12-28T09:53:00Z">
         <w:r>
           <w:rPr>
             <w:rFonts w:ascii="Times New Roman" w:hAnsi="Times New Roman" w:cs="Times New Roman"/>
@@ -19122,6 +19122,14 @@
         </w:rPr>
         <w:t xml:space="preserve"> the desired stable state.</w:t>
       </w:r>
+      <w:commentRangeEnd w:id="1109"/>
+      <w:r>
+        <w:rPr>
+          <w:rStyle w:val="CommentReference"/>
+          <w:i w:val="0"/>
+        </w:rPr>
+        <w:commentReference w:id="1109"/>
+      </w:r>
       <w:commentRangeEnd w:id="1110"/>
       <w:r>
         <w:rPr>
@@ -19129,14 +19137,6 @@
           <w:i w:val="0"/>
         </w:rPr>
         <w:commentReference w:id="1110"/>
-      </w:r>
-      <w:commentRangeEnd w:id="1111"/>
-      <w:r>
-        <w:rPr>
-          <w:rStyle w:val="CommentReference"/>
-          <w:i w:val="0"/>
-        </w:rPr>
-        <w:commentReference w:id="1111"/>
       </w:r>
     </w:p>
     <w:p>
@@ -19157,153 +19157,153 @@
         </w:rPr>
         <w:t xml:space="preserve">Understanding the possible outcomes of systems that exhibit </w:t>
       </w:r>
+      <w:del w:id="1121" w:author="Chelsey Nieman" w:date="2020-12-28T09:53:00Z">
+        <w:r>
+          <w:rPr>
+            <w:rFonts w:ascii="Times New Roman" w:hAnsi="Times New Roman" w:cs="Times New Roman"/>
+            <w:i w:val="0"/>
+          </w:rPr>
+          <w:delText xml:space="preserve">this </w:delText>
+        </w:r>
+      </w:del>
+      <w:r>
+        <w:rPr>
+          <w:rFonts w:ascii="Times New Roman" w:hAnsi="Times New Roman" w:cs="Times New Roman"/>
+          <w:i w:val="0"/>
+        </w:rPr>
+        <w:t xml:space="preserve">non-linearity can result in more efficient management while </w:t>
+      </w:r>
       <w:del w:id="1122" w:author="Chelsey Nieman" w:date="2020-12-28T09:53:00Z">
         <w:r>
           <w:rPr>
             <w:rFonts w:ascii="Times New Roman" w:hAnsi="Times New Roman" w:cs="Times New Roman"/>
             <w:i w:val="0"/>
           </w:rPr>
-          <w:delText xml:space="preserve">this </w:delText>
+          <w:delText xml:space="preserve">utilizing </w:delText>
         </w:r>
       </w:del>
+      <w:ins w:id="1123" w:author="Chelsey Nieman" w:date="2020-12-28T09:53:00Z">
+        <w:r>
+          <w:rPr>
+            <w:rFonts w:ascii="Times New Roman" w:hAnsi="Times New Roman" w:cs="Times New Roman"/>
+            <w:i w:val="0"/>
+          </w:rPr>
+          <w:t xml:space="preserve">using </w:t>
+        </w:r>
+      </w:ins>
+      <w:del w:id="1124" w:author="Chelsey Nieman" w:date="2020-12-28T09:53:00Z">
+        <w:r>
+          <w:rPr>
+            <w:rFonts w:ascii="Times New Roman" w:hAnsi="Times New Roman" w:cs="Times New Roman"/>
+            <w:i w:val="0"/>
+          </w:rPr>
+          <w:delText xml:space="preserve">those </w:delText>
+        </w:r>
+      </w:del>
       <w:r>
         <w:rPr>
           <w:rFonts w:ascii="Times New Roman" w:hAnsi="Times New Roman" w:cs="Times New Roman"/>
           <w:i w:val="0"/>
         </w:rPr>
-        <w:t xml:space="preserve">non-linearity can result in more efficient management while </w:t>
-      </w:r>
-      <w:del w:id="1123" w:author="Chelsey Nieman" w:date="2020-12-28T09:53:00Z">
+        <w:t xml:space="preserve">management tools that have been proven to be effective in single species management. Managers are limited by political, monetary, mechanical, and technological constraints when confronting complex management problems. Most commonly, fishery managers turn to one of four different tools for preventing or mitigating the negative influences of humans on the system; (1) </w:t>
+      </w:r>
+      <w:ins w:id="1125" w:author="Chelsey Nieman" w:date="2020-12-28T09:53:00Z">
         <w:r>
           <w:rPr>
             <w:rFonts w:ascii="Times New Roman" w:hAnsi="Times New Roman" w:cs="Times New Roman"/>
             <w:i w:val="0"/>
           </w:rPr>
-          <w:delText xml:space="preserve">utilizing </w:delText>
+          <w:t>s</w:t>
+        </w:r>
+      </w:ins>
+      <w:del w:id="1126" w:author="Chelsey Nieman" w:date="2020-12-28T09:53:00Z">
+        <w:r>
+          <w:rPr>
+            <w:rFonts w:ascii="Times New Roman" w:hAnsi="Times New Roman" w:cs="Times New Roman"/>
+            <w:i w:val="0"/>
+          </w:rPr>
+          <w:delText>S</w:delText>
         </w:r>
       </w:del>
-      <w:ins w:id="1124" w:author="Chelsey Nieman" w:date="2020-12-28T09:53:00Z">
+      <w:r>
+        <w:rPr>
+          <w:rFonts w:ascii="Times New Roman" w:hAnsi="Times New Roman" w:cs="Times New Roman"/>
+          <w:i w:val="0"/>
+        </w:rPr>
+        <w:t xml:space="preserve">tocking (e.g., </w:t>
+      </w:r>
+      <w:proofErr w:type="spellStart"/>
+      <w:r>
+        <w:rPr>
+          <w:rFonts w:ascii="Times New Roman" w:hAnsi="Times New Roman" w:cs="Times New Roman"/>
+          <w:i w:val="0"/>
+        </w:rPr>
+        <w:t>Cowx</w:t>
+      </w:r>
+      <w:proofErr w:type="spellEnd"/>
+      <w:r>
+        <w:rPr>
+          <w:rFonts w:ascii="Times New Roman" w:hAnsi="Times New Roman" w:cs="Times New Roman"/>
+          <w:i w:val="0"/>
+        </w:rPr>
+        <w:t>, 1994), (2) harvest regulation (e.g., length and bag limits; Post et al., 2003), (3) habitat modification (Jennings et al., 1999</w:t>
+      </w:r>
+      <w:ins w:id="1127" w:author="Chelsey Nieman" w:date="2020-12-28T09:53:00Z">
         <w:r>
           <w:rPr>
             <w:rFonts w:ascii="Times New Roman" w:hAnsi="Times New Roman" w:cs="Times New Roman"/>
             <w:i w:val="0"/>
           </w:rPr>
-          <w:t xml:space="preserve">using </w:t>
-        </w:r>
-      </w:ins>
-      <w:del w:id="1125" w:author="Chelsey Nieman" w:date="2020-12-28T09:53:00Z">
+          <w:t>, Sass et al. 2017</w:t>
+        </w:r>
+      </w:ins>
+      <w:r>
+        <w:rPr>
+          <w:rFonts w:ascii="Times New Roman" w:hAnsi="Times New Roman" w:cs="Times New Roman"/>
+          <w:i w:val="0"/>
+        </w:rPr>
+        <w:t xml:space="preserve">), and (4) fishery closure (either temporary or permanent). Although each of these management interventions has a history of success in certain circumstances, </w:t>
+      </w:r>
+      <w:r>
+        <w:rPr>
+          <w:rFonts w:ascii="Times New Roman" w:hAnsi="Times New Roman" w:cs="Times New Roman"/>
+          <w:i w:val="0"/>
+        </w:rPr>
+        <w:t>management response</w:t>
+      </w:r>
+      <w:ins w:id="1128" w:author="Chelsey Nieman" w:date="2020-12-28T09:54:00Z">
         <w:r>
           <w:rPr>
             <w:rFonts w:ascii="Times New Roman" w:hAnsi="Times New Roman" w:cs="Times New Roman"/>
             <w:i w:val="0"/>
           </w:rPr>
-          <w:delText xml:space="preserve">those </w:delText>
-        </w:r>
-      </w:del>
+          <w:t>s</w:t>
+        </w:r>
+      </w:ins>
       <w:r>
         <w:rPr>
           <w:rFonts w:ascii="Times New Roman" w:hAnsi="Times New Roman" w:cs="Times New Roman"/>
           <w:i w:val="0"/>
         </w:rPr>
-        <w:t xml:space="preserve">management tools that have been proven to be effective in single species management. Managers are limited by political, monetary, mechanical, and technological constraints when confronting complex management problems. Most commonly, fishery managers turn to one of four different tools for preventing or mitigating the negative influences of humans on the system; (1) </w:t>
-      </w:r>
-      <w:ins w:id="1126" w:author="Chelsey Nieman" w:date="2020-12-28T09:53:00Z">
+        <w:t xml:space="preserve"> in </w:t>
+      </w:r>
+      <w:ins w:id="1129" w:author="Chelsey Nieman" w:date="2020-12-28T09:54:00Z">
         <w:r>
           <w:rPr>
             <w:rFonts w:ascii="Times New Roman" w:hAnsi="Times New Roman" w:cs="Times New Roman"/>
             <w:i w:val="0"/>
           </w:rPr>
-          <w:t>s</w:t>
-        </w:r>
-      </w:ins>
-      <w:del w:id="1127" w:author="Chelsey Nieman" w:date="2020-12-28T09:53:00Z">
-        <w:r>
-          <w:rPr>
-            <w:rFonts w:ascii="Times New Roman" w:hAnsi="Times New Roman" w:cs="Times New Roman"/>
-            <w:i w:val="0"/>
-          </w:rPr>
-          <w:delText>S</w:delText>
-        </w:r>
-      </w:del>
+          <w:t xml:space="preserve">complex </w:t>
+        </w:r>
+      </w:ins>
       <w:r>
         <w:rPr>
           <w:rFonts w:ascii="Times New Roman" w:hAnsi="Times New Roman" w:cs="Times New Roman"/>
           <w:i w:val="0"/>
         </w:rPr>
-        <w:t xml:space="preserve">tocking (e.g., </w:t>
-      </w:r>
-      <w:proofErr w:type="spellStart"/>
-      <w:r>
-        <w:rPr>
-          <w:rFonts w:ascii="Times New Roman" w:hAnsi="Times New Roman" w:cs="Times New Roman"/>
-          <w:i w:val="0"/>
-        </w:rPr>
-        <w:t>Cowx</w:t>
-      </w:r>
-      <w:proofErr w:type="spellEnd"/>
-      <w:r>
-        <w:rPr>
-          <w:rFonts w:ascii="Times New Roman" w:hAnsi="Times New Roman" w:cs="Times New Roman"/>
-          <w:i w:val="0"/>
-        </w:rPr>
-        <w:t>, 1994), (2) harvest regulation (e.g., length and bag limits; Post et al., 2003), (3) habitat modification (Jennings et al., 1999</w:t>
-      </w:r>
-      <w:ins w:id="1128" w:author="Chelsey Nieman" w:date="2020-12-28T09:53:00Z">
-        <w:r>
-          <w:rPr>
-            <w:rFonts w:ascii="Times New Roman" w:hAnsi="Times New Roman" w:cs="Times New Roman"/>
-            <w:i w:val="0"/>
-          </w:rPr>
-          <w:t>, Sass et al. 2017</w:t>
-        </w:r>
-      </w:ins>
-      <w:r>
-        <w:rPr>
-          <w:rFonts w:ascii="Times New Roman" w:hAnsi="Times New Roman" w:cs="Times New Roman"/>
-          <w:i w:val="0"/>
-        </w:rPr>
-        <w:t xml:space="preserve">), and (4) fishery closure (either temporary or permanent). Although each of these management interventions has a history of success in certain circumstances, </w:t>
-      </w:r>
-      <w:r>
-        <w:rPr>
-          <w:rFonts w:ascii="Times New Roman" w:hAnsi="Times New Roman" w:cs="Times New Roman"/>
-          <w:i w:val="0"/>
-        </w:rPr>
-        <w:t>management response</w:t>
-      </w:r>
-      <w:ins w:id="1129" w:author="Chelsey Nieman" w:date="2020-12-28T09:54:00Z">
-        <w:r>
-          <w:rPr>
-            <w:rFonts w:ascii="Times New Roman" w:hAnsi="Times New Roman" w:cs="Times New Roman"/>
-            <w:i w:val="0"/>
-          </w:rPr>
-          <w:t>s</w:t>
-        </w:r>
-      </w:ins>
-      <w:r>
-        <w:rPr>
-          <w:rFonts w:ascii="Times New Roman" w:hAnsi="Times New Roman" w:cs="Times New Roman"/>
-          <w:i w:val="0"/>
-        </w:rPr>
-        <w:t xml:space="preserve"> in </w:t>
-      </w:r>
-      <w:ins w:id="1130" w:author="Chelsey Nieman" w:date="2020-12-28T09:54:00Z">
-        <w:r>
-          <w:rPr>
-            <w:rFonts w:ascii="Times New Roman" w:hAnsi="Times New Roman" w:cs="Times New Roman"/>
-            <w:i w:val="0"/>
-          </w:rPr>
-          <w:t xml:space="preserve">complex </w:t>
-        </w:r>
-      </w:ins>
-      <w:r>
-        <w:rPr>
-          <w:rFonts w:ascii="Times New Roman" w:hAnsi="Times New Roman" w:cs="Times New Roman"/>
-          <w:i w:val="0"/>
-        </w:rPr>
         <w:t xml:space="preserve">systems </w:t>
       </w:r>
-      <w:del w:id="1131" w:author="Chelsey Nieman" w:date="2020-12-28T09:54:00Z">
+      <w:del w:id="1130" w:author="Chelsey Nieman" w:date="2020-12-28T09:54:00Z">
         <w:r>
           <w:rPr>
             <w:rFonts w:ascii="Times New Roman" w:hAnsi="Times New Roman" w:cs="Times New Roman"/>
@@ -19334,7 +19334,7 @@
         <w:lastRenderedPageBreak/>
         <w:t xml:space="preserve">actions produce no response or a counterintuitive response when </w:t>
       </w:r>
-      <w:del w:id="1132" w:author="Chelsey Nieman" w:date="2020-12-28T09:54:00Z">
+      <w:del w:id="1131" w:author="Chelsey Nieman" w:date="2020-12-28T09:54:00Z">
         <w:r>
           <w:rPr>
             <w:rFonts w:ascii="Times New Roman" w:hAnsi="Times New Roman" w:cs="Times New Roman"/>
@@ -19350,7 +19350,7 @@
         </w:rPr>
         <w:t xml:space="preserve">interactions between species </w:t>
       </w:r>
-      <w:ins w:id="1133" w:author="Chelsey Nieman" w:date="2020-12-28T09:54:00Z">
+      <w:ins w:id="1132" w:author="Chelsey Nieman" w:date="2020-12-28T09:54:00Z">
         <w:r>
           <w:rPr>
             <w:rFonts w:ascii="Times New Roman" w:hAnsi="Times New Roman" w:cs="Times New Roman"/>
@@ -19366,106 +19366,106 @@
         </w:rPr>
         <w:t xml:space="preserve">(Fig. 2). For example, stocking of lake trout </w:t>
       </w:r>
+      <w:ins w:id="1133" w:author="Chelsey Nieman" w:date="2020-12-28T09:55:00Z">
+        <w:r>
+          <w:rPr>
+            <w:rFonts w:ascii="Times New Roman" w:hAnsi="Times New Roman" w:cs="Times New Roman"/>
+            <w:i w:val="0"/>
+          </w:rPr>
+          <w:t>(</w:t>
+        </w:r>
+        <w:proofErr w:type="spellStart"/>
+        <w:r>
+          <w:rPr>
+            <w:rFonts w:ascii="Times New Roman" w:hAnsi="Times New Roman" w:cs="Times New Roman"/>
+            <w:iCs/>
+          </w:rPr>
+          <w:t>Salvelinus</w:t>
+        </w:r>
+        <w:proofErr w:type="spellEnd"/>
+        <w:r>
+          <w:rPr>
+            <w:rFonts w:ascii="Times New Roman" w:hAnsi="Times New Roman" w:cs="Times New Roman"/>
+            <w:iCs/>
+          </w:rPr>
+          <w:t xml:space="preserve"> </w:t>
+        </w:r>
+        <w:proofErr w:type="spellStart"/>
+        <w:r>
+          <w:rPr>
+            <w:rFonts w:ascii="Times New Roman" w:hAnsi="Times New Roman" w:cs="Times New Roman"/>
+            <w:iCs/>
+          </w:rPr>
+          <w:t>namaycush</w:t>
+        </w:r>
+        <w:proofErr w:type="spellEnd"/>
+        <w:r>
+          <w:rPr>
+            <w:rFonts w:ascii="Times New Roman" w:hAnsi="Times New Roman" w:cs="Times New Roman"/>
+            <w:i w:val="0"/>
+          </w:rPr>
+          <w:t xml:space="preserve">) </w:t>
+        </w:r>
+      </w:ins>
+      <w:r>
+        <w:rPr>
+          <w:rFonts w:ascii="Times New Roman" w:hAnsi="Times New Roman" w:cs="Times New Roman"/>
+          <w:i w:val="0"/>
+        </w:rPr>
+        <w:t>in</w:t>
+      </w:r>
+      <w:r>
+        <w:rPr>
+          <w:rFonts w:ascii="Times New Roman" w:hAnsi="Times New Roman" w:cs="Times New Roman"/>
+          <w:i w:val="0"/>
+        </w:rPr>
+        <w:t xml:space="preserve"> Lake Granby, Colorado resulted in declines in </w:t>
+      </w:r>
       <w:ins w:id="1134" w:author="Chelsey Nieman" w:date="2020-12-28T09:55:00Z">
         <w:r>
           <w:rPr>
             <w:rFonts w:ascii="Times New Roman" w:hAnsi="Times New Roman" w:cs="Times New Roman"/>
             <w:i w:val="0"/>
           </w:rPr>
-          <w:t>(</w:t>
-        </w:r>
-        <w:proofErr w:type="spellStart"/>
+          <w:t>K</w:t>
+        </w:r>
+      </w:ins>
+      <w:del w:id="1135" w:author="Chelsey Nieman" w:date="2020-12-28T09:55:00Z">
+        <w:r>
+          <w:rPr>
+            <w:rFonts w:ascii="Times New Roman" w:hAnsi="Times New Roman" w:cs="Times New Roman"/>
+            <w:i w:val="0"/>
+          </w:rPr>
+          <w:delText>k</w:delText>
+        </w:r>
+      </w:del>
+      <w:r>
+        <w:rPr>
+          <w:rFonts w:ascii="Times New Roman" w:hAnsi="Times New Roman" w:cs="Times New Roman"/>
+          <w:i w:val="0"/>
+        </w:rPr>
+        <w:t>okanee</w:t>
+      </w:r>
+      <w:ins w:id="1136" w:author="Chelsey Nieman" w:date="2020-12-28T09:55:00Z">
+        <w:r>
+          <w:rPr>
+            <w:rFonts w:ascii="Times New Roman" w:hAnsi="Times New Roman" w:cs="Times New Roman"/>
+            <w:i w:val="0"/>
+          </w:rPr>
+          <w:t xml:space="preserve"> salmon (</w:t>
+        </w:r>
         <w:r>
           <w:rPr>
             <w:rFonts w:ascii="Times New Roman" w:hAnsi="Times New Roman" w:cs="Times New Roman"/>
             <w:iCs/>
           </w:rPr>
-          <w:t>Salvelinus</w:t>
-        </w:r>
-        <w:proofErr w:type="spellEnd"/>
-        <w:r>
-          <w:rPr>
-            <w:rFonts w:ascii="Times New Roman" w:hAnsi="Times New Roman" w:cs="Times New Roman"/>
-            <w:iCs/>
-          </w:rPr>
-          <w:t xml:space="preserve"> </w:t>
-        </w:r>
-        <w:proofErr w:type="spellStart"/>
-        <w:r>
-          <w:rPr>
-            <w:rFonts w:ascii="Times New Roman" w:hAnsi="Times New Roman" w:cs="Times New Roman"/>
-            <w:iCs/>
-          </w:rPr>
-          <w:t>namaycush</w:t>
-        </w:r>
-        <w:proofErr w:type="spellEnd"/>
+          <w:t>Oncorhynchus nerka</w:t>
+        </w:r>
         <w:r>
           <w:rPr>
             <w:rFonts w:ascii="Times New Roman" w:hAnsi="Times New Roman" w:cs="Times New Roman"/>
             <w:i w:val="0"/>
-          </w:rPr>
-          <w:t xml:space="preserve">) </w:t>
-        </w:r>
-      </w:ins>
-      <w:r>
-        <w:rPr>
-          <w:rFonts w:ascii="Times New Roman" w:hAnsi="Times New Roman" w:cs="Times New Roman"/>
-          <w:i w:val="0"/>
-        </w:rPr>
-        <w:t>in</w:t>
-      </w:r>
-      <w:r>
-        <w:rPr>
-          <w:rFonts w:ascii="Times New Roman" w:hAnsi="Times New Roman" w:cs="Times New Roman"/>
-          <w:i w:val="0"/>
-        </w:rPr>
-        <w:t xml:space="preserve"> Lake Granby, Colorado resulted in declines in </w:t>
-      </w:r>
-      <w:ins w:id="1135" w:author="Chelsey Nieman" w:date="2020-12-28T09:55:00Z">
-        <w:r>
-          <w:rPr>
-            <w:rFonts w:ascii="Times New Roman" w:hAnsi="Times New Roman" w:cs="Times New Roman"/>
-            <w:i w:val="0"/>
-          </w:rPr>
-          <w:t>K</w:t>
-        </w:r>
-      </w:ins>
-      <w:del w:id="1136" w:author="Chelsey Nieman" w:date="2020-12-28T09:55:00Z">
-        <w:r>
-          <w:rPr>
-            <w:rFonts w:ascii="Times New Roman" w:hAnsi="Times New Roman" w:cs="Times New Roman"/>
-            <w:i w:val="0"/>
-          </w:rPr>
-          <w:delText>k</w:delText>
-        </w:r>
-      </w:del>
-      <w:r>
-        <w:rPr>
-          <w:rFonts w:ascii="Times New Roman" w:hAnsi="Times New Roman" w:cs="Times New Roman"/>
-          <w:i w:val="0"/>
-        </w:rPr>
-        <w:t>okanee</w:t>
-      </w:r>
-      <w:ins w:id="1137" w:author="Chelsey Nieman" w:date="2020-12-28T09:55:00Z">
-        <w:r>
-          <w:rPr>
-            <w:rFonts w:ascii="Times New Roman" w:hAnsi="Times New Roman" w:cs="Times New Roman"/>
-            <w:i w:val="0"/>
-          </w:rPr>
-          <w:t xml:space="preserve"> salmon (</w:t>
-        </w:r>
-        <w:r>
-          <w:rPr>
-            <w:rFonts w:ascii="Times New Roman" w:hAnsi="Times New Roman" w:cs="Times New Roman"/>
-            <w:iCs/>
-          </w:rPr>
-          <w:t>Oncorhynchus nerka</w:t>
-        </w:r>
-        <w:r>
-          <w:rPr>
-            <w:rFonts w:ascii="Times New Roman" w:hAnsi="Times New Roman" w:cs="Times New Roman"/>
-            <w:i w:val="0"/>
-            <w:rPrChange w:id="1138" w:author="Chelsey Nieman" w:date="2020-12-28T09:55:00Z">
+            <w:rPrChange w:id="1137" w:author="Chelsey Nieman" w:date="2020-12-28T09:55:00Z">
               <w:rPr>
                 <w:rFonts w:ascii="Times New Roman" w:hAnsi="Times New Roman" w:cs="Times New Roman"/>
                 <w:iCs/>
@@ -19482,7 +19482,7 @@
         </w:rPr>
         <w:t xml:space="preserve"> and other meso</w:t>
       </w:r>
-      <w:ins w:id="1139" w:author="Chelsey Nieman" w:date="2020-12-28T09:55:00Z">
+      <w:ins w:id="1138" w:author="Chelsey Nieman" w:date="2020-12-28T09:55:00Z">
         <w:r>
           <w:rPr>
             <w:rFonts w:ascii="Times New Roman" w:hAnsi="Times New Roman" w:cs="Times New Roman"/>
@@ -19498,7 +19498,7 @@
         </w:rPr>
         <w:t xml:space="preserve">predator populations (Johnson and Martinez, 1995). However, by investigating feedbacks in species interactions, we provide a strategy for using those tools already available in innovative ways to produce positive fishery outcomes. </w:t>
       </w:r>
-      <w:ins w:id="1140" w:author="Chelsey Nieman" w:date="2020-12-30T09:08:00Z">
+      <w:ins w:id="1139" w:author="Chelsey Nieman" w:date="2020-12-30T09:08:00Z">
         <w:r>
           <w:rPr>
             <w:rFonts w:ascii="Times New Roman" w:hAnsi="Times New Roman" w:cs="Times New Roman"/>
@@ -19506,15 +19506,22 @@
           </w:rPr>
           <w:t xml:space="preserve">Not only must a manager consider direct and indirect management, but timing of management interventions can also play a role in the system dynamics. </w:t>
         </w:r>
+        <w:commentRangeStart w:id="1140"/>
         <w:commentRangeStart w:id="1141"/>
         <w:commentRangeStart w:id="1142"/>
-        <w:commentRangeStart w:id="1143"/>
         <w:r>
           <w:rPr>
             <w:rFonts w:ascii="Times New Roman" w:hAnsi="Times New Roman" w:cs="Times New Roman"/>
           </w:rPr>
           <w:t>Other work has explored the importance of timing in management intervention and lags in implementation once a decision has been made on the outcome of the action (Biggs et al. 2009, Martin et al. 2020).</w:t>
         </w:r>
+        <w:commentRangeEnd w:id="1140"/>
+        <w:r>
+          <w:rPr>
+            <w:rStyle w:val="CommentReference"/>
+          </w:rPr>
+          <w:commentReference w:id="1140"/>
+        </w:r>
         <w:commentRangeEnd w:id="1141"/>
         <w:r>
           <w:rPr>
@@ -19523,31 +19530,31 @@
           <w:commentReference w:id="1141"/>
         </w:r>
         <w:commentRangeEnd w:id="1142"/>
-        <w:r>
-          <w:rPr>
-            <w:rStyle w:val="CommentReference"/>
-          </w:rPr>
-          <w:commentReference w:id="1142"/>
-        </w:r>
-        <w:commentRangeEnd w:id="1143"/>
         <w:r>
           <w:rPr>
             <w:rStyle w:val="CommentReference"/>
             <w:i w:val="0"/>
           </w:rPr>
-          <w:commentReference w:id="1143"/>
-        </w:r>
-      </w:ins>
-      <w:moveToRangeStart w:id="1144" w:author="Chelsey Nieman" w:date="2020-12-30T09:06:00Z" w:name="move60211588"/>
+          <w:commentReference w:id="1142"/>
+        </w:r>
+      </w:ins>
+      <w:moveToRangeStart w:id="1143" w:author="Chelsey Nieman" w:date="2020-12-30T09:06:00Z" w:name="move60211588"/>
+      <w:commentRangeStart w:id="1144"/>
       <w:commentRangeStart w:id="1145"/>
-      <w:commentRangeStart w:id="1146"/>
-      <w:moveTo w:id="1147" w:author="Chelsey Nieman" w:date="2020-12-30T09:06:00Z">
-        <w:del w:id="1148" w:author="Chelsey Nieman" w:date="2020-12-30T09:06:00Z">
+      <w:moveTo w:id="1146" w:author="Chelsey Nieman" w:date="2020-12-30T09:06:00Z">
+        <w:del w:id="1147" w:author="Chelsey Nieman" w:date="2020-12-30T09:06:00Z">
           <w:r>
             <w:rPr>
               <w:rFonts w:ascii="Times New Roman" w:hAnsi="Times New Roman" w:cs="Times New Roman"/>
             </w:rPr>
             <w:delText>Other work has explored the importance of timing in management intervention and lags in implementation once a decision has been made on the outcome of the action (Biggs et al. 2009, Martin et al. 2020).</w:delText>
+          </w:r>
+          <w:commentRangeEnd w:id="1144"/>
+          <w:r>
+            <w:rPr>
+              <w:rStyle w:val="CommentReference"/>
+            </w:rPr>
+            <w:commentReference w:id="1144"/>
           </w:r>
           <w:commentRangeEnd w:id="1145"/>
           <w:r>
@@ -19556,16 +19563,9 @@
             </w:rPr>
             <w:commentReference w:id="1145"/>
           </w:r>
-          <w:commentRangeEnd w:id="1146"/>
-          <w:r>
-            <w:rPr>
-              <w:rStyle w:val="CommentReference"/>
-            </w:rPr>
-            <w:commentReference w:id="1146"/>
-          </w:r>
         </w:del>
       </w:moveTo>
-      <w:moveToRangeEnd w:id="1144"/>
+      <w:moveToRangeEnd w:id="1143"/>
     </w:p>
     <w:p>
       <w:pPr>
@@ -19574,7 +19574,7 @@
         <w:suppressLineNumbers/>
         <w:ind w:firstLine="720"/>
         <w:rPr>
-          <w:ins w:id="1149" w:author="Chelsey Nieman" w:date="2020-12-23T09:23:00Z"/>
+          <w:ins w:id="1148" w:author="Chelsey Nieman" w:date="2020-12-23T09:23:00Z"/>
           <w:rFonts w:ascii="Times New Roman" w:hAnsi="Times New Roman" w:cs="Times New Roman"/>
           <w:i w:val="0"/>
         </w:rPr>
@@ -19586,8 +19586,8 @@
         </w:rPr>
         <w:t xml:space="preserve">Consideration of </w:t>
       </w:r>
+      <w:commentRangeStart w:id="1149"/>
       <w:commentRangeStart w:id="1150"/>
-      <w:commentRangeStart w:id="1151"/>
       <w:r>
         <w:rPr>
           <w:rFonts w:ascii="Times New Roman" w:hAnsi="Times New Roman" w:cs="Times New Roman"/>
@@ -19595,6 +19595,14 @@
         </w:rPr>
         <w:t>alternative management strategies</w:t>
       </w:r>
+      <w:commentRangeEnd w:id="1149"/>
+      <w:r>
+        <w:rPr>
+          <w:rStyle w:val="CommentReference"/>
+          <w:i w:val="0"/>
+        </w:rPr>
+        <w:commentReference w:id="1149"/>
+      </w:r>
       <w:commentRangeEnd w:id="1150"/>
       <w:r>
         <w:rPr>
@@ -19603,37 +19611,70 @@
         </w:rPr>
         <w:commentReference w:id="1150"/>
       </w:r>
-      <w:commentRangeEnd w:id="1151"/>
-      <w:r>
-        <w:rPr>
-          <w:rStyle w:val="CommentReference"/>
+      <w:r>
+        <w:rPr>
+          <w:rFonts w:ascii="Times New Roman" w:hAnsi="Times New Roman" w:cs="Times New Roman"/>
           <w:i w:val="0"/>
         </w:rPr>
-        <w:commentReference w:id="1151"/>
-      </w:r>
+        <w:t>, such as leveraging ecological interactions, can aid managers in reinfor</w:t>
+      </w:r>
+      <w:ins w:id="1151" w:author="Chelsey Nieman" w:date="2020-12-28T09:56:00Z">
+        <w:r>
+          <w:rPr>
+            <w:rFonts w:ascii="Times New Roman" w:hAnsi="Times New Roman" w:cs="Times New Roman"/>
+            <w:i w:val="0"/>
+          </w:rPr>
+          <w:t>cing</w:t>
+        </w:r>
+      </w:ins>
+      <w:del w:id="1152" w:author="Chelsey Nieman" w:date="2020-12-28T09:56:00Z">
+        <w:r>
+          <w:rPr>
+            <w:rFonts w:ascii="Times New Roman" w:hAnsi="Times New Roman" w:cs="Times New Roman"/>
+            <w:i w:val="0"/>
+          </w:rPr>
+          <w:delText>cement</w:delText>
+        </w:r>
+      </w:del>
       <w:r>
         <w:rPr>
           <w:rFonts w:ascii="Times New Roman" w:hAnsi="Times New Roman" w:cs="Times New Roman"/>
           <w:i w:val="0"/>
         </w:rPr>
-        <w:t>, such as leveraging ecological interactions, can aid managers in reinfor</w:t>
-      </w:r>
-      <w:ins w:id="1152" w:author="Chelsey Nieman" w:date="2020-12-28T09:56:00Z">
+        <w:t xml:space="preserve"> </w:t>
+      </w:r>
+      <w:del w:id="1153" w:author="Chelsey Nieman" w:date="2020-12-28T09:56:00Z">
         <w:r>
           <w:rPr>
             <w:rFonts w:ascii="Times New Roman" w:hAnsi="Times New Roman" w:cs="Times New Roman"/>
             <w:i w:val="0"/>
           </w:rPr>
-          <w:t>cing</w:t>
-        </w:r>
-      </w:ins>
-      <w:del w:id="1153" w:author="Chelsey Nieman" w:date="2020-12-28T09:56:00Z">
+          <w:delText xml:space="preserve">of </w:delText>
+        </w:r>
+      </w:del>
+      <w:r>
+        <w:rPr>
+          <w:rFonts w:ascii="Times New Roman" w:hAnsi="Times New Roman" w:cs="Times New Roman"/>
+          <w:i w:val="0"/>
+        </w:rPr>
+        <w:t xml:space="preserve">the desired stable state of a system. Although the limited set of options available to managers </w:t>
+      </w:r>
+      <w:ins w:id="1154" w:author="Chelsey Nieman" w:date="2020-12-28T09:56:00Z">
         <w:r>
           <w:rPr>
             <w:rFonts w:ascii="Times New Roman" w:hAnsi="Times New Roman" w:cs="Times New Roman"/>
             <w:i w:val="0"/>
           </w:rPr>
-          <w:delText>cement</w:delText>
+          <w:t xml:space="preserve">may be </w:t>
+        </w:r>
+      </w:ins>
+      <w:del w:id="1155" w:author="Chelsey Nieman" w:date="2020-12-28T09:56:00Z">
+        <w:r>
+          <w:rPr>
+            <w:rFonts w:ascii="Times New Roman" w:hAnsi="Times New Roman" w:cs="Times New Roman"/>
+            <w:i w:val="0"/>
+          </w:rPr>
+          <w:delText xml:space="preserve">are often </w:delText>
         </w:r>
       </w:del>
       <w:r>
@@ -19641,15 +19682,43 @@
           <w:rFonts w:ascii="Times New Roman" w:hAnsi="Times New Roman" w:cs="Times New Roman"/>
           <w:i w:val="0"/>
         </w:rPr>
-        <w:t xml:space="preserve"> </w:t>
-      </w:r>
-      <w:del w:id="1154" w:author="Chelsey Nieman" w:date="2020-12-28T09:56:00Z">
+        <w:t>ineffective or even detrimental when implemented without consideration of species interactions, these interactions can be leveraged to create more avenues for</w:t>
+      </w:r>
+      <w:r>
+        <w:rPr>
+          <w:rFonts w:ascii="Times New Roman" w:hAnsi="Times New Roman" w:cs="Times New Roman"/>
+          <w:i w:val="0"/>
+        </w:rPr>
+        <w:t xml:space="preserve"> maintenance of a stable state</w:t>
+      </w:r>
+      <w:r>
+        <w:rPr>
+          <w:rFonts w:ascii="Times New Roman" w:hAnsi="Times New Roman" w:cs="Times New Roman"/>
+          <w:i w:val="0"/>
+        </w:rPr>
+        <w:t>. For example, stocking has the potential to be ineffective at maintaining the stable state of a system (Figure 4</w:t>
+      </w:r>
+      <w:r>
+        <w:rPr>
+          <w:rFonts w:ascii="Times New Roman" w:hAnsi="Times New Roman" w:cs="Times New Roman"/>
+          <w:i w:val="0"/>
+        </w:rPr>
+        <w:t>b</w:t>
+      </w:r>
+      <w:r>
+        <w:rPr>
+          <w:rFonts w:ascii="Times New Roman" w:hAnsi="Times New Roman" w:cs="Times New Roman"/>
+          <w:i w:val="0"/>
+        </w:rPr>
+        <w:t>). Here, we highlight</w:t>
+      </w:r>
+      <w:del w:id="1156" w:author="Chelsey Nieman" w:date="2020-12-28T09:56:00Z">
         <w:r>
           <w:rPr>
             <w:rFonts w:ascii="Times New Roman" w:hAnsi="Times New Roman" w:cs="Times New Roman"/>
             <w:i w:val="0"/>
           </w:rPr>
-          <w:delText xml:space="preserve">of </w:delText>
+          <w:delText xml:space="preserve"> in particular</w:delText>
         </w:r>
       </w:del>
       <w:r>
@@ -19657,24 +19726,66 @@
           <w:rFonts w:ascii="Times New Roman" w:hAnsi="Times New Roman" w:cs="Times New Roman"/>
           <w:i w:val="0"/>
         </w:rPr>
-        <w:t xml:space="preserve">the desired stable state of a system. Although the limited set of options available to managers </w:t>
-      </w:r>
-      <w:ins w:id="1155" w:author="Chelsey Nieman" w:date="2020-12-28T09:56:00Z">
+        <w:t xml:space="preserve"> how ecological interactions </w:t>
+      </w:r>
+      <w:r>
+        <w:rPr>
+          <w:rFonts w:ascii="Times New Roman" w:hAnsi="Times New Roman" w:cs="Times New Roman"/>
+          <w:i w:val="0"/>
+        </w:rPr>
+        <w:t>can</w:t>
+      </w:r>
+      <w:r>
+        <w:rPr>
+          <w:rFonts w:ascii="Times New Roman" w:hAnsi="Times New Roman" w:cs="Times New Roman"/>
+          <w:i w:val="0"/>
+        </w:rPr>
+        <w:t xml:space="preserve"> be a reason why stocking </w:t>
+      </w:r>
+      <w:r>
+        <w:rPr>
+          <w:rFonts w:ascii="Times New Roman" w:hAnsi="Times New Roman" w:cs="Times New Roman"/>
+          <w:i w:val="0"/>
+        </w:rPr>
+        <w:t>is not effective at times</w:t>
+      </w:r>
+      <w:r>
+        <w:rPr>
+          <w:rFonts w:ascii="Times New Roman" w:hAnsi="Times New Roman" w:cs="Times New Roman"/>
+          <w:i w:val="0"/>
+        </w:rPr>
+        <w:t>. Our model shows that lower cost options, such as harvest controls of the target species</w:t>
+      </w:r>
+      <w:r>
+        <w:rPr>
+          <w:rFonts w:ascii="Times New Roman" w:hAnsi="Times New Roman" w:cs="Times New Roman"/>
+          <w:i w:val="0"/>
+        </w:rPr>
+        <w:t>,</w:t>
+      </w:r>
+      <w:r>
+        <w:rPr>
+          <w:rFonts w:ascii="Times New Roman" w:hAnsi="Times New Roman" w:cs="Times New Roman"/>
+          <w:i w:val="0"/>
+        </w:rPr>
+        <w:t xml:space="preserve"> or through management of a competitor species can often be more effective than stocking in producing favorable outcomes (Figures 2 &amp; 3). </w:t>
+      </w:r>
+      <w:ins w:id="1157" w:author="Chelsey Nieman" w:date="2020-12-28T09:56:00Z">
         <w:r>
           <w:rPr>
             <w:rFonts w:ascii="Times New Roman" w:hAnsi="Times New Roman" w:cs="Times New Roman"/>
             <w:i w:val="0"/>
           </w:rPr>
-          <w:t xml:space="preserve">may be </w:t>
-        </w:r>
-      </w:ins>
-      <w:del w:id="1156" w:author="Chelsey Nieman" w:date="2020-12-28T09:56:00Z">
+          <w:t>Although</w:t>
+        </w:r>
+      </w:ins>
+      <w:del w:id="1158" w:author="Chelsey Nieman" w:date="2020-12-28T09:56:00Z">
         <w:r>
           <w:rPr>
             <w:rFonts w:ascii="Times New Roman" w:hAnsi="Times New Roman" w:cs="Times New Roman"/>
             <w:i w:val="0"/>
           </w:rPr>
-          <w:delText xml:space="preserve">are often </w:delText>
+          <w:delText>While</w:delText>
         </w:r>
       </w:del>
       <w:r>
@@ -19682,161 +19793,66 @@
           <w:rFonts w:ascii="Times New Roman" w:hAnsi="Times New Roman" w:cs="Times New Roman"/>
           <w:i w:val="0"/>
         </w:rPr>
-        <w:t>ineffective or even detrimental when implemented without consideration of species interactions, these interactions can be leveraged to create more avenues for</w:t>
-      </w:r>
+        <w:t xml:space="preserve"> there are other drivers that influence the effectiveness of stocking in a system (e.g., habitat loss, climate change</w:t>
+      </w:r>
+      <w:ins w:id="1159" w:author="Chelsey Nieman" w:date="2020-12-28T09:56:00Z">
+        <w:r>
+          <w:rPr>
+            <w:rFonts w:ascii="Times New Roman" w:hAnsi="Times New Roman" w:cs="Times New Roman"/>
+            <w:i w:val="0"/>
+          </w:rPr>
+          <w:t>, genetics</w:t>
+        </w:r>
+      </w:ins>
       <w:r>
         <w:rPr>
           <w:rFonts w:ascii="Times New Roman" w:hAnsi="Times New Roman" w:cs="Times New Roman"/>
           <w:i w:val="0"/>
         </w:rPr>
-        <w:t xml:space="preserve"> maintenance of a stable state</w:t>
-      </w:r>
-      <w:r>
-        <w:rPr>
-          <w:rFonts w:ascii="Times New Roman" w:hAnsi="Times New Roman" w:cs="Times New Roman"/>
-          <w:i w:val="0"/>
-        </w:rPr>
-        <w:t>. For example, stocking has the potential to be ineffective at maintaining the stable state of a system (Figure 4</w:t>
-      </w:r>
-      <w:r>
-        <w:rPr>
-          <w:rFonts w:ascii="Times New Roman" w:hAnsi="Times New Roman" w:cs="Times New Roman"/>
-          <w:i w:val="0"/>
-        </w:rPr>
-        <w:t>b</w:t>
-      </w:r>
-      <w:r>
-        <w:rPr>
-          <w:rFonts w:ascii="Times New Roman" w:hAnsi="Times New Roman" w:cs="Times New Roman"/>
-          <w:i w:val="0"/>
-        </w:rPr>
-        <w:t>). Here, we highlight</w:t>
-      </w:r>
-      <w:del w:id="1157" w:author="Chelsey Nieman" w:date="2020-12-28T09:56:00Z">
+        <w:t xml:space="preserve">; </w:t>
+      </w:r>
+      <w:commentRangeStart w:id="1160"/>
+      <w:commentRangeStart w:id="1161"/>
+      <w:ins w:id="1162" w:author="Chelsey Nieman" w:date="2020-12-28T09:57:00Z">
         <w:r>
           <w:rPr>
             <w:rFonts w:ascii="Times New Roman" w:hAnsi="Times New Roman" w:cs="Times New Roman"/>
             <w:i w:val="0"/>
           </w:rPr>
-          <w:delText xml:space="preserve"> in particular</w:delText>
-        </w:r>
-      </w:del>
-      <w:r>
-        <w:rPr>
-          <w:rFonts w:ascii="Times New Roman" w:hAnsi="Times New Roman" w:cs="Times New Roman"/>
-          <w:i w:val="0"/>
-        </w:rPr>
-        <w:t xml:space="preserve"> how ecological interactions </w:t>
-      </w:r>
-      <w:r>
-        <w:rPr>
-          <w:rFonts w:ascii="Times New Roman" w:hAnsi="Times New Roman" w:cs="Times New Roman"/>
-          <w:i w:val="0"/>
-        </w:rPr>
-        <w:t>can</w:t>
-      </w:r>
-      <w:r>
-        <w:rPr>
-          <w:rFonts w:ascii="Times New Roman" w:hAnsi="Times New Roman" w:cs="Times New Roman"/>
-          <w:i w:val="0"/>
-        </w:rPr>
-        <w:t xml:space="preserve"> be a reason why stocking </w:t>
-      </w:r>
-      <w:r>
-        <w:rPr>
-          <w:rFonts w:ascii="Times New Roman" w:hAnsi="Times New Roman" w:cs="Times New Roman"/>
-          <w:i w:val="0"/>
-        </w:rPr>
-        <w:t>is not effective at times</w:t>
-      </w:r>
-      <w:r>
-        <w:rPr>
-          <w:rFonts w:ascii="Times New Roman" w:hAnsi="Times New Roman" w:cs="Times New Roman"/>
-          <w:i w:val="0"/>
-        </w:rPr>
-        <w:t>. Our model shows that lower cost options, such as harvest controls of the target species</w:t>
-      </w:r>
-      <w:r>
-        <w:rPr>
-          <w:rFonts w:ascii="Times New Roman" w:hAnsi="Times New Roman" w:cs="Times New Roman"/>
-          <w:i w:val="0"/>
-        </w:rPr>
-        <w:t>,</w:t>
-      </w:r>
-      <w:r>
-        <w:rPr>
-          <w:rFonts w:ascii="Times New Roman" w:hAnsi="Times New Roman" w:cs="Times New Roman"/>
-          <w:i w:val="0"/>
-        </w:rPr>
-        <w:t xml:space="preserve"> or through management of a competitor species can often be more effective than stocking in producing favorable outcomes (Figures 2 &amp; 3). </w:t>
-      </w:r>
-      <w:ins w:id="1158" w:author="Chelsey Nieman" w:date="2020-12-28T09:56:00Z">
-        <w:r>
-          <w:rPr>
-            <w:rFonts w:ascii="Times New Roman" w:hAnsi="Times New Roman" w:cs="Times New Roman"/>
-            <w:i w:val="0"/>
-          </w:rPr>
-          <w:t>Although</w:t>
-        </w:r>
-      </w:ins>
-      <w:del w:id="1159" w:author="Chelsey Nieman" w:date="2020-12-28T09:56:00Z">
-        <w:r>
-          <w:rPr>
-            <w:rFonts w:ascii="Times New Roman" w:hAnsi="Times New Roman" w:cs="Times New Roman"/>
-            <w:i w:val="0"/>
-          </w:rPr>
-          <w:delText>While</w:delText>
-        </w:r>
-      </w:del>
-      <w:r>
-        <w:rPr>
-          <w:rFonts w:ascii="Times New Roman" w:hAnsi="Times New Roman" w:cs="Times New Roman"/>
-          <w:i w:val="0"/>
-        </w:rPr>
-        <w:t xml:space="preserve"> there are other drivers that influence the effectiveness of stocking in a system (e.g., habitat loss, climate change</w:t>
-      </w:r>
-      <w:ins w:id="1160" w:author="Chelsey Nieman" w:date="2020-12-28T09:56:00Z">
-        <w:r>
-          <w:rPr>
-            <w:rFonts w:ascii="Times New Roman" w:hAnsi="Times New Roman" w:cs="Times New Roman"/>
-            <w:i w:val="0"/>
-          </w:rPr>
-          <w:t>, genetics</w:t>
-        </w:r>
-      </w:ins>
-      <w:r>
-        <w:rPr>
-          <w:rFonts w:ascii="Times New Roman" w:hAnsi="Times New Roman" w:cs="Times New Roman"/>
-          <w:i w:val="0"/>
-        </w:rPr>
-        <w:t xml:space="preserve">; </w:t>
-      </w:r>
-      <w:commentRangeStart w:id="1161"/>
-      <w:commentRangeStart w:id="1162"/>
-      <w:ins w:id="1163" w:author="Chelsey Nieman" w:date="2020-12-28T09:57:00Z">
-        <w:r>
-          <w:rPr>
-            <w:rFonts w:ascii="Times New Roman" w:hAnsi="Times New Roman" w:cs="Times New Roman"/>
-            <w:i w:val="0"/>
-          </w:rPr>
           <w:t>Lorenzen, 2014</w:t>
         </w:r>
-        <w:commentRangeEnd w:id="1161"/>
+        <w:commentRangeEnd w:id="1160"/>
         <w:r>
           <w:rPr>
             <w:rStyle w:val="CommentReference"/>
             <w:i w:val="0"/>
           </w:rPr>
-          <w:commentReference w:id="1161"/>
-        </w:r>
-      </w:ins>
-      <w:commentRangeEnd w:id="1162"/>
+          <w:commentReference w:id="1160"/>
+        </w:r>
+      </w:ins>
+      <w:commentRangeEnd w:id="1161"/>
       <w:r>
         <w:rPr>
           <w:rStyle w:val="CommentReference"/>
           <w:i w:val="0"/>
         </w:rPr>
-        <w:commentReference w:id="1162"/>
+        <w:commentReference w:id="1161"/>
+      </w:r>
+      <w:ins w:id="1163" w:author="Chelsey Nieman" w:date="2020-12-28T09:57:00Z">
+        <w:r>
+          <w:rPr>
+            <w:rFonts w:ascii="Times New Roman" w:hAnsi="Times New Roman" w:cs="Times New Roman"/>
+            <w:i w:val="0"/>
+          </w:rPr>
+          <w:t xml:space="preserve">; </w:t>
+        </w:r>
+      </w:ins>
+      <w:r>
+        <w:rPr>
+          <w:rFonts w:ascii="Times New Roman" w:hAnsi="Times New Roman" w:cs="Times New Roman"/>
+          <w:i w:val="0"/>
+        </w:rPr>
+        <w:t>Hansen et al., 2015; Ziegler et al.,2017</w:t>
       </w:r>
       <w:ins w:id="1164" w:author="Chelsey Nieman" w:date="2020-12-28T09:57:00Z">
         <w:r>
@@ -19846,37 +19862,21 @@
           </w:rPr>
           <w:t xml:space="preserve">; </w:t>
         </w:r>
-      </w:ins>
-      <w:r>
-        <w:rPr>
-          <w:rFonts w:ascii="Times New Roman" w:hAnsi="Times New Roman" w:cs="Times New Roman"/>
-          <w:i w:val="0"/>
-        </w:rPr>
-        <w:t>Hansen et al., 2015; Ziegler et al.,2017</w:t>
-      </w:r>
-      <w:ins w:id="1165" w:author="Chelsey Nieman" w:date="2020-12-28T09:57:00Z">
+        <w:commentRangeStart w:id="1165"/>
         <w:r>
           <w:rPr>
             <w:rFonts w:ascii="Times New Roman" w:hAnsi="Times New Roman" w:cs="Times New Roman"/>
             <w:i w:val="0"/>
           </w:rPr>
-          <w:t xml:space="preserve">; </w:t>
-        </w:r>
-        <w:commentRangeStart w:id="1166"/>
-        <w:r>
-          <w:rPr>
-            <w:rFonts w:ascii="Times New Roman" w:hAnsi="Times New Roman" w:cs="Times New Roman"/>
-            <w:i w:val="0"/>
-          </w:rPr>
           <w:t>Tingley et al. 2020</w:t>
         </w:r>
-        <w:commentRangeEnd w:id="1166"/>
+        <w:commentRangeEnd w:id="1165"/>
         <w:r>
           <w:rPr>
             <w:rStyle w:val="CommentReference"/>
             <w:i w:val="0"/>
           </w:rPr>
-          <w:commentReference w:id="1166"/>
+          <w:commentReference w:id="1165"/>
         </w:r>
       </w:ins>
       <w:r>
@@ -19886,7 +19886,7 @@
         </w:rPr>
         <w:t xml:space="preserve">), </w:t>
       </w:r>
-      <w:ins w:id="1167" w:author="Chelsey Nieman" w:date="2020-12-28T09:57:00Z">
+      <w:ins w:id="1166" w:author="Chelsey Nieman" w:date="2020-12-28T09:57:00Z">
         <w:r>
           <w:rPr>
             <w:rFonts w:ascii="Times New Roman" w:hAnsi="Times New Roman" w:cs="Times New Roman"/>
@@ -19895,7 +19895,7 @@
           <w:t xml:space="preserve">our research </w:t>
         </w:r>
       </w:ins>
-      <w:del w:id="1168" w:author="Chelsey Nieman" w:date="2020-12-28T09:57:00Z">
+      <w:del w:id="1167" w:author="Chelsey Nieman" w:date="2020-12-28T09:57:00Z">
         <w:r>
           <w:rPr>
             <w:rFonts w:ascii="Times New Roman" w:hAnsi="Times New Roman" w:cs="Times New Roman"/>
@@ -19911,7 +19911,7 @@
         </w:rPr>
         <w:t xml:space="preserve">emphasizes the </w:t>
       </w:r>
-      <w:ins w:id="1169" w:author="Chelsey Nieman" w:date="2020-12-28T09:57:00Z">
+      <w:ins w:id="1168" w:author="Chelsey Nieman" w:date="2020-12-28T09:57:00Z">
         <w:r>
           <w:rPr>
             <w:rFonts w:ascii="Times New Roman" w:hAnsi="Times New Roman" w:cs="Times New Roman"/>
@@ -19927,7 +19927,7 @@
         </w:rPr>
         <w:t xml:space="preserve">need to integrate species interactions into management scenarios. </w:t>
       </w:r>
-      <w:ins w:id="1170" w:author="Colin Dassow" w:date="2020-12-29T13:25:00Z">
+      <w:ins w:id="1169" w:author="Colin Dassow" w:date="2020-12-29T13:25:00Z">
         <w:r>
           <w:rPr>
             <w:rFonts w:ascii="Times New Roman" w:hAnsi="Times New Roman" w:cs="Times New Roman"/>
@@ -19936,7 +19936,7 @@
           <w:t xml:space="preserve">Of course the idea of </w:t>
         </w:r>
       </w:ins>
-      <w:ins w:id="1171" w:author="Colin Dassow" w:date="2020-12-29T15:49:00Z">
+      <w:ins w:id="1170" w:author="Colin Dassow" w:date="2020-12-29T15:49:00Z">
         <w:r>
           <w:rPr>
             <w:rFonts w:ascii="Times New Roman" w:hAnsi="Times New Roman" w:cs="Times New Roman"/>
@@ -19945,7 +19945,7 @@
           <w:t>taking</w:t>
         </w:r>
       </w:ins>
-      <w:ins w:id="1172" w:author="Colin Dassow" w:date="2020-12-29T13:25:00Z">
+      <w:ins w:id="1171" w:author="Colin Dassow" w:date="2020-12-29T13:25:00Z">
         <w:r>
           <w:rPr>
             <w:rFonts w:ascii="Times New Roman" w:hAnsi="Times New Roman" w:cs="Times New Roman"/>
@@ -19954,7 +19954,7 @@
           <w:t xml:space="preserve"> advantage of ecological </w:t>
         </w:r>
       </w:ins>
-      <w:ins w:id="1173" w:author="Colin Dassow" w:date="2020-12-29T13:26:00Z">
+      <w:ins w:id="1172" w:author="Colin Dassow" w:date="2020-12-29T13:26:00Z">
         <w:r>
           <w:rPr>
             <w:rFonts w:ascii="Times New Roman" w:hAnsi="Times New Roman" w:cs="Times New Roman"/>
@@ -19963,7 +19963,7 @@
           <w:t>interactions</w:t>
         </w:r>
       </w:ins>
-      <w:ins w:id="1174" w:author="Colin Dassow" w:date="2020-12-29T13:25:00Z">
+      <w:ins w:id="1173" w:author="Colin Dassow" w:date="2020-12-29T13:25:00Z">
         <w:r>
           <w:rPr>
             <w:rFonts w:ascii="Times New Roman" w:hAnsi="Times New Roman" w:cs="Times New Roman"/>
@@ -19972,7 +19972,7 @@
           <w:t xml:space="preserve"> </w:t>
         </w:r>
       </w:ins>
-      <w:ins w:id="1175" w:author="Colin Dassow" w:date="2020-12-29T13:26:00Z">
+      <w:ins w:id="1174" w:author="Colin Dassow" w:date="2020-12-29T13:26:00Z">
         <w:r>
           <w:rPr>
             <w:rFonts w:ascii="Times New Roman" w:hAnsi="Times New Roman" w:cs="Times New Roman"/>
@@ -19981,7 +19981,7 @@
           <w:t>to manage a system is not entirely new. The management of invasive species has long included introducing ‘biocontrol’ agents into the system to predate upon or outcompete an invasive species in an effort to reduce its abundance</w:t>
         </w:r>
       </w:ins>
-      <w:ins w:id="1176" w:author="Colin Dassow" w:date="2020-12-29T13:27:00Z">
+      <w:ins w:id="1175" w:author="Colin Dassow" w:date="2020-12-29T13:27:00Z">
         <w:r>
           <w:rPr>
             <w:rFonts w:ascii="Times New Roman" w:hAnsi="Times New Roman" w:cs="Times New Roman"/>
@@ -20005,7 +20005,7 @@
           <w:t>)</w:t>
         </w:r>
       </w:ins>
-      <w:ins w:id="1177" w:author="Colin Dassow" w:date="2020-12-29T13:26:00Z">
+      <w:ins w:id="1176" w:author="Colin Dassow" w:date="2020-12-29T13:26:00Z">
         <w:r>
           <w:rPr>
             <w:rFonts w:ascii="Times New Roman" w:hAnsi="Times New Roman" w:cs="Times New Roman"/>
@@ -20014,7 +20014,7 @@
           <w:t>.</w:t>
         </w:r>
       </w:ins>
-      <w:ins w:id="1178" w:author="Colin Dassow" w:date="2020-12-29T13:27:00Z">
+      <w:ins w:id="1177" w:author="Colin Dassow" w:date="2020-12-29T13:27:00Z">
         <w:r>
           <w:rPr>
             <w:rFonts w:ascii="Times New Roman" w:hAnsi="Times New Roman" w:cs="Times New Roman"/>
@@ -20035,307 +20035,316 @@
           <w:i w:val="0"/>
         </w:rPr>
       </w:pPr>
+      <w:commentRangeStart w:id="1178"/>
       <w:commentRangeStart w:id="1179"/>
       <w:commentRangeStart w:id="1180"/>
+      <w:r>
+        <w:rPr>
+          <w:rFonts w:ascii="Times New Roman" w:hAnsi="Times New Roman" w:cs="Times New Roman"/>
+          <w:i w:val="0"/>
+        </w:rPr>
+        <w:t>Increasing</w:t>
+      </w:r>
+      <w:commentRangeEnd w:id="1178"/>
+      <w:r>
+        <w:rPr>
+          <w:rStyle w:val="CommentReference"/>
+          <w:i w:val="0"/>
+        </w:rPr>
+        <w:commentReference w:id="1178"/>
+      </w:r>
+      <w:r>
+        <w:rPr>
+          <w:rFonts w:ascii="Times New Roman" w:hAnsi="Times New Roman" w:cs="Times New Roman"/>
+          <w:i w:val="0"/>
+        </w:rPr>
+        <w:t xml:space="preserve"> consideration of variability and slow change </w:t>
+      </w:r>
+      <w:r>
+        <w:rPr>
+          <w:rFonts w:ascii="Times New Roman" w:hAnsi="Times New Roman" w:cs="Times New Roman"/>
+          <w:i w:val="0"/>
+        </w:rPr>
+        <w:t xml:space="preserve">that is outside a managers control </w:t>
+      </w:r>
+      <w:r>
+        <w:rPr>
+          <w:rFonts w:ascii="Times New Roman" w:hAnsi="Times New Roman" w:cs="Times New Roman"/>
+          <w:i w:val="0"/>
+        </w:rPr>
+        <w:t xml:space="preserve">in a system has resulted in the emergence of a </w:t>
+      </w:r>
+      <w:commentRangeEnd w:id="1179"/>
+      <w:r>
+        <w:rPr>
+          <w:rStyle w:val="CommentReference"/>
+          <w:i w:val="0"/>
+        </w:rPr>
+        <w:commentReference w:id="1179"/>
+      </w:r>
+      <w:commentRangeEnd w:id="1180"/>
+      <w:r>
+        <w:rPr>
+          <w:rStyle w:val="CommentReference"/>
+          <w:i w:val="0"/>
+        </w:rPr>
+        <w:commentReference w:id="1180"/>
+      </w:r>
+      <w:r>
+        <w:rPr>
+          <w:rFonts w:ascii="Times New Roman" w:hAnsi="Times New Roman" w:cs="Times New Roman"/>
+          <w:i w:val="0"/>
+        </w:rPr>
+        <w:t>safe operating space</w:t>
+      </w:r>
+      <w:r>
+        <w:rPr>
+          <w:rFonts w:ascii="Times New Roman" w:hAnsi="Times New Roman" w:cs="Times New Roman"/>
+          <w:i w:val="0"/>
+        </w:rPr>
+        <w:t xml:space="preserve"> </w:t>
+      </w:r>
       <w:commentRangeStart w:id="1181"/>
       <w:r>
         <w:rPr>
           <w:rFonts w:ascii="Times New Roman" w:hAnsi="Times New Roman" w:cs="Times New Roman"/>
           <w:i w:val="0"/>
         </w:rPr>
-        <w:t>Increasing</w:t>
-      </w:r>
-      <w:commentRangeEnd w:id="1179"/>
+        <w:t>theory</w:t>
+      </w:r>
+      <w:commentRangeEnd w:id="1181"/>
       <w:r>
         <w:rPr>
           <w:rStyle w:val="CommentReference"/>
           <w:i w:val="0"/>
         </w:rPr>
-        <w:commentReference w:id="1179"/>
+        <w:commentReference w:id="1181"/>
       </w:r>
       <w:r>
         <w:rPr>
           <w:rFonts w:ascii="Times New Roman" w:hAnsi="Times New Roman" w:cs="Times New Roman"/>
           <w:i w:val="0"/>
         </w:rPr>
-        <w:t xml:space="preserve"> consideration of variability and slow change </w:t>
-      </w:r>
+        <w:t xml:space="preserve">, increasing the call for adapting management to respond to ecological variables and complexity in the system (Carpenter </w:t>
+      </w:r>
+      <w:commentRangeStart w:id="1182"/>
       <w:r>
         <w:rPr>
           <w:rFonts w:ascii="Times New Roman" w:hAnsi="Times New Roman" w:cs="Times New Roman"/>
           <w:i w:val="0"/>
         </w:rPr>
-        <w:t xml:space="preserve">that is outside a managers control </w:t>
-      </w:r>
-      <w:r>
-        <w:rPr>
-          <w:rFonts w:ascii="Times New Roman" w:hAnsi="Times New Roman" w:cs="Times New Roman"/>
+        <w:t>et al., 2017</w:t>
+      </w:r>
+      <w:commentRangeEnd w:id="1182"/>
+      <w:r>
+        <w:rPr>
+          <w:rStyle w:val="CommentReference"/>
           <w:i w:val="0"/>
         </w:rPr>
-        <w:t xml:space="preserve">in a system has resulted in the emergence of a </w:t>
-      </w:r>
-      <w:commentRangeEnd w:id="1180"/>
-      <w:r>
-        <w:rPr>
-          <w:rStyle w:val="CommentReference"/>
+        <w:commentReference w:id="1182"/>
+      </w:r>
+      <w:ins w:id="1183" w:author="Colin Dassow" w:date="2020-12-29T13:13:00Z">
+        <w:r>
+          <w:rPr>
+            <w:rFonts w:ascii="Times New Roman" w:hAnsi="Times New Roman" w:cs="Times New Roman"/>
+            <w:i w:val="0"/>
+          </w:rPr>
+          <w:t>, Hansen et al. 2019</w:t>
+        </w:r>
+      </w:ins>
+      <w:r>
+        <w:rPr>
+          <w:rFonts w:ascii="Times New Roman" w:hAnsi="Times New Roman" w:cs="Times New Roman"/>
           <w:i w:val="0"/>
         </w:rPr>
-        <w:commentReference w:id="1180"/>
-      </w:r>
-      <w:commentRangeEnd w:id="1181"/>
-      <w:r>
-        <w:rPr>
-          <w:rStyle w:val="CommentReference"/>
+        <w:t xml:space="preserve">). </w:t>
+      </w:r>
+      <w:del w:id="1184" w:author="Chelsey Nieman" w:date="2020-12-28T09:58:00Z">
+        <w:r>
+          <w:rPr>
+            <w:rFonts w:ascii="Times New Roman" w:hAnsi="Times New Roman" w:cs="Times New Roman"/>
+            <w:i w:val="0"/>
+          </w:rPr>
+          <w:delText xml:space="preserve">While </w:delText>
+        </w:r>
+      </w:del>
+      <w:ins w:id="1185" w:author="Chelsey Nieman" w:date="2020-12-28T09:58:00Z">
+        <w:r>
+          <w:rPr>
+            <w:rFonts w:ascii="Times New Roman" w:hAnsi="Times New Roman" w:cs="Times New Roman"/>
+            <w:i w:val="0"/>
+          </w:rPr>
+          <w:t xml:space="preserve">Although </w:t>
+        </w:r>
+      </w:ins>
+      <w:r>
+        <w:rPr>
+          <w:rFonts w:ascii="Times New Roman" w:hAnsi="Times New Roman" w:cs="Times New Roman"/>
           <w:i w:val="0"/>
         </w:rPr>
-        <w:commentReference w:id="1181"/>
+        <w:t xml:space="preserve">safe operating space management allows for management of complexity, we highlight maintaining such a space through consideration of non-linear management strategies. </w:t>
       </w:r>
       <w:r>
         <w:rPr>
           <w:rFonts w:ascii="Times New Roman" w:hAnsi="Times New Roman" w:cs="Times New Roman"/>
           <w:i w:val="0"/>
         </w:rPr>
-        <w:t>safe operating space</w:t>
-      </w:r>
+        <w:t>Tradeoffs are likely to arise between directly managing a species or indirectly managing that species through its competitor</w:t>
+      </w:r>
+      <w:ins w:id="1186" w:author="Chelsey Nieman" w:date="2020-12-28T09:58:00Z">
+        <w:r>
+          <w:rPr>
+            <w:rFonts w:ascii="Times New Roman" w:hAnsi="Times New Roman" w:cs="Times New Roman"/>
+            <w:i w:val="0"/>
+          </w:rPr>
+          <w:t>;</w:t>
+        </w:r>
+      </w:ins>
+      <w:del w:id="1187" w:author="Chelsey Nieman" w:date="2020-12-28T09:58:00Z">
+        <w:r>
+          <w:rPr>
+            <w:rFonts w:ascii="Times New Roman" w:hAnsi="Times New Roman" w:cs="Times New Roman"/>
+            <w:i w:val="0"/>
+          </w:rPr>
+          <w:delText>,</w:delText>
+        </w:r>
+      </w:del>
       <w:r>
         <w:rPr>
           <w:rFonts w:ascii="Times New Roman" w:hAnsi="Times New Roman" w:cs="Times New Roman"/>
           <w:i w:val="0"/>
         </w:rPr>
+        <w:t xml:space="preserve"> however, </w:t>
+      </w:r>
+      <w:ins w:id="1188" w:author="Chelsey Nieman" w:date="2020-12-28T09:58:00Z">
+        <w:r>
+          <w:rPr>
+            <w:rFonts w:ascii="Times New Roman" w:hAnsi="Times New Roman" w:cs="Times New Roman"/>
+            <w:i w:val="0"/>
+          </w:rPr>
+          <w:t xml:space="preserve">a </w:t>
+        </w:r>
+      </w:ins>
+      <w:ins w:id="1189" w:author="Chelsey Nieman" w:date="2020-12-28T09:59:00Z">
+        <w:r>
+          <w:rPr>
+            <w:rFonts w:ascii="Times New Roman" w:hAnsi="Times New Roman" w:cs="Times New Roman"/>
+            <w:i w:val="0"/>
+          </w:rPr>
+          <w:t>better</w:t>
+        </w:r>
+      </w:ins>
+      <w:del w:id="1190" w:author="Chelsey Nieman" w:date="2020-12-28T09:59:00Z">
+        <w:r>
+          <w:rPr>
+            <w:rFonts w:ascii="Times New Roman" w:hAnsi="Times New Roman" w:cs="Times New Roman"/>
+            <w:i w:val="0"/>
+          </w:rPr>
+          <w:delText>increasing our</w:delText>
+        </w:r>
+      </w:del>
+      <w:r>
+        <w:rPr>
+          <w:rFonts w:ascii="Times New Roman" w:hAnsi="Times New Roman" w:cs="Times New Roman"/>
+          <w:i w:val="0"/>
+        </w:rPr>
+        <w:t xml:space="preserve"> understanding of those interactions i</w:t>
+      </w:r>
+      <w:ins w:id="1191" w:author="Chelsey Nieman" w:date="2020-12-28T09:59:00Z">
+        <w:r>
+          <w:rPr>
+            <w:rFonts w:ascii="Times New Roman" w:hAnsi="Times New Roman" w:cs="Times New Roman"/>
+            <w:i w:val="0"/>
+          </w:rPr>
+          <w:t>s</w:t>
+        </w:r>
+      </w:ins>
+      <w:del w:id="1192" w:author="Chelsey Nieman" w:date="2020-12-28T09:59:00Z">
+        <w:r>
+          <w:rPr>
+            <w:rFonts w:ascii="Times New Roman" w:hAnsi="Times New Roman" w:cs="Times New Roman"/>
+            <w:i w:val="0"/>
+          </w:rPr>
+          <w:delText>n</w:delText>
+        </w:r>
+      </w:del>
+      <w:r>
+        <w:rPr>
+          <w:rFonts w:ascii="Times New Roman" w:hAnsi="Times New Roman" w:cs="Times New Roman"/>
+          <w:i w:val="0"/>
+        </w:rPr>
+        <w:t xml:space="preserve"> likely to increase our predictive ability when proposing alternative management options.</w:t>
+      </w:r>
+      <w:commentRangeStart w:id="1193"/>
+      <w:commentRangeStart w:id="1194"/>
+      <w:r>
+        <w:rPr>
+          <w:rFonts w:ascii="Times New Roman" w:hAnsi="Times New Roman" w:cs="Times New Roman"/>
+          <w:i w:val="0"/>
+        </w:rPr>
         <w:t xml:space="preserve"> </w:t>
       </w:r>
-      <w:commentRangeStart w:id="1182"/>
-      <w:r>
-        <w:rPr>
-          <w:rFonts w:ascii="Times New Roman" w:hAnsi="Times New Roman" w:cs="Times New Roman"/>
-          <w:i w:val="0"/>
-        </w:rPr>
-        <w:t>theory</w:t>
-      </w:r>
-      <w:commentRangeEnd w:id="1182"/>
-      <w:r>
-        <w:rPr>
-          <w:rStyle w:val="CommentReference"/>
-          <w:i w:val="0"/>
-        </w:rPr>
-        <w:commentReference w:id="1182"/>
-      </w:r>
-      <w:r>
-        <w:rPr>
-          <w:rFonts w:ascii="Times New Roman" w:hAnsi="Times New Roman" w:cs="Times New Roman"/>
-          <w:i w:val="0"/>
-        </w:rPr>
-        <w:t xml:space="preserve">, increasing the call for adapting management to respond to ecological variables and complexity in the system (Carpenter </w:t>
-      </w:r>
-      <w:commentRangeStart w:id="1183"/>
-      <w:r>
-        <w:rPr>
-          <w:rFonts w:ascii="Times New Roman" w:hAnsi="Times New Roman" w:cs="Times New Roman"/>
-          <w:i w:val="0"/>
-        </w:rPr>
-        <w:t>et al., 2017</w:t>
-      </w:r>
-      <w:commentRangeEnd w:id="1183"/>
-      <w:r>
-        <w:rPr>
-          <w:rStyle w:val="CommentReference"/>
-          <w:i w:val="0"/>
-        </w:rPr>
-        <w:commentReference w:id="1183"/>
-      </w:r>
-      <w:ins w:id="1184" w:author="Colin Dassow" w:date="2020-12-29T13:13:00Z">
+      <w:ins w:id="1195" w:author="Chelsey Nieman" w:date="2020-12-30T09:10:00Z">
         <w:r>
           <w:rPr>
             <w:rFonts w:ascii="Times New Roman" w:hAnsi="Times New Roman" w:cs="Times New Roman"/>
             <w:i w:val="0"/>
           </w:rPr>
-          <w:t>, Hansen et al. 2019</w:t>
-        </w:r>
-      </w:ins>
-      <w:r>
-        <w:rPr>
-          <w:rFonts w:ascii="Times New Roman" w:hAnsi="Times New Roman" w:cs="Times New Roman"/>
-          <w:i w:val="0"/>
-        </w:rPr>
-        <w:t xml:space="preserve">). </w:t>
-      </w:r>
-      <w:del w:id="1185" w:author="Chelsey Nieman" w:date="2020-12-28T09:58:00Z">
+          <w:t xml:space="preserve">Increasing understanding of inter-specific </w:t>
+        </w:r>
+      </w:ins>
+      <w:ins w:id="1196" w:author="Chelsey Nieman" w:date="2020-12-30T09:12:00Z">
         <w:r>
           <w:rPr>
             <w:rFonts w:ascii="Times New Roman" w:hAnsi="Times New Roman" w:cs="Times New Roman"/>
             <w:i w:val="0"/>
           </w:rPr>
-          <w:delText xml:space="preserve">While </w:delText>
-        </w:r>
-      </w:del>
-      <w:ins w:id="1186" w:author="Chelsey Nieman" w:date="2020-12-28T09:58:00Z">
+          <w:t>interactions</w:t>
+        </w:r>
+      </w:ins>
+      <w:ins w:id="1197" w:author="Chelsey Nieman" w:date="2020-12-30T09:10:00Z">
         <w:r>
           <w:rPr>
             <w:rFonts w:ascii="Times New Roman" w:hAnsi="Times New Roman" w:cs="Times New Roman"/>
             <w:i w:val="0"/>
           </w:rPr>
-          <w:t xml:space="preserve">Although </w:t>
-        </w:r>
-      </w:ins>
-      <w:r>
-        <w:rPr>
-          <w:rFonts w:ascii="Times New Roman" w:hAnsi="Times New Roman" w:cs="Times New Roman"/>
-          <w:i w:val="0"/>
-        </w:rPr>
-        <w:t xml:space="preserve">safe operating space management allows for management of complexity, we highlight maintaining such a space through consideration of non-linear management strategies. </w:t>
-      </w:r>
-      <w:r>
-        <w:rPr>
-          <w:rFonts w:ascii="Times New Roman" w:hAnsi="Times New Roman" w:cs="Times New Roman"/>
-          <w:i w:val="0"/>
-        </w:rPr>
-        <w:t>Tradeoffs are likely to arise between directly managing a species or indirectly managing that species through its competitor</w:t>
-      </w:r>
-      <w:ins w:id="1187" w:author="Chelsey Nieman" w:date="2020-12-28T09:58:00Z">
+          <w:t xml:space="preserve"> can reveal a new dimension of the safe operating space in</w:t>
+        </w:r>
+      </w:ins>
+      <w:ins w:id="1198" w:author="Chelsey Nieman" w:date="2020-12-30T09:11:00Z">
         <w:r>
           <w:rPr>
             <w:rFonts w:ascii="Times New Roman" w:hAnsi="Times New Roman" w:cs="Times New Roman"/>
             <w:i w:val="0"/>
           </w:rPr>
-          <w:t>;</w:t>
-        </w:r>
-      </w:ins>
-      <w:del w:id="1188" w:author="Chelsey Nieman" w:date="2020-12-28T09:58:00Z">
+          <w:t xml:space="preserve"> which the ‘op</w:t>
+        </w:r>
+      </w:ins>
+      <w:ins w:id="1199" w:author="Chelsey Nieman" w:date="2020-12-30T09:12:00Z">
         <w:r>
           <w:rPr>
             <w:rFonts w:ascii="Times New Roman" w:hAnsi="Times New Roman" w:cs="Times New Roman"/>
             <w:i w:val="0"/>
           </w:rPr>
-          <w:delText>,</w:delText>
-        </w:r>
-      </w:del>
-      <w:r>
-        <w:rPr>
-          <w:rFonts w:ascii="Times New Roman" w:hAnsi="Times New Roman" w:cs="Times New Roman"/>
-          <w:i w:val="0"/>
-        </w:rPr>
-        <w:t xml:space="preserve"> however, </w:t>
-      </w:r>
-      <w:ins w:id="1189" w:author="Chelsey Nieman" w:date="2020-12-28T09:58:00Z">
-        <w:r>
-          <w:rPr>
-            <w:rFonts w:ascii="Times New Roman" w:hAnsi="Times New Roman" w:cs="Times New Roman"/>
-            <w:i w:val="0"/>
-          </w:rPr>
-          <w:t xml:space="preserve">a </w:t>
-        </w:r>
-      </w:ins>
-      <w:ins w:id="1190" w:author="Chelsey Nieman" w:date="2020-12-28T09:59:00Z">
-        <w:r>
-          <w:rPr>
-            <w:rFonts w:ascii="Times New Roman" w:hAnsi="Times New Roman" w:cs="Times New Roman"/>
-            <w:i w:val="0"/>
-          </w:rPr>
-          <w:t>better</w:t>
-        </w:r>
-      </w:ins>
-      <w:del w:id="1191" w:author="Chelsey Nieman" w:date="2020-12-28T09:59:00Z">
-        <w:r>
-          <w:rPr>
-            <w:rFonts w:ascii="Times New Roman" w:hAnsi="Times New Roman" w:cs="Times New Roman"/>
-            <w:i w:val="0"/>
-          </w:rPr>
-          <w:delText>increasing our</w:delText>
-        </w:r>
-      </w:del>
-      <w:r>
-        <w:rPr>
-          <w:rFonts w:ascii="Times New Roman" w:hAnsi="Times New Roman" w:cs="Times New Roman"/>
-          <w:i w:val="0"/>
-        </w:rPr>
-        <w:t xml:space="preserve"> understanding of those interactions i</w:t>
-      </w:r>
-      <w:ins w:id="1192" w:author="Chelsey Nieman" w:date="2020-12-28T09:59:00Z">
-        <w:r>
-          <w:rPr>
-            <w:rFonts w:ascii="Times New Roman" w:hAnsi="Times New Roman" w:cs="Times New Roman"/>
-            <w:i w:val="0"/>
-          </w:rPr>
-          <w:t>s</w:t>
-        </w:r>
-      </w:ins>
-      <w:del w:id="1193" w:author="Chelsey Nieman" w:date="2020-12-28T09:59:00Z">
-        <w:r>
-          <w:rPr>
-            <w:rFonts w:ascii="Times New Roman" w:hAnsi="Times New Roman" w:cs="Times New Roman"/>
-            <w:i w:val="0"/>
-          </w:rPr>
-          <w:delText>n</w:delText>
-        </w:r>
-      </w:del>
-      <w:r>
-        <w:rPr>
-          <w:rFonts w:ascii="Times New Roman" w:hAnsi="Times New Roman" w:cs="Times New Roman"/>
-          <w:i w:val="0"/>
-        </w:rPr>
-        <w:t xml:space="preserve"> likely to increase our predictive ability when proposing alternative management options.</w:t>
-      </w:r>
-      <w:commentRangeStart w:id="1194"/>
-      <w:r>
-        <w:rPr>
-          <w:rFonts w:ascii="Times New Roman" w:hAnsi="Times New Roman" w:cs="Times New Roman"/>
-          <w:i w:val="0"/>
-        </w:rPr>
-        <w:t xml:space="preserve"> </w:t>
-      </w:r>
-      <w:ins w:id="1195" w:author="Chelsey Nieman" w:date="2020-12-30T09:10:00Z">
-        <w:r>
-          <w:rPr>
-            <w:rFonts w:ascii="Times New Roman" w:hAnsi="Times New Roman" w:cs="Times New Roman"/>
-            <w:i w:val="0"/>
-          </w:rPr>
-          <w:t xml:space="preserve">Increasing understanding of inter-specific </w:t>
-        </w:r>
-      </w:ins>
-      <w:ins w:id="1196" w:author="Chelsey Nieman" w:date="2020-12-30T09:12:00Z">
-        <w:r>
-          <w:rPr>
-            <w:rFonts w:ascii="Times New Roman" w:hAnsi="Times New Roman" w:cs="Times New Roman"/>
-            <w:i w:val="0"/>
-          </w:rPr>
-          <w:t>interactions</w:t>
-        </w:r>
-      </w:ins>
-      <w:ins w:id="1197" w:author="Chelsey Nieman" w:date="2020-12-30T09:10:00Z">
-        <w:r>
-          <w:rPr>
-            <w:rFonts w:ascii="Times New Roman" w:hAnsi="Times New Roman" w:cs="Times New Roman"/>
-            <w:i w:val="0"/>
-          </w:rPr>
-          <w:t xml:space="preserve"> can reveal a new dimension of the safe operating space in</w:t>
-        </w:r>
-      </w:ins>
-      <w:ins w:id="1198" w:author="Chelsey Nieman" w:date="2020-12-30T09:11:00Z">
-        <w:r>
-          <w:rPr>
-            <w:rFonts w:ascii="Times New Roman" w:hAnsi="Times New Roman" w:cs="Times New Roman"/>
-            <w:i w:val="0"/>
-          </w:rPr>
-          <w:t xml:space="preserve"> which the ‘op</w:t>
-        </w:r>
-      </w:ins>
-      <w:ins w:id="1199" w:author="Chelsey Nieman" w:date="2020-12-30T09:12:00Z">
-        <w:r>
-          <w:rPr>
-            <w:rFonts w:ascii="Times New Roman" w:hAnsi="Times New Roman" w:cs="Times New Roman"/>
-            <w:i w:val="0"/>
-          </w:rPr>
           <w:t xml:space="preserve">erating space’ lies within population dynamics. </w:t>
         </w:r>
-        <w:commentRangeEnd w:id="1194"/>
+        <w:commentRangeEnd w:id="1193"/>
         <w:r>
           <w:rPr>
             <w:rStyle w:val="CommentReference"/>
             <w:i w:val="0"/>
           </w:rPr>
-          <w:commentReference w:id="1194"/>
-        </w:r>
-      </w:ins>
+          <w:commentReference w:id="1193"/>
+        </w:r>
+      </w:ins>
+      <w:commentRangeEnd w:id="1194"/>
+      <w:r>
+        <w:rPr>
+          <w:rStyle w:val="CommentReference"/>
+          <w:i w:val="0"/>
+        </w:rPr>
+        <w:commentReference w:id="1194"/>
+      </w:r>
     </w:p>
     <w:p>
       <w:pPr>
@@ -20379,23 +20388,32 @@
           <w:rFonts w:ascii="Times New Roman" w:hAnsi="Times New Roman" w:cs="Times New Roman"/>
           <w:i w:val="0"/>
         </w:rPr>
-        <w:t xml:space="preserve"> relatively simple, illustrates the need to incorporate ecological interactions in fisheries management within complex fishery systems. Human influences on ecosystems will continue to </w:t>
-      </w:r>
-      <w:commentRangeStart w:id="1203"/>
+        <w:t xml:space="preserve"> relatively simple, illustrates the need to incorporate ecological interactions in fisheries management within complex fishery systems. Human </w:t>
+      </w:r>
+      <w:bookmarkStart w:id="1203" w:name="_GoBack"/>
+      <w:bookmarkEnd w:id="1203"/>
       <w:r>
         <w:rPr>
           <w:rFonts w:ascii="Times New Roman" w:hAnsi="Times New Roman" w:cs="Times New Roman"/>
           <w:i w:val="0"/>
         </w:rPr>
+        <w:t xml:space="preserve">influences on ecosystems will continue to </w:t>
+      </w:r>
+      <w:commentRangeStart w:id="1204"/>
+      <w:r>
+        <w:rPr>
+          <w:rFonts w:ascii="Times New Roman" w:hAnsi="Times New Roman" w:cs="Times New Roman"/>
+          <w:i w:val="0"/>
+        </w:rPr>
         <w:t>increase</w:t>
       </w:r>
-      <w:commentRangeEnd w:id="1203"/>
+      <w:commentRangeEnd w:id="1204"/>
       <w:r>
         <w:rPr>
           <w:rStyle w:val="CommentReference"/>
           <w:i w:val="0"/>
         </w:rPr>
-        <w:commentReference w:id="1203"/>
+        <w:commentReference w:id="1204"/>
       </w:r>
       <w:r>
         <w:rPr>
@@ -20404,7 +20422,7 @@
         </w:rPr>
         <w:t xml:space="preserve">, and understanding species interactions can help </w:t>
       </w:r>
-      <w:del w:id="1204" w:author="Chelsey Nieman" w:date="2020-12-28T10:04:00Z">
+      <w:del w:id="1205" w:author="Chelsey Nieman" w:date="2020-12-28T10:04:00Z">
         <w:r>
           <w:rPr>
             <w:rFonts w:ascii="Times New Roman" w:hAnsi="Times New Roman" w:cs="Times New Roman"/>
@@ -20413,7 +20431,7 @@
           <w:delText>u</w:delText>
         </w:r>
       </w:del>
-      <w:ins w:id="1205" w:author="Chelsey Nieman" w:date="2020-12-28T10:04:00Z">
+      <w:ins w:id="1206" w:author="Chelsey Nieman" w:date="2020-12-28T10:04:00Z">
         <w:r>
           <w:rPr>
             <w:rFonts w:ascii="Times New Roman" w:hAnsi="Times New Roman" w:cs="Times New Roman"/>
@@ -20422,7 +20440,7 @@
           <w:t>to</w:t>
         </w:r>
       </w:ins>
-      <w:del w:id="1206" w:author="Chelsey Nieman" w:date="2020-12-28T10:04:00Z">
+      <w:del w:id="1207" w:author="Chelsey Nieman" w:date="2020-12-28T10:04:00Z">
         <w:r>
           <w:rPr>
             <w:rFonts w:ascii="Times New Roman" w:hAnsi="Times New Roman" w:cs="Times New Roman"/>
@@ -20438,7 +20456,7 @@
         </w:rPr>
         <w:t xml:space="preserve"> creatively manage these systems given the constraints on what managers can feasibly do. </w:t>
       </w:r>
-      <w:del w:id="1207" w:author="Chelsey Nieman" w:date="2020-12-28T10:04:00Z">
+      <w:del w:id="1208" w:author="Chelsey Nieman" w:date="2020-12-28T10:04:00Z">
         <w:r>
           <w:rPr>
             <w:rFonts w:ascii="Times New Roman" w:hAnsi="Times New Roman" w:cs="Times New Roman"/>
@@ -20447,7 +20465,7 @@
           <w:delText xml:space="preserve">While </w:delText>
         </w:r>
       </w:del>
-      <w:ins w:id="1208" w:author="Chelsey Nieman" w:date="2020-12-28T10:04:00Z">
+      <w:ins w:id="1209" w:author="Chelsey Nieman" w:date="2020-12-28T10:04:00Z">
         <w:r>
           <w:rPr>
             <w:rFonts w:ascii="Times New Roman" w:hAnsi="Times New Roman" w:cs="Times New Roman"/>
@@ -20485,7 +20503,7 @@
         </w:rPr>
         <w:t xml:space="preserve"> that is not </w:t>
       </w:r>
-      <w:del w:id="1209" w:author="Chelsey Nieman" w:date="2020-12-28T10:04:00Z">
+      <w:del w:id="1210" w:author="Chelsey Nieman" w:date="2020-12-28T10:04:00Z">
         <w:r>
           <w:rPr>
             <w:rFonts w:ascii="Times New Roman" w:hAnsi="Times New Roman" w:cs="Times New Roman"/>
@@ -20494,7 +20512,7 @@
           <w:delText xml:space="preserve">modeled </w:delText>
         </w:r>
       </w:del>
-      <w:ins w:id="1210" w:author="Chelsey Nieman" w:date="2020-12-28T10:04:00Z">
+      <w:ins w:id="1211" w:author="Chelsey Nieman" w:date="2020-12-28T10:04:00Z">
         <w:r>
           <w:rPr>
             <w:rFonts w:ascii="Times New Roman" w:hAnsi="Times New Roman" w:cs="Times New Roman"/>
@@ -20517,7 +20535,7 @@
         </w:rPr>
         <w:t xml:space="preserve">. </w:t>
       </w:r>
-      <w:ins w:id="1211" w:author="Chelsey Nieman" w:date="2020-12-28T10:04:00Z">
+      <w:ins w:id="1212" w:author="Chelsey Nieman" w:date="2020-12-28T10:04:00Z">
         <w:r>
           <w:rPr>
             <w:rFonts w:ascii="Times New Roman" w:hAnsi="Times New Roman" w:cs="Times New Roman"/>
@@ -20526,7 +20544,7 @@
           <w:t>Further</w:t>
         </w:r>
       </w:ins>
-      <w:del w:id="1212" w:author="Chelsey Nieman" w:date="2020-12-28T10:04:00Z">
+      <w:del w:id="1213" w:author="Chelsey Nieman" w:date="2020-12-28T10:04:00Z">
         <w:r>
           <w:rPr>
             <w:rFonts w:ascii="Times New Roman" w:hAnsi="Times New Roman" w:cs="Times New Roman"/>
@@ -20542,7 +20560,7 @@
         </w:rPr>
         <w:t xml:space="preserve"> exploration of this complexity will allow the integration of multiple ecological and social interactions into fisheries management, as well as provide managers with the tools necessary to sustainably manage fisheries in the most cost- and time-effective way</w:t>
       </w:r>
-      <w:ins w:id="1213" w:author="Chelsey Nieman" w:date="2020-12-28T10:05:00Z">
+      <w:ins w:id="1214" w:author="Chelsey Nieman" w:date="2020-12-28T10:05:00Z">
         <w:r>
           <w:rPr>
             <w:rFonts w:ascii="Times New Roman" w:hAnsi="Times New Roman" w:cs="Times New Roman"/>
@@ -20558,7 +20576,7 @@
         </w:rPr>
         <w:t xml:space="preserve"> possible. Future </w:t>
       </w:r>
-      <w:ins w:id="1214" w:author="Chelsey Nieman" w:date="2020-12-28T10:05:00Z">
+      <w:ins w:id="1215" w:author="Chelsey Nieman" w:date="2020-12-28T10:05:00Z">
         <w:r>
           <w:rPr>
             <w:rFonts w:ascii="Times New Roman" w:hAnsi="Times New Roman" w:cs="Times New Roman"/>
@@ -20567,7 +20585,7 @@
           <w:t>research</w:t>
         </w:r>
       </w:ins>
-      <w:del w:id="1215" w:author="Chelsey Nieman" w:date="2020-12-28T10:05:00Z">
+      <w:del w:id="1216" w:author="Chelsey Nieman" w:date="2020-12-28T10:05:00Z">
         <w:r>
           <w:rPr>
             <w:rFonts w:ascii="Times New Roman" w:hAnsi="Times New Roman" w:cs="Times New Roman"/>
@@ -20583,7 +20601,7 @@
         </w:rPr>
         <w:t xml:space="preserve"> incorporating the cultivation-depensation effects of species interactions can provide empirical evidence supporting the importance of considering ecological interactions in managing complex systems. Increasing complexity of these models to include energetics </w:t>
       </w:r>
-      <w:ins w:id="1216" w:author="Chelsey Nieman" w:date="2020-12-28T10:05:00Z">
+      <w:ins w:id="1217" w:author="Chelsey Nieman" w:date="2020-12-28T10:05:00Z">
         <w:r>
           <w:rPr>
             <w:rFonts w:ascii="Times New Roman" w:hAnsi="Times New Roman" w:cs="Times New Roman"/>
@@ -20592,7 +20610,7 @@
           <w:t>may</w:t>
         </w:r>
       </w:ins>
-      <w:del w:id="1217" w:author="Chelsey Nieman" w:date="2020-12-28T10:05:00Z">
+      <w:del w:id="1218" w:author="Chelsey Nieman" w:date="2020-12-28T10:05:00Z">
         <w:r>
           <w:rPr>
             <w:rFonts w:ascii="Times New Roman" w:hAnsi="Times New Roman" w:cs="Times New Roman"/>
@@ -20608,7 +20626,7 @@
         </w:rPr>
         <w:t xml:space="preserve"> also reveal the consequences of alternative stable states on the life histor</w:t>
       </w:r>
-      <w:ins w:id="1218" w:author="Chelsey Nieman" w:date="2020-12-28T10:05:00Z">
+      <w:ins w:id="1219" w:author="Chelsey Nieman" w:date="2020-12-28T10:05:00Z">
         <w:r>
           <w:rPr>
             <w:rFonts w:ascii="Times New Roman" w:hAnsi="Times New Roman" w:cs="Times New Roman"/>
@@ -20617,7 +20635,7 @@
           <w:t>ies</w:t>
         </w:r>
       </w:ins>
-      <w:del w:id="1219" w:author="Chelsey Nieman" w:date="2020-12-28T10:05:00Z">
+      <w:del w:id="1220" w:author="Chelsey Nieman" w:date="2020-12-28T10:05:00Z">
         <w:r>
           <w:rPr>
             <w:rFonts w:ascii="Times New Roman" w:hAnsi="Times New Roman" w:cs="Times New Roman"/>
@@ -20633,7 +20651,7 @@
         </w:rPr>
         <w:t xml:space="preserve"> of </w:t>
       </w:r>
-      <w:del w:id="1220" w:author="Chelsey Nieman" w:date="2020-12-28T10:05:00Z">
+      <w:del w:id="1221" w:author="Chelsey Nieman" w:date="2020-12-28T10:05:00Z">
         <w:r>
           <w:rPr>
             <w:rFonts w:ascii="Times New Roman" w:hAnsi="Times New Roman" w:cs="Times New Roman"/>
@@ -20649,7 +20667,7 @@
         </w:rPr>
         <w:t>the dominant and non-dominant species. Another layer of complexity to consider is the social component of fisheries.</w:t>
       </w:r>
-      <w:ins w:id="1221" w:author="Colin Dassow" w:date="2020-12-29T11:27:00Z">
+      <w:ins w:id="1222" w:author="Colin Dassow" w:date="2020-12-29T11:27:00Z">
         <w:r>
           <w:rPr>
             <w:rFonts w:ascii="Times New Roman" w:hAnsi="Times New Roman" w:cs="Times New Roman"/>
@@ -20664,12 +20682,12 @@
           </w:rPr>
           <w:t>We model a 2-species recreational fishery, i</w:t>
         </w:r>
-        <w:commentRangeStart w:id="1222"/>
+        <w:commentRangeStart w:id="1223"/>
         <w:r>
           <w:rPr>
             <w:rFonts w:ascii="Times New Roman" w:hAnsi="Times New Roman"/>
             <w:i w:val="0"/>
-            <w:rPrChange w:id="1223" w:author="Colin Dassow" w:date="2020-12-29T11:27:00Z">
+            <w:rPrChange w:id="1224" w:author="Colin Dassow" w:date="2020-12-29T11:27:00Z">
               <w:rPr>
                 <w:rFonts w:ascii="Times New Roman" w:hAnsi="Times New Roman"/>
               </w:rPr>
@@ -20677,36 +20695,8 @@
           </w:rPr>
           <w:t xml:space="preserve">n contrast to commercial fisheries where users aim to maximize profit, recreational fishery users </w:t>
         </w:r>
-        <w:commentRangeStart w:id="1224"/>
         <w:commentRangeStart w:id="1225"/>
-        <w:r>
-          <w:rPr>
-            <w:rFonts w:ascii="Times New Roman" w:hAnsi="Times New Roman"/>
-            <w:i w:val="0"/>
-            <w:rPrChange w:id="1226" w:author="Colin Dassow" w:date="2020-12-29T11:27:00Z">
-              <w:rPr>
-                <w:rFonts w:ascii="Times New Roman" w:hAnsi="Times New Roman"/>
-              </w:rPr>
-            </w:rPrChange>
-          </w:rPr>
-          <w:t>vary</w:t>
-        </w:r>
-        <w:commentRangeEnd w:id="1224"/>
-        <w:r>
-          <w:rPr>
-            <w:rStyle w:val="CommentReference"/>
-            <w:i w:val="0"/>
-          </w:rPr>
-          <w:commentReference w:id="1224"/>
-        </w:r>
-        <w:commentRangeEnd w:id="1225"/>
-        <w:r>
-          <w:rPr>
-            <w:rStyle w:val="CommentReference"/>
-            <w:i w:val="0"/>
-          </w:rPr>
-          <w:commentReference w:id="1225"/>
-        </w:r>
+        <w:commentRangeStart w:id="1226"/>
         <w:r>
           <w:rPr>
             <w:rFonts w:ascii="Times New Roman" w:hAnsi="Times New Roman"/>
@@ -20717,9 +20707,24 @@
               </w:rPr>
             </w:rPrChange>
           </w:rPr>
-          <w:t xml:space="preserve"> along multiple axes of species preference, catch rate, fish size, location, valuation, utility, avidity, and harvest opportunity (e.g., Johnston et al., 2010; Beardmore et al., 2015; </w:t>
-        </w:r>
-        <w:proofErr w:type="spellStart"/>
+          <w:t>vary</w:t>
+        </w:r>
+        <w:commentRangeEnd w:id="1225"/>
+        <w:r>
+          <w:rPr>
+            <w:rStyle w:val="CommentReference"/>
+            <w:i w:val="0"/>
+          </w:rPr>
+          <w:commentReference w:id="1225"/>
+        </w:r>
+        <w:commentRangeEnd w:id="1226"/>
+        <w:r>
+          <w:rPr>
+            <w:rStyle w:val="CommentReference"/>
+            <w:i w:val="0"/>
+          </w:rPr>
+          <w:commentReference w:id="1226"/>
+        </w:r>
         <w:r>
           <w:rPr>
             <w:rFonts w:ascii="Times New Roman" w:hAnsi="Times New Roman"/>
@@ -20730,9 +20735,9 @@
               </w:rPr>
             </w:rPrChange>
           </w:rPr>
-          <w:t>Arlinghaus</w:t>
-        </w:r>
-        <w:proofErr w:type="spellEnd"/>
+          <w:t xml:space="preserve"> along multiple axes of species preference, catch rate, fish size, location, valuation, utility, avidity, and harvest opportunity (e.g., Johnston et al., 2010; Beardmore et al., 2015; </w:t>
+        </w:r>
+        <w:proofErr w:type="spellStart"/>
         <w:r>
           <w:rPr>
             <w:rFonts w:ascii="Times New Roman" w:hAnsi="Times New Roman"/>
@@ -20743,20 +20748,33 @@
               </w:rPr>
             </w:rPrChange>
           </w:rPr>
+          <w:t>Arlinghaus</w:t>
+        </w:r>
+        <w:proofErr w:type="spellEnd"/>
+        <w:r>
+          <w:rPr>
+            <w:rFonts w:ascii="Times New Roman" w:hAnsi="Times New Roman"/>
+            <w:i w:val="0"/>
+            <w:rPrChange w:id="1230" w:author="Colin Dassow" w:date="2020-12-29T11:27:00Z">
+              <w:rPr>
+                <w:rFonts w:ascii="Times New Roman" w:hAnsi="Times New Roman"/>
+              </w:rPr>
+            </w:rPrChange>
+          </w:rPr>
           <w:t xml:space="preserve"> et al., 2017). Users place differing levels of importance on each of these aspects of the fishing experience, leading to divergent, and in some cases, competing desires by fishery users and ultimately complex management problems.</w:t>
         </w:r>
-        <w:commentRangeEnd w:id="1222"/>
+        <w:commentRangeEnd w:id="1223"/>
         <w:r>
           <w:rPr>
             <w:rStyle w:val="CommentReference"/>
             <w:i w:val="0"/>
-            <w:rPrChange w:id="1230" w:author="Colin Dassow" w:date="2020-12-29T11:27:00Z">
+            <w:rPrChange w:id="1231" w:author="Colin Dassow" w:date="2020-12-29T11:27:00Z">
               <w:rPr>
                 <w:rStyle w:val="CommentReference"/>
               </w:rPr>
             </w:rPrChange>
           </w:rPr>
-          <w:commentReference w:id="1222"/>
+          <w:commentReference w:id="1223"/>
         </w:r>
       </w:ins>
       <w:r>
@@ -20766,7 +20784,7 @@
         </w:rPr>
         <w:t xml:space="preserve"> Management goals</w:t>
       </w:r>
-      <w:ins w:id="1231" w:author="Chelsey Nieman" w:date="2020-12-28T10:07:00Z">
+      <w:ins w:id="1232" w:author="Chelsey Nieman" w:date="2020-12-28T10:07:00Z">
         <w:r>
           <w:rPr>
             <w:rFonts w:ascii="Times New Roman" w:hAnsi="Times New Roman" w:cs="Times New Roman"/>
@@ -20775,7 +20793,7 @@
           <w:t xml:space="preserve"> </w:t>
         </w:r>
       </w:ins>
-      <w:del w:id="1232" w:author="Chelsey Nieman" w:date="2020-12-28T10:07:00Z">
+      <w:del w:id="1233" w:author="Chelsey Nieman" w:date="2020-12-28T10:07:00Z">
         <w:r>
           <w:rPr>
             <w:rFonts w:ascii="Times New Roman" w:hAnsi="Times New Roman" w:cs="Times New Roman"/>
@@ -20791,7 +20809,7 @@
         </w:rPr>
         <w:t xml:space="preserve">are </w:t>
       </w:r>
-      <w:ins w:id="1233" w:author="Chelsey Nieman" w:date="2020-12-28T10:07:00Z">
+      <w:ins w:id="1234" w:author="Chelsey Nieman" w:date="2020-12-28T10:07:00Z">
         <w:r>
           <w:rPr>
             <w:rFonts w:ascii="Times New Roman" w:hAnsi="Times New Roman" w:cs="Times New Roman"/>
@@ -20821,7 +20839,7 @@
         </w:rPr>
         <w:t xml:space="preserve"> desires</w:t>
       </w:r>
-      <w:ins w:id="1234" w:author="Chelsey Nieman" w:date="2020-12-28T10:07:00Z">
+      <w:ins w:id="1235" w:author="Chelsey Nieman" w:date="2020-12-28T10:07:00Z">
         <w:r>
           <w:rPr>
             <w:rFonts w:ascii="Times New Roman" w:hAnsi="Times New Roman" w:cs="Times New Roman"/>
@@ -20837,7 +20855,7 @@
         </w:rPr>
         <w:t xml:space="preserve">. </w:t>
       </w:r>
-      <w:del w:id="1235" w:author="Chelsey Nieman" w:date="2020-12-23T14:27:00Z">
+      <w:del w:id="1236" w:author="Chelsey Nieman" w:date="2020-12-23T14:27:00Z">
         <w:r>
           <w:rPr>
             <w:rFonts w:ascii="Times New Roman" w:hAnsi="Times New Roman" w:cs="Times New Roman"/>
@@ -20853,7 +20871,7 @@
         </w:rPr>
         <w:t xml:space="preserve">An understanding of how ecological interactions (specifically through cultivation-depensation mechanisms) will respond to changing harvest pressure can reveal how managers </w:t>
       </w:r>
-      <w:ins w:id="1236" w:author="Chelsey Nieman" w:date="2020-12-28T10:07:00Z">
+      <w:ins w:id="1237" w:author="Chelsey Nieman" w:date="2020-12-28T10:07:00Z">
         <w:r>
           <w:rPr>
             <w:rFonts w:ascii="Times New Roman" w:hAnsi="Times New Roman" w:cs="Times New Roman"/>
@@ -20862,7 +20880,7 @@
           <w:t>may</w:t>
         </w:r>
       </w:ins>
-      <w:del w:id="1237" w:author="Chelsey Nieman" w:date="2020-12-28T10:07:00Z">
+      <w:del w:id="1238" w:author="Chelsey Nieman" w:date="2020-12-28T10:07:00Z">
         <w:r>
           <w:rPr>
             <w:rFonts w:ascii="Times New Roman" w:hAnsi="Times New Roman" w:cs="Times New Roman"/>
@@ -20878,7 +20896,7 @@
         </w:rPr>
         <w:t xml:space="preserve"> respond to changing demands from stakeholders in their system.</w:t>
       </w:r>
-      <w:ins w:id="1238" w:author="Chelsey Nieman" w:date="2020-12-28T10:08:00Z">
+      <w:ins w:id="1239" w:author="Chelsey Nieman" w:date="2020-12-28T10:08:00Z">
         <w:r>
           <w:rPr>
             <w:rFonts w:ascii="Times New Roman" w:hAnsi="Times New Roman" w:cs="Times New Roman"/>
@@ -20887,7 +20905,7 @@
           <w:t xml:space="preserve"> Ultimately, sustainability of the resource in the long-term should trump human desires. Considering and leveraging species interactions may be able to achieve both goals and allow for adaptation to changing human desires. </w:t>
         </w:r>
       </w:ins>
-      <w:del w:id="1239" w:author="Chelsey Nieman" w:date="2020-12-28T10:08:00Z">
+      <w:del w:id="1240" w:author="Chelsey Nieman" w:date="2020-12-28T10:08:00Z">
         <w:r>
           <w:rPr>
             <w:rFonts w:ascii="Times New Roman" w:hAnsi="Times New Roman" w:cs="Times New Roman"/>
@@ -20904,62 +20922,62 @@
         <w:suppressLineNumbers/>
         <w:ind w:firstLine="720"/>
         <w:rPr>
-          <w:del w:id="1240" w:author="Colin Dassow" w:date="2020-12-29T11:29:00Z"/>
+          <w:del w:id="1241" w:author="Colin Dassow" w:date="2020-12-29T11:29:00Z"/>
           <w:rFonts w:ascii="Times New Roman" w:hAnsi="Times New Roman" w:cs="Times New Roman"/>
           <w:i w:val="0"/>
         </w:rPr>
       </w:pPr>
-      <w:commentRangeStart w:id="1241"/>
-      <w:ins w:id="1242" w:author="Chelsey Nieman" w:date="2020-12-23T14:27:00Z">
-        <w:del w:id="1243" w:author="Colin Dassow" w:date="2020-12-29T11:29:00Z">
+      <w:commentRangeStart w:id="1242"/>
+      <w:ins w:id="1243" w:author="Chelsey Nieman" w:date="2020-12-23T14:27:00Z">
+        <w:del w:id="1244" w:author="Colin Dassow" w:date="2020-12-29T11:29:00Z">
           <w:r>
             <w:rPr>
               <w:rFonts w:ascii="Times New Roman" w:hAnsi="Times New Roman"/>
             </w:rPr>
             <w:delText xml:space="preserve">In contrast to commercial fisheries where users aim to maximize profit, recreational fishery users </w:delText>
           </w:r>
-          <w:commentRangeStart w:id="1244"/>
           <w:commentRangeStart w:id="1245"/>
+          <w:commentRangeStart w:id="1246"/>
           <w:r>
             <w:rPr>
               <w:rFonts w:ascii="Times New Roman" w:hAnsi="Times New Roman"/>
             </w:rPr>
             <w:delText>vary</w:delText>
           </w:r>
-          <w:commentRangeEnd w:id="1244"/>
+          <w:commentRangeEnd w:id="1245"/>
           <w:r>
             <w:rPr>
               <w:rStyle w:val="CommentReference"/>
               <w:i w:val="0"/>
             </w:rPr>
-            <w:commentReference w:id="1244"/>
+            <w:commentReference w:id="1245"/>
           </w:r>
         </w:del>
       </w:ins>
-      <w:commentRangeEnd w:id="1245"/>
-      <w:del w:id="1246" w:author="Colin Dassow" w:date="2020-12-29T11:29:00Z">
+      <w:commentRangeEnd w:id="1246"/>
+      <w:del w:id="1247" w:author="Colin Dassow" w:date="2020-12-29T11:29:00Z">
         <w:r>
           <w:rPr>
             <w:rStyle w:val="CommentReference"/>
             <w:i w:val="0"/>
           </w:rPr>
-          <w:commentReference w:id="1245"/>
+          <w:commentReference w:id="1246"/>
         </w:r>
       </w:del>
-      <w:ins w:id="1247" w:author="Chelsey Nieman" w:date="2020-12-23T14:27:00Z">
-        <w:del w:id="1248" w:author="Colin Dassow" w:date="2020-12-29T11:29:00Z">
+      <w:ins w:id="1248" w:author="Chelsey Nieman" w:date="2020-12-23T14:27:00Z">
+        <w:del w:id="1249" w:author="Colin Dassow" w:date="2020-12-29T11:29:00Z">
           <w:r>
             <w:rPr>
               <w:rFonts w:ascii="Times New Roman" w:hAnsi="Times New Roman"/>
             </w:rPr>
             <w:delText xml:space="preserve"> along multiple axes of species preference, catch rate, fish size, location, valuation, utility, avidity, and harvest opportunity (e.g., Johnston et al., 2010; Beardmore et al., 2015; Arlinghaus et al., 2017). Users place differing levels of importance on each of these aspects of the fishing experience, leading to divergent, and in some cases, competing desires by fishery users and ultimately complex management problems.</w:delText>
           </w:r>
-          <w:commentRangeEnd w:id="1241"/>
+          <w:commentRangeEnd w:id="1242"/>
           <w:r>
             <w:rPr>
               <w:rStyle w:val="CommentReference"/>
             </w:rPr>
-            <w:commentReference w:id="1241"/>
+            <w:commentReference w:id="1242"/>
           </w:r>
         </w:del>
       </w:ins>
@@ -20982,8 +21000,8 @@
         </w:rPr>
         <w:t xml:space="preserve">Integration of ecological dynamics into </w:t>
       </w:r>
-      <w:commentRangeStart w:id="1249"/>
-      <w:ins w:id="1250" w:author="Chelsey Nieman" w:date="2020-12-28T10:09:00Z">
+      <w:commentRangeStart w:id="1250"/>
+      <w:ins w:id="1251" w:author="Chelsey Nieman" w:date="2020-12-28T10:09:00Z">
         <w:r>
           <w:rPr>
             <w:rFonts w:ascii="Times New Roman" w:hAnsi="Times New Roman" w:cs="Times New Roman"/>
@@ -20992,7 +21010,7 @@
           <w:t>ecosystem-based</w:t>
         </w:r>
       </w:ins>
-      <w:del w:id="1251" w:author="Chelsey Nieman" w:date="2020-12-28T10:09:00Z">
+      <w:del w:id="1252" w:author="Chelsey Nieman" w:date="2020-12-28T10:09:00Z">
         <w:r>
           <w:rPr>
             <w:rFonts w:ascii="Times New Roman" w:hAnsi="Times New Roman" w:cs="Times New Roman"/>
@@ -21008,13 +21026,13 @@
         </w:rPr>
         <w:t xml:space="preserve"> </w:t>
       </w:r>
-      <w:commentRangeEnd w:id="1249"/>
+      <w:commentRangeEnd w:id="1250"/>
       <w:r>
         <w:rPr>
           <w:rStyle w:val="CommentReference"/>
           <w:i w:val="0"/>
         </w:rPr>
-        <w:commentReference w:id="1249"/>
+        <w:commentReference w:id="1250"/>
       </w:r>
       <w:r>
         <w:rPr>
@@ -21023,7 +21041,7 @@
         </w:rPr>
         <w:t xml:space="preserve">management of freshwater fisheries can increase </w:t>
       </w:r>
-      <w:ins w:id="1252" w:author="Chelsey Nieman" w:date="2020-12-28T10:09:00Z">
+      <w:ins w:id="1253" w:author="Chelsey Nieman" w:date="2020-12-28T10:09:00Z">
         <w:r>
           <w:rPr>
             <w:rFonts w:ascii="Times New Roman" w:hAnsi="Times New Roman" w:cs="Times New Roman"/>
@@ -21039,7 +21057,7 @@
         </w:rPr>
         <w:t>managers</w:t>
       </w:r>
-      <w:del w:id="1253" w:author="Chelsey Nieman" w:date="2020-12-28T10:09:00Z">
+      <w:del w:id="1254" w:author="Chelsey Nieman" w:date="2020-12-28T10:09:00Z">
         <w:r>
           <w:rPr>
             <w:rFonts w:ascii="Times New Roman" w:hAnsi="Times New Roman" w:cs="Times New Roman"/>
@@ -21055,7 +21073,7 @@
         </w:rPr>
         <w:t xml:space="preserve"> ability to maintain systems in a desired stable state, redu</w:t>
       </w:r>
-      <w:ins w:id="1254" w:author="Chelsey Nieman" w:date="2020-12-28T10:09:00Z">
+      <w:ins w:id="1255" w:author="Chelsey Nieman" w:date="2020-12-28T10:09:00Z">
         <w:r>
           <w:rPr>
             <w:rFonts w:ascii="Times New Roman" w:hAnsi="Times New Roman" w:cs="Times New Roman"/>
@@ -21064,7 +21082,7 @@
           <w:t>ce</w:t>
         </w:r>
       </w:ins>
-      <w:del w:id="1255" w:author="Chelsey Nieman" w:date="2020-12-28T10:09:00Z">
+      <w:del w:id="1256" w:author="Chelsey Nieman" w:date="2020-12-28T10:09:00Z">
         <w:r>
           <w:rPr>
             <w:rFonts w:ascii="Times New Roman" w:hAnsi="Times New Roman" w:cs="Times New Roman"/>
@@ -21080,7 +21098,7 @@
         </w:rPr>
         <w:t xml:space="preserve"> the likelihood of unexpected or undesirable outcomes, while using standard interventions</w:t>
       </w:r>
-      <w:ins w:id="1256" w:author="Chelsey Nieman" w:date="2020-12-28T10:09:00Z">
+      <w:ins w:id="1257" w:author="Chelsey Nieman" w:date="2020-12-28T10:09:00Z">
         <w:r>
           <w:rPr>
             <w:rFonts w:ascii="Times New Roman" w:hAnsi="Times New Roman" w:cs="Times New Roman"/>
@@ -21089,7 +21107,7 @@
           <w:t>,</w:t>
         </w:r>
       </w:ins>
-      <w:del w:id="1257" w:author="Chelsey Nieman" w:date="2020-12-28T10:09:00Z">
+      <w:del w:id="1258" w:author="Chelsey Nieman" w:date="2020-12-28T10:09:00Z">
         <w:r>
           <w:rPr>
             <w:rFonts w:ascii="Times New Roman" w:hAnsi="Times New Roman" w:cs="Times New Roman"/>
@@ -21105,7 +21123,7 @@
         </w:rPr>
         <w:t xml:space="preserve"> reducing overall costs</w:t>
       </w:r>
-      <w:ins w:id="1258" w:author="Chelsey Nieman" w:date="2020-12-28T10:09:00Z">
+      <w:ins w:id="1259" w:author="Chelsey Nieman" w:date="2020-12-28T10:09:00Z">
         <w:r>
           <w:rPr>
             <w:rFonts w:ascii="Times New Roman" w:hAnsi="Times New Roman" w:cs="Times New Roman"/>
@@ -21114,7 +21132,7 @@
           <w:t xml:space="preserve">, </w:t>
         </w:r>
       </w:ins>
-      <w:ins w:id="1259" w:author="Chelsey Nieman" w:date="2020-12-28T10:10:00Z">
+      <w:ins w:id="1260" w:author="Chelsey Nieman" w:date="2020-12-28T10:10:00Z">
         <w:r>
           <w:rPr>
             <w:rFonts w:ascii="Times New Roman" w:hAnsi="Times New Roman" w:cs="Times New Roman"/>
@@ -21137,7 +21155,7 @@
         </w:rPr>
         <w:t xml:space="preserve">Experimental reductions in competitor abundance coupled with various stocking regimes is one example of how </w:t>
       </w:r>
-      <w:ins w:id="1260" w:author="Chelsey Nieman" w:date="2020-12-28T10:10:00Z">
+      <w:ins w:id="1261" w:author="Chelsey Nieman" w:date="2020-12-28T10:10:00Z">
         <w:r>
           <w:rPr>
             <w:rFonts w:ascii="Times New Roman" w:hAnsi="Times New Roman" w:cs="Times New Roman"/>
@@ -21146,7 +21164,7 @@
           <w:t xml:space="preserve">our modeling results </w:t>
         </w:r>
       </w:ins>
-      <w:del w:id="1261" w:author="Chelsey Nieman" w:date="2020-12-28T10:10:00Z">
+      <w:del w:id="1262" w:author="Chelsey Nieman" w:date="2020-12-28T10:10:00Z">
         <w:r>
           <w:rPr>
             <w:rFonts w:ascii="Times New Roman" w:hAnsi="Times New Roman" w:cs="Times New Roman"/>
@@ -21162,8 +21180,8 @@
         </w:rPr>
         <w:t xml:space="preserve">can be used to design an adaptive management experiment that generates new knowledge about how to creatively manage a </w:t>
       </w:r>
-      <w:commentRangeStart w:id="1262"/>
       <w:commentRangeStart w:id="1263"/>
+      <w:commentRangeStart w:id="1264"/>
       <w:r>
         <w:rPr>
           <w:rFonts w:ascii="Times New Roman" w:hAnsi="Times New Roman" w:cs="Times New Roman"/>
@@ -21171,21 +21189,21 @@
         </w:rPr>
         <w:t>fishery</w:t>
       </w:r>
-      <w:commentRangeEnd w:id="1262"/>
+      <w:commentRangeEnd w:id="1263"/>
       <w:r>
         <w:rPr>
           <w:rStyle w:val="CommentReference"/>
           <w:i w:val="0"/>
         </w:rPr>
-        <w:commentReference w:id="1262"/>
-      </w:r>
-      <w:commentRangeEnd w:id="1263"/>
+        <w:commentReference w:id="1263"/>
+      </w:r>
+      <w:commentRangeEnd w:id="1264"/>
       <w:r>
         <w:rPr>
           <w:rStyle w:val="CommentReference"/>
           <w:i w:val="0"/>
         </w:rPr>
-        <w:commentReference w:id="1263"/>
+        <w:commentReference w:id="1264"/>
       </w:r>
       <w:r>
         <w:rPr>
@@ -21194,8 +21212,8 @@
         </w:rPr>
         <w:t xml:space="preserve">. </w:t>
       </w:r>
-      <w:commentRangeStart w:id="1264"/>
       <w:commentRangeStart w:id="1265"/>
+      <w:commentRangeStart w:id="1266"/>
       <w:r>
         <w:rPr>
           <w:rFonts w:ascii="Times New Roman" w:hAnsi="Times New Roman" w:cs="Times New Roman"/>
@@ -21217,13 +21235,13 @@
         </w:rPr>
         <w:t xml:space="preserve">ur </w:t>
       </w:r>
-      <w:del w:id="1266" w:author="Stuart Jones" w:date="2020-12-22T14:25:00Z">
+      <w:del w:id="1267" w:author="Stuart Jones" w:date="2020-12-22T14:25:00Z">
         <w:r>
           <w:rPr>
             <w:rFonts w:ascii="Times New Roman" w:hAnsi="Times New Roman" w:cs="Times New Roman"/>
             <w:i w:val="0"/>
             <w:iCs/>
-            <w:rPrChange w:id="1267" w:author="Chelsey Nieman" w:date="2020-12-23T13:25:00Z">
+            <w:rPrChange w:id="1268" w:author="Chelsey Nieman" w:date="2020-12-23T13:25:00Z">
               <w:rPr>
                 <w:rFonts w:ascii="Times New Roman" w:hAnsi="Times New Roman" w:cs="Times New Roman"/>
               </w:rPr>
@@ -21232,13 +21250,13 @@
           <w:delText>fairly robust knowledge on</w:delText>
         </w:r>
       </w:del>
-      <w:ins w:id="1268" w:author="Stuart Jones" w:date="2020-12-22T14:25:00Z">
+      <w:ins w:id="1269" w:author="Stuart Jones" w:date="2020-12-22T14:25:00Z">
         <w:r>
           <w:rPr>
             <w:rFonts w:ascii="Times New Roman" w:hAnsi="Times New Roman" w:cs="Times New Roman"/>
             <w:i w:val="0"/>
             <w:iCs/>
-            <w:rPrChange w:id="1269" w:author="Chelsey Nieman" w:date="2020-12-23T13:25:00Z">
+            <w:rPrChange w:id="1270" w:author="Chelsey Nieman" w:date="2020-12-23T13:25:00Z">
               <w:rPr>
                 <w:rFonts w:ascii="Times New Roman" w:hAnsi="Times New Roman" w:cs="Times New Roman"/>
               </w:rPr>
@@ -21252,7 +21270,7 @@
           <w:rFonts w:ascii="Times New Roman" w:hAnsi="Times New Roman" w:cs="Times New Roman"/>
           <w:i w:val="0"/>
           <w:iCs/>
-          <w:rPrChange w:id="1270" w:author="Chelsey Nieman" w:date="2020-12-23T13:25:00Z">
+          <w:rPrChange w:id="1271" w:author="Chelsey Nieman" w:date="2020-12-23T13:25:00Z">
             <w:rPr>
               <w:rFonts w:ascii="Times New Roman" w:hAnsi="Times New Roman" w:cs="Times New Roman"/>
             </w:rPr>
@@ -21260,29 +21278,29 @@
         </w:rPr>
         <w:t xml:space="preserve"> ecological interactions can and should be incorporated into the management of aquatic systems to help solve complex problems now</w:t>
       </w:r>
-      <w:commentRangeEnd w:id="1264"/>
+      <w:commentRangeEnd w:id="1265"/>
       <w:r>
         <w:rPr>
           <w:rStyle w:val="CommentReference"/>
           <w:i w:val="0"/>
         </w:rPr>
-        <w:commentReference w:id="1264"/>
-      </w:r>
-      <w:commentRangeEnd w:id="1265"/>
+        <w:commentReference w:id="1265"/>
+      </w:r>
+      <w:commentRangeEnd w:id="1266"/>
       <w:r>
         <w:rPr>
           <w:rStyle w:val="CommentReference"/>
           <w:i w:val="0"/>
         </w:rPr>
-        <w:commentReference w:id="1265"/>
-      </w:r>
-      <w:ins w:id="1271" w:author="Chelsey Nieman" w:date="2020-12-23T13:25:00Z">
+        <w:commentReference w:id="1266"/>
+      </w:r>
+      <w:ins w:id="1272" w:author="Chelsey Nieman" w:date="2020-12-23T13:25:00Z">
         <w:r>
           <w:rPr>
             <w:rFonts w:ascii="Times New Roman" w:hAnsi="Times New Roman" w:cs="Times New Roman"/>
             <w:i w:val="0"/>
             <w:iCs/>
-            <w:rPrChange w:id="1272" w:author="Chelsey Nieman" w:date="2020-12-23T13:25:00Z">
+            <w:rPrChange w:id="1273" w:author="Chelsey Nieman" w:date="2020-12-23T13:25:00Z">
               <w:rPr>
                 <w:rFonts w:ascii="Times New Roman" w:hAnsi="Times New Roman" w:cs="Times New Roman"/>
               </w:rPr>
@@ -21291,13 +21309,13 @@
           <w:t>.</w:t>
         </w:r>
       </w:ins>
-      <w:del w:id="1273" w:author="Chelsey Nieman" w:date="2020-12-23T13:25:00Z">
+      <w:del w:id="1274" w:author="Chelsey Nieman" w:date="2020-12-23T13:25:00Z">
         <w:r>
           <w:rPr>
             <w:rFonts w:ascii="Times New Roman" w:hAnsi="Times New Roman" w:cs="Times New Roman"/>
             <w:i w:val="0"/>
             <w:iCs/>
-            <w:rPrChange w:id="1274" w:author="Chelsey Nieman" w:date="2020-12-23T13:25:00Z">
+            <w:rPrChange w:id="1275" w:author="Chelsey Nieman" w:date="2020-12-23T13:25:00Z">
               <w:rPr>
                 <w:rFonts w:ascii="Times New Roman" w:hAnsi="Times New Roman" w:cs="Times New Roman"/>
               </w:rPr>
@@ -21306,7 +21324,7 @@
           <w:delText>.</w:delText>
         </w:r>
       </w:del>
-      <w:del w:id="1275" w:author="Chelsey Nieman" w:date="2020-12-23T10:58:00Z">
+      <w:del w:id="1276" w:author="Chelsey Nieman" w:date="2020-12-23T10:58:00Z">
         <w:r>
           <w:rPr>
             <w:rFonts w:ascii="Times New Roman" w:hAnsi="Times New Roman" w:cs="Times New Roman"/>
@@ -21328,7 +21346,7 @@
             <w:rFonts w:ascii="Times New Roman" w:hAnsi="Times New Roman" w:cs="Times New Roman"/>
             <w:i w:val="0"/>
             <w:iCs/>
-            <w:rPrChange w:id="1276" w:author="Chelsey Nieman" w:date="2020-12-23T13:25:00Z">
+            <w:rPrChange w:id="1277" w:author="Chelsey Nieman" w:date="2020-12-23T13:25:00Z">
               <w:rPr>
                 <w:rFonts w:ascii="Times New Roman" w:hAnsi="Times New Roman" w:cs="Times New Roman"/>
               </w:rPr>
@@ -21345,7 +21363,7 @@
           <w:delText xml:space="preserve"> our understanding of ecological interactions between species remains incomplete,</w:delText>
         </w:r>
       </w:del>
-      <w:del w:id="1277" w:author="Chelsey Nieman" w:date="2020-12-23T13:25:00Z">
+      <w:del w:id="1278" w:author="Chelsey Nieman" w:date="2020-12-23T13:25:00Z">
         <w:r>
           <w:rPr>
             <w:rFonts w:ascii="Times New Roman" w:hAnsi="Times New Roman" w:cs="Times New Roman"/>
@@ -21355,7 +21373,7 @@
           <w:delText xml:space="preserve"> </w:delText>
         </w:r>
       </w:del>
-      <w:del w:id="1278" w:author="Chelsey Nieman" w:date="2020-12-23T10:57:00Z">
+      <w:del w:id="1279" w:author="Chelsey Nieman" w:date="2020-12-23T10:57:00Z">
         <w:r>
           <w:rPr>
             <w:rFonts w:ascii="Times New Roman" w:hAnsi="Times New Roman" w:cs="Times New Roman"/>
@@ -21365,9 +21383,9 @@
           <w:delText xml:space="preserve">we do understand </w:delText>
         </w:r>
       </w:del>
-      <w:commentRangeStart w:id="1279"/>
       <w:commentRangeStart w:id="1280"/>
-      <w:del w:id="1281" w:author="Chelsey Nieman" w:date="2020-12-23T13:25:00Z">
+      <w:commentRangeStart w:id="1281"/>
+      <w:del w:id="1282" w:author="Chelsey Nieman" w:date="2020-12-23T13:25:00Z">
         <w:r>
           <w:rPr>
             <w:rFonts w:ascii="Times New Roman" w:hAnsi="Times New Roman" w:cs="Times New Roman"/>
@@ -21377,7 +21395,7 @@
           <w:delText>s</w:delText>
         </w:r>
       </w:del>
-      <w:del w:id="1282" w:author="Chelsey Nieman" w:date="2020-12-23T10:57:00Z">
+      <w:del w:id="1283" w:author="Chelsey Nieman" w:date="2020-12-23T10:57:00Z">
         <w:r>
           <w:rPr>
             <w:rFonts w:ascii="Times New Roman" w:hAnsi="Times New Roman" w:cs="Times New Roman"/>
@@ -21385,37 +21403,6 @@
             <w:iCs/>
           </w:rPr>
           <w:delText>ome food webs and species fairly w</w:delText>
-        </w:r>
-        <w:r>
-          <w:rPr>
-            <w:rFonts w:ascii="Times New Roman" w:hAnsi="Times New Roman" w:cs="Times New Roman"/>
-            <w:i w:val="0"/>
-            <w:iCs/>
-            <w:rPrChange w:id="1283" w:author="Chelsey Nieman" w:date="2020-12-23T13:25:00Z">
-              <w:rPr>
-                <w:rFonts w:ascii="Times New Roman" w:hAnsi="Times New Roman" w:cs="Times New Roman"/>
-              </w:rPr>
-            </w:rPrChange>
-          </w:rPr>
-          <w:delText>ell</w:delText>
-        </w:r>
-        <w:commentRangeEnd w:id="1279"/>
-        <w:r>
-          <w:rPr>
-            <w:rStyle w:val="CommentReference"/>
-            <w:i w:val="0"/>
-            <w:iCs/>
-          </w:rPr>
-          <w:commentReference w:id="1279"/>
-        </w:r>
-        <w:commentRangeEnd w:id="1280"/>
-        <w:r>
-          <w:rPr>
-            <w:rStyle w:val="CommentReference"/>
-            <w:i w:val="0"/>
-            <w:iCs/>
-          </w:rPr>
-          <w:commentReference w:id="1280"/>
         </w:r>
         <w:r>
           <w:rPr>
@@ -21428,6 +21415,37 @@
               </w:rPr>
             </w:rPrChange>
           </w:rPr>
+          <w:delText>ell</w:delText>
+        </w:r>
+        <w:commentRangeEnd w:id="1280"/>
+        <w:r>
+          <w:rPr>
+            <w:rStyle w:val="CommentReference"/>
+            <w:i w:val="0"/>
+            <w:iCs/>
+          </w:rPr>
+          <w:commentReference w:id="1280"/>
+        </w:r>
+        <w:commentRangeEnd w:id="1281"/>
+        <w:r>
+          <w:rPr>
+            <w:rStyle w:val="CommentReference"/>
+            <w:i w:val="0"/>
+            <w:iCs/>
+          </w:rPr>
+          <w:commentReference w:id="1281"/>
+        </w:r>
+        <w:r>
+          <w:rPr>
+            <w:rFonts w:ascii="Times New Roman" w:hAnsi="Times New Roman" w:cs="Times New Roman"/>
+            <w:i w:val="0"/>
+            <w:iCs/>
+            <w:rPrChange w:id="1285" w:author="Chelsey Nieman" w:date="2020-12-23T13:25:00Z">
+              <w:rPr>
+                <w:rFonts w:ascii="Times New Roman" w:hAnsi="Times New Roman" w:cs="Times New Roman"/>
+              </w:rPr>
+            </w:rPrChange>
+          </w:rPr>
           <w:delText>.</w:delText>
         </w:r>
       </w:del>
@@ -21436,7 +21454,7 @@
           <w:rFonts w:ascii="Times New Roman" w:hAnsi="Times New Roman" w:cs="Times New Roman"/>
           <w:i w:val="0"/>
           <w:iCs/>
-          <w:rPrChange w:id="1285" w:author="Chelsey Nieman" w:date="2020-12-23T13:25:00Z">
+          <w:rPrChange w:id="1286" w:author="Chelsey Nieman" w:date="2020-12-23T13:25:00Z">
             <w:rPr>
               <w:rFonts w:ascii="Times New Roman" w:hAnsi="Times New Roman" w:cs="Times New Roman"/>
             </w:rPr>
@@ -21444,7 +21462,7 @@
         </w:rPr>
         <w:t xml:space="preserve"> </w:t>
       </w:r>
-      <w:ins w:id="1286" w:author="Colin Dassow" w:date="2020-12-29T11:53:00Z">
+      <w:ins w:id="1287" w:author="Colin Dassow" w:date="2020-12-29T11:53:00Z">
         <w:r>
           <w:rPr>
             <w:rFonts w:ascii="Times New Roman" w:hAnsi="Times New Roman" w:cs="Times New Roman"/>
@@ -21454,7 +21472,7 @@
           <w:t xml:space="preserve">Adaptive management </w:t>
         </w:r>
       </w:ins>
-      <w:ins w:id="1287" w:author="Colin Dassow" w:date="2020-12-29T11:54:00Z">
+      <w:ins w:id="1288" w:author="Colin Dassow" w:date="2020-12-29T11:54:00Z">
         <w:r>
           <w:rPr>
             <w:rFonts w:ascii="Times New Roman" w:hAnsi="Times New Roman" w:cs="Times New Roman"/>
@@ -21464,7 +21482,7 @@
           <w:t>experiments could</w:t>
         </w:r>
       </w:ins>
-      <w:ins w:id="1288" w:author="Colin Dassow" w:date="2020-12-29T11:53:00Z">
+      <w:ins w:id="1289" w:author="Colin Dassow" w:date="2020-12-29T11:53:00Z">
         <w:r>
           <w:rPr>
             <w:rFonts w:ascii="Times New Roman" w:hAnsi="Times New Roman" w:cs="Times New Roman"/>
@@ -21474,7 +21492,7 @@
           <w:t xml:space="preserve"> allow managers to update our understanding of ecological interactions</w:t>
         </w:r>
       </w:ins>
-      <w:ins w:id="1289" w:author="Colin Dassow" w:date="2020-12-29T11:55:00Z">
+      <w:ins w:id="1290" w:author="Colin Dassow" w:date="2020-12-29T11:55:00Z">
         <w:r>
           <w:rPr>
             <w:rFonts w:ascii="Times New Roman" w:hAnsi="Times New Roman" w:cs="Times New Roman"/>
@@ -21484,7 +21502,7 @@
           <w:t xml:space="preserve"> to effectively account for them in managing these systems. </w:t>
         </w:r>
       </w:ins>
-      <w:ins w:id="1290" w:author="Colin Dassow" w:date="2020-12-29T13:54:00Z">
+      <w:ins w:id="1291" w:author="Colin Dassow" w:date="2020-12-29T13:54:00Z">
         <w:r>
           <w:rPr>
             <w:rFonts w:ascii="Times New Roman" w:hAnsi="Times New Roman" w:cs="Times New Roman"/>
@@ -21494,7 +21512,7 @@
           <w:t>Again, in practice adaptive management is difficult to implement and often fails, however, the causes of these failures are well studied and provide a way forward towards success</w:t>
         </w:r>
       </w:ins>
-      <w:ins w:id="1291" w:author="Colin Dassow" w:date="2020-12-29T13:55:00Z">
+      <w:ins w:id="1292" w:author="Colin Dassow" w:date="2020-12-29T13:55:00Z">
         <w:r>
           <w:rPr>
             <w:rFonts w:ascii="Times New Roman" w:hAnsi="Times New Roman" w:cs="Times New Roman"/>
@@ -21504,7 +21522,7 @@
           <w:t xml:space="preserve"> (Walter et al. 2007, </w:t>
         </w:r>
       </w:ins>
-      <w:ins w:id="1292" w:author="Colin Dassow" w:date="2020-12-29T13:56:00Z">
+      <w:ins w:id="1293" w:author="Colin Dassow" w:date="2020-12-29T13:56:00Z">
         <w:r>
           <w:rPr>
             <w:rFonts w:ascii="Times New Roman" w:hAnsi="Times New Roman" w:cs="Times New Roman"/>
@@ -21514,7 +21532,7 @@
           <w:t>Allen and Gunderson</w:t>
         </w:r>
       </w:ins>
-      <w:ins w:id="1293" w:author="Colin Dassow" w:date="2020-12-29T13:55:00Z">
+      <w:ins w:id="1294" w:author="Colin Dassow" w:date="2020-12-29T13:55:00Z">
         <w:r>
           <w:rPr>
             <w:rFonts w:ascii="Times New Roman" w:hAnsi="Times New Roman" w:cs="Times New Roman"/>
@@ -21524,7 +21542,7 @@
           <w:t xml:space="preserve"> 2011)</w:t>
         </w:r>
       </w:ins>
-      <w:ins w:id="1294" w:author="Colin Dassow" w:date="2020-12-29T13:54:00Z">
+      <w:ins w:id="1295" w:author="Colin Dassow" w:date="2020-12-29T13:54:00Z">
         <w:r>
           <w:rPr>
             <w:rFonts w:ascii="Times New Roman" w:hAnsi="Times New Roman" w:cs="Times New Roman"/>
@@ -21549,7 +21567,7 @@
         </w:rPr>
         <w:t xml:space="preserve"> wide breadth of knowledge </w:t>
       </w:r>
-      <w:ins w:id="1295" w:author="Chelsey Nieman" w:date="2020-12-28T10:11:00Z">
+      <w:ins w:id="1296" w:author="Chelsey Nieman" w:date="2020-12-28T10:11:00Z">
         <w:r>
           <w:rPr>
             <w:rFonts w:ascii="Times New Roman" w:hAnsi="Times New Roman" w:cs="Times New Roman"/>
@@ -21558,7 +21576,7 @@
           <w:t xml:space="preserve">accumulated </w:t>
         </w:r>
       </w:ins>
-      <w:del w:id="1296" w:author="Chelsey Nieman" w:date="2020-12-28T10:11:00Z">
+      <w:del w:id="1297" w:author="Chelsey Nieman" w:date="2020-12-28T10:11:00Z">
         <w:r>
           <w:rPr>
             <w:rFonts w:ascii="Times New Roman" w:hAnsi="Times New Roman" w:cs="Times New Roman"/>
@@ -21581,7 +21599,7 @@
         </w:rPr>
         <w:t xml:space="preserve">By taking a more ecosystem-oriented view of management, </w:t>
       </w:r>
-      <w:ins w:id="1297" w:author="Chelsey Nieman" w:date="2020-12-28T10:12:00Z">
+      <w:ins w:id="1298" w:author="Chelsey Nieman" w:date="2020-12-28T10:12:00Z">
         <w:r>
           <w:rPr>
             <w:rFonts w:ascii="Times New Roman" w:hAnsi="Times New Roman" w:cs="Times New Roman"/>
@@ -21590,7 +21608,7 @@
           <w:t xml:space="preserve">outcomes can be improved and areas can be identified </w:t>
         </w:r>
       </w:ins>
-      <w:del w:id="1298" w:author="Chelsey Nieman" w:date="2020-12-28T10:12:00Z">
+      <w:del w:id="1299" w:author="Chelsey Nieman" w:date="2020-12-28T10:12:00Z">
         <w:r>
           <w:rPr>
             <w:rFonts w:ascii="Times New Roman" w:hAnsi="Times New Roman" w:cs="Times New Roman"/>
@@ -21606,7 +21624,7 @@
         </w:rPr>
         <w:t>for further exploration when</w:t>
       </w:r>
-      <w:del w:id="1299" w:author="Chelsey Nieman" w:date="2020-12-28T10:12:00Z">
+      <w:del w:id="1300" w:author="Chelsey Nieman" w:date="2020-12-28T10:12:00Z">
         <w:r>
           <w:rPr>
             <w:rFonts w:ascii="Times New Roman" w:hAnsi="Times New Roman" w:cs="Times New Roman"/>
@@ -21622,9 +21640,9 @@
         </w:rPr>
         <w:t xml:space="preserve"> actions produce unexpected </w:t>
       </w:r>
-      <w:commentRangeStart w:id="1300"/>
       <w:commentRangeStart w:id="1301"/>
       <w:commentRangeStart w:id="1302"/>
+      <w:commentRangeStart w:id="1303"/>
       <w:r>
         <w:rPr>
           <w:rFonts w:ascii="Times New Roman" w:hAnsi="Times New Roman" w:cs="Times New Roman"/>
@@ -21632,29 +21650,29 @@
         </w:rPr>
         <w:t>outcomes</w:t>
       </w:r>
-      <w:commentRangeEnd w:id="1300"/>
+      <w:commentRangeEnd w:id="1301"/>
       <w:r>
         <w:rPr>
           <w:rStyle w:val="CommentReference"/>
           <w:i w:val="0"/>
         </w:rPr>
-        <w:commentReference w:id="1300"/>
-      </w:r>
-      <w:commentRangeEnd w:id="1301"/>
+        <w:commentReference w:id="1301"/>
+      </w:r>
+      <w:commentRangeEnd w:id="1302"/>
       <w:r>
         <w:rPr>
           <w:rStyle w:val="CommentReference"/>
           <w:i w:val="0"/>
         </w:rPr>
-        <w:commentReference w:id="1301"/>
-      </w:r>
-      <w:commentRangeEnd w:id="1302"/>
+        <w:commentReference w:id="1302"/>
+      </w:r>
+      <w:commentRangeEnd w:id="1303"/>
       <w:r>
         <w:rPr>
           <w:rStyle w:val="CommentReference"/>
           <w:i w:val="0"/>
         </w:rPr>
-        <w:commentReference w:id="1302"/>
+        <w:commentReference w:id="1303"/>
       </w:r>
       <w:r>
         <w:rPr>
@@ -21678,7 +21696,7 @@
       <w:pgMar w:top="1440" w:right="1440" w:bottom="1440" w:left="1440" w:header="720" w:footer="720" w:gutter="0"/>
       <w:cols w:space="720"/>
       <w:docGrid w:linePitch="326"/>
-      <w:sectPrChange w:id="1303" w:author="Colin Dassow" w:date="2020-12-29T15:55:00Z">
+      <w:sectPrChange w:id="1304" w:author="Colin Dassow" w:date="2020-12-29T15:55:00Z">
         <w:sectPr>
           <w:pgMar w:top="1440" w:right="1440" w:bottom="1440" w:left="1440" w:header="720" w:footer="720" w:gutter="0"/>
           <w:docGrid w:linePitch="0"/>
@@ -24606,16 +24624,11 @@
         <w:annotationRef/>
       </w:r>
       <w:r>
-        <w:t xml:space="preserve">We could change recruitment for species 1 to mimic reduced recruitment under future climate </w:t>
-      </w:r>
-      <w:r>
-        <w:t>scenarios?</w:t>
-      </w:r>
-      <w:bookmarkStart w:id="1075" w:name="_GoBack"/>
-      <w:bookmarkEnd w:id="1075"/>
+        <w:t>We could change recruitment for species 1 to mimic reduced recruitment under future climate scenarios?</w:t>
+      </w:r>
     </w:p>
   </w:comment>
-  <w:comment w:id="1077" w:author="Stuart Jones" w:date="2020-12-22T14:23:00Z" w:initials="SJ">
+  <w:comment w:id="1076" w:author="Stuart Jones" w:date="2020-12-22T14:23:00Z" w:initials="SJ">
     <w:p>
       <w:pPr>
         <w:pStyle w:val="CommentText"/>
@@ -24647,7 +24660,7 @@
       </w:r>
     </w:p>
   </w:comment>
-  <w:comment w:id="1082" w:author="Chelsey Nieman" w:date="2020-12-28T09:47:00Z" w:initials="CLN">
+  <w:comment w:id="1081" w:author="Chelsey Nieman" w:date="2020-12-28T09:47:00Z" w:initials="CLN">
     <w:p>
       <w:pPr>
         <w:pStyle w:val="CommentText"/>
@@ -24664,7 +24677,7 @@
       </w:r>
     </w:p>
   </w:comment>
-  <w:comment w:id="1087" w:author="Stuart Jones" w:date="2020-12-22T14:19:00Z" w:initials="SJ">
+  <w:comment w:id="1086" w:author="Stuart Jones" w:date="2020-12-22T14:19:00Z" w:initials="SJ">
     <w:p>
       <w:pPr>
         <w:pStyle w:val="CommentText"/>
@@ -24696,7 +24709,7 @@
       </w:r>
     </w:p>
   </w:comment>
-  <w:comment w:id="1088" w:author="Colin Dassow" w:date="2020-12-22T16:19:00Z" w:initials="CD">
+  <w:comment w:id="1087" w:author="Colin Dassow" w:date="2020-12-22T16:19:00Z" w:initials="CD">
     <w:p>
       <w:pPr>
         <w:pStyle w:val="CommentText"/>
@@ -24713,7 +24726,7 @@
       </w:r>
     </w:p>
   </w:comment>
-  <w:comment w:id="1092" w:author="Chelsey Nieman" w:date="2020-12-28T09:48:00Z" w:initials="CLN">
+  <w:comment w:id="1091" w:author="Chelsey Nieman" w:date="2020-12-28T09:48:00Z" w:initials="CLN">
     <w:p>
       <w:pPr>
         <w:pStyle w:val="CommentText"/>
@@ -24730,7 +24743,7 @@
       </w:r>
     </w:p>
   </w:comment>
-  <w:comment w:id="1093" w:author="Colin Dassow" w:date="2020-12-29T11:18:00Z" w:initials="CD">
+  <w:comment w:id="1092" w:author="Colin Dassow" w:date="2020-12-29T11:18:00Z" w:initials="CD">
     <w:p>
       <w:pPr>
         <w:pStyle w:val="CommentText"/>
@@ -24746,7 +24759,7 @@
       </w:r>
     </w:p>
   </w:comment>
-  <w:comment w:id="1094" w:author="Colin Dassow" w:date="2020-12-29T15:41:00Z" w:initials="CD">
+  <w:comment w:id="1093" w:author="Colin Dassow" w:date="2020-12-29T15:41:00Z" w:initials="CD">
     <w:p>
       <w:pPr>
         <w:pStyle w:val="CommentText"/>
@@ -24762,7 +24775,7 @@
       </w:r>
     </w:p>
   </w:comment>
-  <w:comment w:id="1104" w:author="Chelsey Nieman" w:date="2020-12-28T09:49:00Z" w:initials="CLN">
+  <w:comment w:id="1103" w:author="Chelsey Nieman" w:date="2020-12-28T09:49:00Z" w:initials="CLN">
     <w:p>
       <w:pPr>
         <w:pStyle w:val="CommentText"/>
@@ -24779,7 +24792,7 @@
       </w:r>
     </w:p>
   </w:comment>
-  <w:comment w:id="1110" w:author="Stuart Jones" w:date="2020-12-22T14:20:00Z" w:initials="SJ">
+  <w:comment w:id="1109" w:author="Stuart Jones" w:date="2020-12-22T14:20:00Z" w:initials="SJ">
     <w:p>
       <w:pPr>
         <w:pStyle w:val="CommentText"/>
@@ -24796,7 +24809,7 @@
       </w:r>
     </w:p>
   </w:comment>
-  <w:comment w:id="1111" w:author="Colin Dassow" w:date="2020-12-22T16:20:00Z" w:initials="CD">
+  <w:comment w:id="1110" w:author="Colin Dassow" w:date="2020-12-22T16:20:00Z" w:initials="CD">
     <w:p>
       <w:pPr>
         <w:pStyle w:val="CommentText"/>
@@ -24810,6 +24823,23 @@
       </w:r>
       <w:r>
         <w:t>Not with life stages, there might be some marine examples that show these dynamics between species but data on specific life stages is maybe pretty rare?</w:t>
+      </w:r>
+    </w:p>
+  </w:comment>
+  <w:comment w:id="1140" w:author="Colin Dassow" w:date="2020-12-27T11:33:00Z" w:initials="CD">
+    <w:p>
+      <w:pPr>
+        <w:pStyle w:val="CommentText"/>
+        <w:spacing w:after="0"/>
+      </w:pPr>
+      <w:r>
+        <w:rPr>
+          <w:rStyle w:val="CommentReference"/>
+        </w:rPr>
+        <w:annotationRef/>
+      </w:r>
+      <w:r>
+        <w:t>We should put this somewhere, probably better in the discussion.</w:t>
       </w:r>
     </w:p>
   </w:comment>
@@ -24825,12 +24855,25 @@
         </w:rPr>
         <w:annotationRef/>
       </w:r>
-      <w:r>
-        <w:t>We should put this somewhere, probably better in the discussion.</w:t>
-      </w:r>
     </w:p>
   </w:comment>
-  <w:comment w:id="1142" w:author="Colin Dassow" w:date="2020-12-27T11:33:00Z" w:initials="CD">
+  <w:comment w:id="1142" w:author="Chelsey Nieman" w:date="2020-12-30T09:08:00Z" w:initials="CLN">
+    <w:p>
+      <w:pPr>
+        <w:pStyle w:val="CommentText"/>
+      </w:pPr>
+      <w:r>
+        <w:rPr>
+          <w:rStyle w:val="CommentReference"/>
+        </w:rPr>
+        <w:annotationRef/>
+      </w:r>
+      <w:r>
+        <w:t>I moved this down here – I think this sport makes the most sense?</w:t>
+      </w:r>
+    </w:p>
+  </w:comment>
+  <w:comment w:id="1144" w:author="Colin Dassow" w:date="2020-12-27T11:33:00Z" w:initials="CD">
     <w:p>
       <w:pPr>
         <w:pStyle w:val="CommentText"/>
@@ -24842,21 +24885,8 @@
         </w:rPr>
         <w:annotationRef/>
       </w:r>
-    </w:p>
-  </w:comment>
-  <w:comment w:id="1143" w:author="Chelsey Nieman" w:date="2020-12-30T09:08:00Z" w:initials="CLN">
-    <w:p>
-      <w:pPr>
-        <w:pStyle w:val="CommentText"/>
-      </w:pPr>
-      <w:r>
-        <w:rPr>
-          <w:rStyle w:val="CommentReference"/>
-        </w:rPr>
-        <w:annotationRef/>
-      </w:r>
-      <w:r>
-        <w:t>I moved this down here – I think this sport makes the most sense?</w:t>
+      <w:r>
+        <w:t>We should put this somewhere, probably better in the discussion.</w:t>
       </w:r>
     </w:p>
   </w:comment>
@@ -24872,12 +24902,9 @@
         </w:rPr>
         <w:annotationRef/>
       </w:r>
-      <w:r>
-        <w:t>We should put this somewhere, probably better in the discussion.</w:t>
-      </w:r>
     </w:p>
   </w:comment>
-  <w:comment w:id="1146" w:author="Colin Dassow" w:date="2020-12-27T11:33:00Z" w:initials="CD">
+  <w:comment w:id="1149" w:author="Stuart Jones" w:date="2020-12-22T14:21:00Z" w:initials="SJ">
     <w:p>
       <w:pPr>
         <w:pStyle w:val="CommentText"/>
@@ -24889,9 +24916,28 @@
         </w:rPr>
         <w:annotationRef/>
       </w:r>
+      <w:r>
+        <w:t>A parallel that I just thought of is this is basically “biocontrol”, but you are using an existing biological control agent rather than stocking a new one. Maybe worth raising this point?</w:t>
+      </w:r>
     </w:p>
   </w:comment>
-  <w:comment w:id="1150" w:author="Stuart Jones" w:date="2020-12-22T14:21:00Z" w:initials="SJ">
+  <w:comment w:id="1150" w:author="Colin Dassow" w:date="2020-12-29T13:24:00Z" w:initials="CD">
+    <w:p>
+      <w:pPr>
+        <w:pStyle w:val="CommentText"/>
+      </w:pPr>
+      <w:r>
+        <w:rPr>
+          <w:rStyle w:val="CommentReference"/>
+        </w:rPr>
+        <w:annotationRef/>
+      </w:r>
+      <w:r>
+        <w:t>I think this could be a good idea and might fit decently at the end of this paragraph but I’m not sure exactly how to bring it up. I tried something there but it can be improved.</w:t>
+      </w:r>
+    </w:p>
+  </w:comment>
+  <w:comment w:id="1160" w:author="Chelsey Nieman" w:date="2020-12-28T09:57:00Z" w:initials="CLN">
     <w:p>
       <w:pPr>
         <w:pStyle w:val="CommentText"/>
@@ -24904,11 +24950,11 @@
         <w:annotationRef/>
       </w:r>
       <w:r>
-        <w:t>A parallel that I just thought of is this is basically “biocontrol”, but you are using an existing biological control agent rather than stocking a new one. Maybe worth raising this point?</w:t>
+        <w:t>Greg: This is a great summary in the Foundations of Fisheries Science Book that Mike Allen and I edited.</w:t>
       </w:r>
     </w:p>
   </w:comment>
-  <w:comment w:id="1151" w:author="Colin Dassow" w:date="2020-12-29T13:24:00Z" w:initials="CD">
+  <w:comment w:id="1161" w:author="Colin Dassow" w:date="2020-12-29T13:23:00Z" w:initials="CD">
     <w:p>
       <w:pPr>
         <w:pStyle w:val="CommentText"/>
@@ -24920,11 +24966,11 @@
         <w:annotationRef/>
       </w:r>
       <w:r>
-        <w:t>I think this could be a good idea and might fit decently at the end of this paragraph but I’m not sure exactly how to bring it up. I tried something there but it can be improved.</w:t>
+        <w:t>Will have to get the citation info for this.</w:t>
       </w:r>
     </w:p>
   </w:comment>
-  <w:comment w:id="1161" w:author="Chelsey Nieman" w:date="2020-12-28T09:57:00Z" w:initials="CLN">
+  <w:comment w:id="1165" w:author="Chelsey Nieman" w:date="2020-12-28T09:57:00Z" w:initials="CLN">
     <w:p>
       <w:pPr>
         <w:pStyle w:val="CommentText"/>
@@ -24937,11 +24983,20 @@
         <w:annotationRef/>
       </w:r>
       <w:r>
-        <w:t>Greg: This is a great summary in the Foundations of Fisheries Science Book that Mike Allen and I edited.</w:t>
+        <w:t xml:space="preserve">Greg: </w:t>
+      </w:r>
+      <w:r>
+        <w:rPr>
+          <w:rStyle w:val="CommentReference"/>
+        </w:rPr>
+        <w:annotationRef/>
+      </w:r>
+      <w:r>
+        <w:t>This is Ralph Tingley in Lake and Reservoir Management.</w:t>
       </w:r>
     </w:p>
   </w:comment>
-  <w:comment w:id="1162" w:author="Colin Dassow" w:date="2020-12-29T13:23:00Z" w:initials="CD">
+  <w:comment w:id="1178" w:author="Colin Dassow" w:date="2020-12-29T13:30:00Z" w:initials="CD">
     <w:p>
       <w:pPr>
         <w:pStyle w:val="CommentText"/>
@@ -24953,11 +25008,27 @@
         <w:annotationRef/>
       </w:r>
       <w:r>
-        <w:t>Will have to get the citation info for this.</w:t>
+        <w:t xml:space="preserve">This is a good paragraph but I think it can still be improved. I think where it can be improved is in the closing sentence. I wonder if adding another one after it that makes more of a declarative statement would </w:t>
+      </w:r>
+      <w:proofErr w:type="gramStart"/>
+      <w:r>
+        <w:t>help?...</w:t>
+      </w:r>
+      <w:proofErr w:type="gramEnd"/>
+      <w:r>
+        <w:t xml:space="preserve">.. I need to think </w:t>
+      </w:r>
+      <w:proofErr w:type="gramStart"/>
+      <w:r>
+        <w:t>on  this</w:t>
+      </w:r>
+      <w:proofErr w:type="gramEnd"/>
+      <w:r>
+        <w:t xml:space="preserve"> some.</w:t>
       </w:r>
     </w:p>
   </w:comment>
-  <w:comment w:id="1166" w:author="Chelsey Nieman" w:date="2020-12-28T09:57:00Z" w:initials="CLN">
+  <w:comment w:id="1179" w:author="Stuart Jones" w:date="2020-12-22T14:22:00Z" w:initials="SJ">
     <w:p>
       <w:pPr>
         <w:pStyle w:val="CommentText"/>
@@ -24970,23 +25041,15 @@
         <w:annotationRef/>
       </w:r>
       <w:r>
-        <w:t xml:space="preserve">Greg: </w:t>
-      </w:r>
-      <w:r>
-        <w:rPr>
-          <w:rStyle w:val="CommentReference"/>
-        </w:rPr>
-        <w:annotationRef/>
-      </w:r>
-      <w:r>
-        <w:t>This is Ralph Tingley in Lake and Reservoir Management.</w:t>
+        <w:t>New idea, so new paragraph?</w:t>
       </w:r>
     </w:p>
   </w:comment>
-  <w:comment w:id="1179" w:author="Colin Dassow" w:date="2020-12-29T13:30:00Z" w:initials="CD">
+  <w:comment w:id="1180" w:author="Colin Dassow" w:date="2020-12-22T16:22:00Z" w:initials="CD">
     <w:p>
       <w:pPr>
         <w:pStyle w:val="CommentText"/>
+        <w:spacing w:after="0"/>
       </w:pPr>
       <w:r>
         <w:rPr>
@@ -24995,27 +25058,19 @@
         <w:annotationRef/>
       </w:r>
       <w:r>
-        <w:t xml:space="preserve">This is a good paragraph but I think it can still be improved. I think where it can be improved is in the closing sentence. I wonder if adding another one after it that makes more of a declarative statement would </w:t>
+        <w:t xml:space="preserve">We can do </w:t>
       </w:r>
       <w:proofErr w:type="gramStart"/>
       <w:r>
-        <w:t>help?...</w:t>
+        <w:t>that,</w:t>
       </w:r>
       <w:proofErr w:type="gramEnd"/>
       <w:r>
-        <w:t xml:space="preserve">.. I need to think </w:t>
-      </w:r>
-      <w:proofErr w:type="gramStart"/>
-      <w:r>
-        <w:t>on  this</w:t>
-      </w:r>
-      <w:proofErr w:type="gramEnd"/>
-      <w:r>
-        <w:t xml:space="preserve"> some.</w:t>
+        <w:t xml:space="preserve"> it’d be a short paragraph though?</w:t>
       </w:r>
     </w:p>
   </w:comment>
-  <w:comment w:id="1180" w:author="Stuart Jones" w:date="2020-12-22T14:22:00Z" w:initials="SJ">
+  <w:comment w:id="1181" w:author="Colin Dassow" w:date="2020-12-18T15:13:00Z" w:initials="CD">
     <w:p>
       <w:pPr>
         <w:pStyle w:val="CommentText"/>
@@ -25028,11 +25083,11 @@
         <w:annotationRef/>
       </w:r>
       <w:r>
-        <w:t>New idea, so new paragraph?</w:t>
+        <w:t>Fair to say ‘theory’?</w:t>
       </w:r>
     </w:p>
   </w:comment>
-  <w:comment w:id="1181" w:author="Colin Dassow" w:date="2020-12-22T16:22:00Z" w:initials="CD">
+  <w:comment w:id="1182" w:author="Chelsey Nieman" w:date="2020-12-28T09:58:00Z" w:initials="CLN">
     <w:p>
       <w:pPr>
         <w:pStyle w:val="CommentText"/>
@@ -25045,19 +25100,43 @@
         <w:annotationRef/>
       </w:r>
       <w:r>
-        <w:t xml:space="preserve">We can do </w:t>
-      </w:r>
-      <w:proofErr w:type="gramStart"/>
-      <w:r>
-        <w:t>that,</w:t>
-      </w:r>
-      <w:proofErr w:type="gramEnd"/>
-      <w:r>
-        <w:t xml:space="preserve"> it’d be a short paragraph though?</w:t>
+        <w:t>Greg: See also Gretchen Hansen’s SOS paper for Mille Lacs walleye.</w:t>
       </w:r>
     </w:p>
   </w:comment>
-  <w:comment w:id="1182" w:author="Colin Dassow" w:date="2020-12-18T15:13:00Z" w:initials="CD">
+  <w:comment w:id="1193" w:author="Chelsey Nieman" w:date="2020-12-30T09:12:00Z" w:initials="CLN">
+    <w:p>
+      <w:pPr>
+        <w:pStyle w:val="CommentText"/>
+      </w:pPr>
+      <w:r>
+        <w:rPr>
+          <w:rStyle w:val="CommentReference"/>
+        </w:rPr>
+        <w:annotationRef/>
+      </w:r>
+      <w:r>
+        <w:t>I added this here to basically say “this new interspecific interaction dimension of the SOS is populations – there are min population size that will do X”</w:t>
+      </w:r>
+    </w:p>
+  </w:comment>
+  <w:comment w:id="1194" w:author="Colin Dassow" w:date="2020-12-30T10:36:00Z" w:initials="CD">
+    <w:p>
+      <w:pPr>
+        <w:pStyle w:val="CommentText"/>
+      </w:pPr>
+      <w:r>
+        <w:rPr>
+          <w:rStyle w:val="CommentReference"/>
+        </w:rPr>
+        <w:annotationRef/>
+      </w:r>
+      <w:r>
+        <w:t>I like this</w:t>
+      </w:r>
+    </w:p>
+  </w:comment>
+  <w:comment w:id="1204" w:author="Chelsey Nieman" w:date="2020-12-28T10:03:00Z" w:initials="CLN">
     <w:p>
       <w:pPr>
         <w:pStyle w:val="CommentText"/>
@@ -25070,11 +25149,11 @@
         <w:annotationRef/>
       </w:r>
       <w:r>
-        <w:t>Fair to say ‘theory’?</w:t>
+        <w:t>Greg: Look up some heavy hitting citation here that may go outside of fisheries.  For example, food security, clean water, climate change, overall ecosystem services.  Take a look at the Resilience Alliance members and you’ll find plenty.</w:t>
       </w:r>
     </w:p>
   </w:comment>
-  <w:comment w:id="1183" w:author="Chelsey Nieman" w:date="2020-12-28T09:58:00Z" w:initials="CLN">
+  <w:comment w:id="1225" w:author="Chelsey Nieman" w:date="2020-12-23T14:27:00Z" w:initials="CLN">
     <w:p>
       <w:pPr>
         <w:pStyle w:val="CommentText"/>
@@ -25087,14 +25166,15 @@
         <w:annotationRef/>
       </w:r>
       <w:r>
-        <w:t>Greg: See also Gretchen Hansen’s SOS paper for Mille Lacs walleye.</w:t>
+        <w:t xml:space="preserve">I’m not really sure where in here we want to integrate this – maybe where we talk about costs? </w:t>
       </w:r>
     </w:p>
   </w:comment>
-  <w:comment w:id="1194" w:author="Chelsey Nieman" w:date="2020-12-30T09:12:00Z" w:initials="CLN">
+  <w:comment w:id="1226" w:author="Colin Dassow" w:date="2020-12-27T12:01:00Z" w:initials="CD">
     <w:p>
       <w:pPr>
         <w:pStyle w:val="CommentText"/>
+        <w:spacing w:after="0"/>
       </w:pPr>
       <w:r>
         <w:rPr>
@@ -25103,11 +25183,11 @@
         <w:annotationRef/>
       </w:r>
       <w:r>
-        <w:t>I added this here to basically say “this new interspecific interaction dimension of the SOS is populations – there are min population size that will do X”</w:t>
+        <w:t>How’s this spot?</w:t>
       </w:r>
     </w:p>
   </w:comment>
-  <w:comment w:id="1203" w:author="Chelsey Nieman" w:date="2020-12-28T10:03:00Z" w:initials="CLN">
+  <w:comment w:id="1223" w:author="Stuart Jones" w:date="2020-12-22T13:31:00Z" w:initials="SJ">
     <w:p>
       <w:pPr>
         <w:pStyle w:val="CommentText"/>
@@ -25120,11 +25200,11 @@
         <w:annotationRef/>
       </w:r>
       <w:r>
-        <w:t>Greg: Look up some heavy hitting citation here that may go outside of fisheries.  For example, food security, clean water, climate change, overall ecosystem services.  Take a look at the Resilience Alliance members and you’ll find plenty.</w:t>
+        <w:t>I think this might be better used in the discussion perhaps. I wonder if a bit more information on methods of management (stocking, harvest limits) might be better for this paragraph</w:t>
       </w:r>
     </w:p>
   </w:comment>
-  <w:comment w:id="1224" w:author="Chelsey Nieman" w:date="2020-12-23T14:27:00Z" w:initials="CLN">
+  <w:comment w:id="1245" w:author="Chelsey Nieman" w:date="2020-12-23T14:27:00Z" w:initials="CLN">
     <w:p>
       <w:pPr>
         <w:pStyle w:val="CommentText"/>
@@ -25141,7 +25221,7 @@
       </w:r>
     </w:p>
   </w:comment>
-  <w:comment w:id="1225" w:author="Colin Dassow" w:date="2020-12-27T12:01:00Z" w:initials="CD">
+  <w:comment w:id="1246" w:author="Colin Dassow" w:date="2020-12-27T12:01:00Z" w:initials="CD">
     <w:p>
       <w:pPr>
         <w:pStyle w:val="CommentText"/>
@@ -25154,11 +25234,11 @@
         <w:annotationRef/>
       </w:r>
       <w:r>
-        <w:t>How’s this spot?</w:t>
+        <w:t>Good question, I’ll have to work on this a bit</w:t>
       </w:r>
     </w:p>
   </w:comment>
-  <w:comment w:id="1222" w:author="Stuart Jones" w:date="2020-12-22T13:31:00Z" w:initials="SJ">
+  <w:comment w:id="1242" w:author="Stuart Jones" w:date="2020-12-22T13:31:00Z" w:initials="SJ">
     <w:p>
       <w:pPr>
         <w:pStyle w:val="CommentText"/>
@@ -25175,7 +25255,7 @@
       </w:r>
     </w:p>
   </w:comment>
-  <w:comment w:id="1244" w:author="Chelsey Nieman" w:date="2020-12-23T14:27:00Z" w:initials="CLN">
+  <w:comment w:id="1250" w:author="Chelsey Nieman" w:date="2020-12-28T10:09:00Z" w:initials="CLN">
     <w:p>
       <w:pPr>
         <w:pStyle w:val="CommentText"/>
@@ -25188,11 +25268,20 @@
         <w:annotationRef/>
       </w:r>
       <w:r>
-        <w:t xml:space="preserve">I’m not really sure where in here we want to integrate this – maybe where we talk about costs? </w:t>
+        <w:t xml:space="preserve">Greg: </w:t>
+      </w:r>
+      <w:r>
+        <w:rPr>
+          <w:rStyle w:val="CommentReference"/>
+        </w:rPr>
+        <w:annotationRef/>
+      </w:r>
+      <w:r>
+        <w:t>If you want to go the “adaptive management” route, this opens up another can of worms that you’ll need to discuss.  Remember, adaptive management is basically deliberate experiments for learning.</w:t>
       </w:r>
     </w:p>
   </w:comment>
-  <w:comment w:id="1245" w:author="Colin Dassow" w:date="2020-12-27T12:01:00Z" w:initials="CD">
+  <w:comment w:id="1263" w:author="Chelsey Nieman" w:date="2020-12-28T10:10:00Z" w:initials="CLN">
     <w:p>
       <w:pPr>
         <w:pStyle w:val="CommentText"/>
@@ -25205,11 +25294,36 @@
         <w:annotationRef/>
       </w:r>
       <w:r>
-        <w:t>Good question, I’ll have to work on this a bit</w:t>
+        <w:t>Greg: This is good and makes sense to me, but you’ll need to better incorporate the overall concept of adaptive management in the Introduction and follow up with how it could be used in the context of ecosystem-based fisheries management here.</w:t>
       </w:r>
     </w:p>
   </w:comment>
-  <w:comment w:id="1241" w:author="Stuart Jones" w:date="2020-12-22T13:31:00Z" w:initials="SJ">
+  <w:comment w:id="1264" w:author="Colin Dassow" w:date="2020-12-29T11:48:00Z" w:initials="CD">
+    <w:p>
+      <w:pPr>
+        <w:pStyle w:val="CommentText"/>
+      </w:pPr>
+      <w:r>
+        <w:rPr>
+          <w:rStyle w:val="CommentReference"/>
+        </w:rPr>
+        <w:annotationRef/>
+      </w:r>
+      <w:r>
+        <w:t>I’ve sort of done this now (2</w:t>
+      </w:r>
+      <w:r>
+        <w:rPr>
+          <w:vertAlign w:val="superscript"/>
+        </w:rPr>
+        <w:t>nd</w:t>
+      </w:r>
+      <w:r>
+        <w:t xml:space="preserve"> to last paragraph of intro), though maybe more space should be spent on this in the intro?</w:t>
+      </w:r>
+    </w:p>
+  </w:comment>
+  <w:comment w:id="1265" w:author="Chelsey Nieman" w:date="2020-12-28T10:11:00Z" w:initials="CLN">
     <w:p>
       <w:pPr>
         <w:pStyle w:val="CommentText"/>
@@ -25222,11 +25336,27 @@
         <w:annotationRef/>
       </w:r>
       <w:r>
-        <w:t>I think this might be better used in the discussion perhaps. I wonder if a bit more information on methods of management (stocking, harvest limits) might be better for this paragraph</w:t>
+        <w:t>Greg: But, these ecological interactions are constantly changing and we typically react after the fact instead of proactively because they can be difficult to predict.  Ecology is interesting because interactions are often changing quicker than we can understand them.  This is why adaptive management can be important and this should be considered a limitation of this study, but important for further research.</w:t>
       </w:r>
     </w:p>
   </w:comment>
-  <w:comment w:id="1249" w:author="Chelsey Nieman" w:date="2020-12-28T10:09:00Z" w:initials="CLN">
+  <w:comment w:id="1266" w:author="Colin Dassow" w:date="2020-12-29T11:55:00Z" w:initials="CD">
+    <w:p>
+      <w:pPr>
+        <w:pStyle w:val="CommentText"/>
+      </w:pPr>
+      <w:r>
+        <w:rPr>
+          <w:rStyle w:val="CommentReference"/>
+        </w:rPr>
+        <w:annotationRef/>
+      </w:r>
+      <w:r>
+        <w:t>I think I’ve done that now in the sentence following this one.</w:t>
+      </w:r>
+    </w:p>
+  </w:comment>
+  <w:comment w:id="1280" w:author="Stuart Jones" w:date="2020-12-22T14:25:00Z" w:initials="SJ">
     <w:p>
       <w:pPr>
         <w:pStyle w:val="CommentText"/>
@@ -25239,20 +25369,19 @@
         <w:annotationRef/>
       </w:r>
       <w:r>
-        <w:t xml:space="preserve">Greg: </w:t>
-      </w:r>
-      <w:r>
-        <w:rPr>
-          <w:rStyle w:val="CommentReference"/>
-        </w:rPr>
-        <w:annotationRef/>
-      </w:r>
-      <w:r>
-        <w:t>If you want to go the “adaptive management” route, this opens up another can of worms that you’ll need to discuss.  Remember, adaptive management is basically deliberate experiments for learning.</w:t>
+        <w:t xml:space="preserve">Too weak. I know it isn’t always the case that we understand this stuff, but saying “fairly well” isn’t very effective either. Maybe better to say “in systems </w:t>
+      </w:r>
+      <w:proofErr w:type="spellStart"/>
+      <w:r>
+        <w:t>wehre</w:t>
+      </w:r>
+      <w:proofErr w:type="spellEnd"/>
+      <w:r>
+        <w:t xml:space="preserve"> we do have this understanding” we should implement this stuff and evaluate the power of the approach?</w:t>
       </w:r>
     </w:p>
   </w:comment>
-  <w:comment w:id="1262" w:author="Chelsey Nieman" w:date="2020-12-28T10:10:00Z" w:initials="CLN">
+  <w:comment w:id="1281" w:author="Colin Dassow" w:date="2020-12-22T16:23:00Z" w:initials="CD">
     <w:p>
       <w:pPr>
         <w:pStyle w:val="CommentText"/>
@@ -25264,15 +25393,21 @@
         </w:rPr>
         <w:annotationRef/>
       </w:r>
-      <w:r>
-        <w:t>Greg: This is good and makes sense to me, but you’ll need to better incorporate the overall concept of adaptive management in the Introduction and follow up with how it could be used in the context of ecosystem-based fisheries management here.</w:t>
+      <w:proofErr w:type="spellStart"/>
+      <w:r>
+        <w:t>Ya</w:t>
+      </w:r>
+      <w:proofErr w:type="spellEnd"/>
+      <w:r>
+        <w:t xml:space="preserve"> this is a better way to say it.</w:t>
       </w:r>
     </w:p>
   </w:comment>
-  <w:comment w:id="1263" w:author="Colin Dassow" w:date="2020-12-29T11:48:00Z" w:initials="CD">
+  <w:comment w:id="1301" w:author="Chelsey Nieman" w:date="2020-12-28T10:12:00Z" w:initials="CLN">
     <w:p>
       <w:pPr>
         <w:pStyle w:val="CommentText"/>
+        <w:spacing w:after="0"/>
       </w:pPr>
       <w:r>
         <w:rPr>
@@ -25281,24 +25416,14 @@
         <w:annotationRef/>
       </w:r>
       <w:r>
-        <w:t>I’ve sort of done this now (2</w:t>
-      </w:r>
-      <w:r>
-        <w:rPr>
-          <w:vertAlign w:val="superscript"/>
-        </w:rPr>
-        <w:t>nd</w:t>
-      </w:r>
-      <w:r>
-        <w:t xml:space="preserve"> to last paragraph of intro), though maybe more space should be spent on this in the intro?</w:t>
+        <w:t>Greg: Good start to the Discussion.  One thing that might round this out is a paragraph explicitly discussing limitation and challenges to ecosystem-based fisheries management and adaptive management.  If the world worked as simple as a model, we’d have everything figured out, right.  A paragraph could highlight limitations and speculate about ways to overcome them through model exploration like that presented here.</w:t>
       </w:r>
     </w:p>
   </w:comment>
-  <w:comment w:id="1264" w:author="Chelsey Nieman" w:date="2020-12-28T10:11:00Z" w:initials="CLN">
+  <w:comment w:id="1302" w:author="Colin Dassow" w:date="2020-12-29T11:57:00Z" w:initials="CD">
     <w:p>
       <w:pPr>
         <w:pStyle w:val="CommentText"/>
-        <w:spacing w:after="0"/>
       </w:pPr>
       <w:r>
         <w:rPr>
@@ -25307,115 +25432,19 @@
         <w:annotationRef/>
       </w:r>
       <w:r>
-        <w:t>Greg: But, these ecological interactions are constantly changing and we typically react after the fact instead of proactively because they can be difficult to predict.  Ecology is interesting because interactions are often changing quicker than we can understand them.  This is why adaptive management can be important and this should be considered a limitation of this study, but important for further research.</w:t>
+        <w:t xml:space="preserve">Consider talking about why adaptive </w:t>
+      </w:r>
+      <w:proofErr w:type="spellStart"/>
+      <w:r>
+        <w:t>managemtn</w:t>
+      </w:r>
+      <w:proofErr w:type="spellEnd"/>
+      <w:r>
+        <w:t xml:space="preserve"> hasn’t been more widely used? Citations of this based on class material.</w:t>
       </w:r>
     </w:p>
   </w:comment>
-  <w:comment w:id="1265" w:author="Colin Dassow" w:date="2020-12-29T11:55:00Z" w:initials="CD">
-    <w:p>
-      <w:pPr>
-        <w:pStyle w:val="CommentText"/>
-      </w:pPr>
-      <w:r>
-        <w:rPr>
-          <w:rStyle w:val="CommentReference"/>
-        </w:rPr>
-        <w:annotationRef/>
-      </w:r>
-      <w:r>
-        <w:t>I think I’ve done that now in the sentence following this one.</w:t>
-      </w:r>
-    </w:p>
-  </w:comment>
-  <w:comment w:id="1279" w:author="Stuart Jones" w:date="2020-12-22T14:25:00Z" w:initials="SJ">
-    <w:p>
-      <w:pPr>
-        <w:pStyle w:val="CommentText"/>
-        <w:spacing w:after="0"/>
-      </w:pPr>
-      <w:r>
-        <w:rPr>
-          <w:rStyle w:val="CommentReference"/>
-        </w:rPr>
-        <w:annotationRef/>
-      </w:r>
-      <w:r>
-        <w:t xml:space="preserve">Too weak. I know it isn’t always the case that we understand this stuff, but saying “fairly well” isn’t very effective either. Maybe better to say “in systems </w:t>
-      </w:r>
-      <w:proofErr w:type="spellStart"/>
-      <w:r>
-        <w:t>wehre</w:t>
-      </w:r>
-      <w:proofErr w:type="spellEnd"/>
-      <w:r>
-        <w:t xml:space="preserve"> we do have this understanding” we should implement this stuff and evaluate the power of the approach?</w:t>
-      </w:r>
-    </w:p>
-  </w:comment>
-  <w:comment w:id="1280" w:author="Colin Dassow" w:date="2020-12-22T16:23:00Z" w:initials="CD">
-    <w:p>
-      <w:pPr>
-        <w:pStyle w:val="CommentText"/>
-        <w:spacing w:after="0"/>
-      </w:pPr>
-      <w:r>
-        <w:rPr>
-          <w:rStyle w:val="CommentReference"/>
-        </w:rPr>
-        <w:annotationRef/>
-      </w:r>
-      <w:proofErr w:type="spellStart"/>
-      <w:r>
-        <w:t>Ya</w:t>
-      </w:r>
-      <w:proofErr w:type="spellEnd"/>
-      <w:r>
-        <w:t xml:space="preserve"> this is a better way to say it.</w:t>
-      </w:r>
-    </w:p>
-  </w:comment>
-  <w:comment w:id="1300" w:author="Chelsey Nieman" w:date="2020-12-28T10:12:00Z" w:initials="CLN">
-    <w:p>
-      <w:pPr>
-        <w:pStyle w:val="CommentText"/>
-        <w:spacing w:after="0"/>
-      </w:pPr>
-      <w:r>
-        <w:rPr>
-          <w:rStyle w:val="CommentReference"/>
-        </w:rPr>
-        <w:annotationRef/>
-      </w:r>
-      <w:r>
-        <w:t>Greg: Good start to the Discussion.  One thing that might round this out is a paragraph explicitly discussing limitation and challenges to ecosystem-based fisheries management and adaptive management.  If the world worked as simple as a model, we’d have everything figured out, right.  A paragraph could highlight limitations and speculate about ways to overcome them through model exploration like that presented here.</w:t>
-      </w:r>
-    </w:p>
-  </w:comment>
-  <w:comment w:id="1301" w:author="Colin Dassow" w:date="2020-12-29T11:57:00Z" w:initials="CD">
-    <w:p>
-      <w:pPr>
-        <w:pStyle w:val="CommentText"/>
-      </w:pPr>
-      <w:r>
-        <w:rPr>
-          <w:rStyle w:val="CommentReference"/>
-        </w:rPr>
-        <w:annotationRef/>
-      </w:r>
-      <w:r>
-        <w:t xml:space="preserve">Consider talking about why adaptive </w:t>
-      </w:r>
-      <w:proofErr w:type="spellStart"/>
-      <w:r>
-        <w:t>managemtn</w:t>
-      </w:r>
-      <w:proofErr w:type="spellEnd"/>
-      <w:r>
-        <w:t xml:space="preserve"> hasn’t been more widely used? Citations of this based on class material.</w:t>
-      </w:r>
-    </w:p>
-  </w:comment>
-  <w:comment w:id="1302" w:author="Colin Dassow" w:date="2020-12-29T14:04:00Z" w:initials="CD">
+  <w:comment w:id="1303" w:author="Colin Dassow" w:date="2020-12-29T14:04:00Z" w:initials="CD">
     <w:p>
       <w:pPr>
         <w:pStyle w:val="CommentText"/>
@@ -25592,6 +25621,7 @@
   <w15:commentEx w15:paraId="01A15CF0" w15:done="1"/>
   <w15:commentEx w15:paraId="7F7E29BF" w15:done="1"/>
   <w15:commentEx w15:paraId="1229EEC4" w15:done="0"/>
+  <w15:commentEx w15:paraId="0124AC54" w15:paraIdParent="1229EEC4" w15:done="0"/>
   <w15:commentEx w15:paraId="7155D652" w15:done="0"/>
   <w15:commentEx w15:paraId="7DCA21B4" w15:done="0"/>
   <w15:commentEx w15:paraId="4E7BF432" w15:paraIdParent="7DCA21B4" w15:done="0"/>
@@ -28281,7 +28311,7 @@
 </file>
 
 <file path=customXml/itemProps1.xml><?xml version="1.0" encoding="utf-8"?>
-<ds:datastoreItem xmlns:ds="http://schemas.openxmlformats.org/officeDocument/2006/customXml" ds:itemID="{1D7BA0C3-A508-4391-AFDE-EBEB653656B3}">
+<ds:datastoreItem xmlns:ds="http://schemas.openxmlformats.org/officeDocument/2006/customXml" ds:itemID="{9D80CB01-B684-415A-AEC9-47A4F9A8B757}">
   <ds:schemaRefs>
     <ds:schemaRef ds:uri="http://schemas.openxmlformats.org/officeDocument/2006/bibliography"/>
   </ds:schemaRefs>

</xml_diff>